<commit_message>
added flow from Node-Red & Updated Project Doc file
</commit_message>
<xml_diff>
--- a/Docs/Projektdokumentation.docx
+++ b/Docs/Projektdokumentation.docx
@@ -3,17 +3,14 @@
 <w:document xmlns:wpc="http://schemas.microsoft.com/office/word/2010/wordprocessingCanvas" xmlns:cx="http://schemas.microsoft.com/office/drawing/2014/chartex" xmlns:cx1="http://schemas.microsoft.com/office/drawing/2015/9/8/chartex" xmlns:cx2="http://schemas.microsoft.com/office/drawing/2015/10/21/chartex" xmlns:cx3="http://schemas.microsoft.com/office/drawing/2016/5/9/chartex" xmlns:cx4="http://schemas.microsoft.com/office/drawing/2016/5/10/chartex" xmlns:cx5="http://schemas.microsoft.com/office/drawing/2016/5/11/chartex" xmlns:cx6="http://schemas.microsoft.com/office/drawing/2016/5/12/chartex" xmlns:cx7="http://schemas.microsoft.com/office/drawing/2016/5/13/chartex" xmlns:cx8="http://schemas.microsoft.com/office/drawing/2016/5/14/chartex" xmlns:mc="http://schemas.openxmlformats.org/markup-compatibility/2006" xmlns:aink="http://schemas.microsoft.com/office/drawing/2016/ink" xmlns:am3d="http://schemas.microsoft.com/office/drawing/2017/model3d" xmlns:o="urn:schemas-microsoft-com:office:office" xmlns:oel="http://schemas.microsoft.com/office/2019/extlst" xmlns:r="http://schemas.openxmlformats.org/officeDocument/2006/relationships" xmlns:m="http://schemas.openxmlformats.org/officeDocument/2006/math" xmlns:v="urn:schemas-microsoft-com:vml" xmlns:wp14="http://schemas.microsoft.com/office/word/2010/wordprocessingDrawing" xmlns:wp="http://schemas.openxmlformats.org/drawingml/2006/wordprocessingDrawing" xmlns:w10="urn:schemas-microsoft-com:office:word" xmlns:w="http://schemas.openxmlformats.org/wordprocessingml/2006/main" xmlns:w14="http://schemas.microsoft.com/office/word/2010/wordml" xmlns:w15="http://schemas.microsoft.com/office/word/2012/wordml" xmlns:w16cex="http://schemas.microsoft.com/office/word/2018/wordml/cex" xmlns:w16cid="http://schemas.microsoft.com/office/word/2016/wordml/cid" xmlns:w16="http://schemas.microsoft.com/office/word/2018/wordml" xmlns:w16sdtdh="http://schemas.microsoft.com/office/word/2020/wordml/sdtdatahash" xmlns:w16se="http://schemas.microsoft.com/office/word/2015/wordml/symex" xmlns:wpg="http://schemas.microsoft.com/office/word/2010/wordprocessingGroup" xmlns:wpi="http://schemas.microsoft.com/office/word/2010/wordprocessingInk" xmlns:wne="http://schemas.microsoft.com/office/word/2006/wordml" xmlns:wps="http://schemas.microsoft.com/office/word/2010/wordprocessingShape" mc:Ignorable="w14 w15 w16se w16cid w16 w16cex w16sdtdh wp14">
   <w:body>
     <w:p/>
-    <w:p/>
-    <w:p/>
-    <w:p/>
     <w:p>
       <w:pPr>
-        <w:pStyle w:val="Titel"/>
+        <w:pStyle w:val="Title"/>
         <w:tabs>
           <w:tab w:val="left" w:pos="3235"/>
         </w:tabs>
         <w:spacing w:after="1000"/>
-        <w:jc w:val="both"/>
+        <w:jc w:val="center"/>
         <w:rPr>
           <w:sz w:val="36"/>
           <w:szCs w:val="36"/>
@@ -42,13 +39,6 @@
           </w:r>
         </w:sdtContent>
       </w:sdt>
-      <w:r>
-        <w:rPr>
-          <w:sz w:val="36"/>
-          <w:szCs w:val="36"/>
-        </w:rPr>
-        <w:tab/>
-      </w:r>
     </w:p>
     <w:p/>
     <w:p/>
@@ -57,27 +47,6 @@
     <w:p/>
     <w:p/>
     <w:p/>
-    <w:p>
-      <w:r>
-        <w:t>[</w:t>
-      </w:r>
-      <w:proofErr w:type="spellStart"/>
-      <w:r>
-        <w:t>add</w:t>
-      </w:r>
-      <w:proofErr w:type="spellEnd"/>
-      <w:r>
-        <w:t xml:space="preserve"> </w:t>
-      </w:r>
-      <w:proofErr w:type="spellStart"/>
-      <w:r>
-        <w:t>image</w:t>
-      </w:r>
-      <w:proofErr w:type="spellEnd"/>
-      <w:r>
-        <w:t>]</w:t>
-      </w:r>
-    </w:p>
     <w:p/>
     <w:p/>
     <w:p/>
@@ -90,6 +59,10 @@
         <w:t xml:space="preserve"> </w:t>
       </w:r>
     </w:p>
+    <w:p/>
+    <w:p/>
+    <w:p/>
+    <w:p/>
     <w:p/>
     <w:p/>
     <w:p/>
@@ -133,7 +106,7 @@
     </w:p>
     <w:p>
       <w:pPr>
-        <w:pStyle w:val="KeinLeerraum"/>
+        <w:pStyle w:val="NoSpacing"/>
         <w:tabs>
           <w:tab w:val="left" w:pos="1701"/>
         </w:tabs>
@@ -161,7 +134,7 @@
     </w:p>
     <w:p>
       <w:pPr>
-        <w:pStyle w:val="KeinLeerraum"/>
+        <w:pStyle w:val="NoSpacing"/>
         <w:tabs>
           <w:tab w:val="left" w:pos="1701"/>
         </w:tabs>
@@ -213,7 +186,7 @@
     </w:p>
     <w:p>
       <w:pPr>
-        <w:pStyle w:val="KeinLeerraum"/>
+        <w:pStyle w:val="NoSpacing"/>
         <w:tabs>
           <w:tab w:val="left" w:pos="1701"/>
         </w:tabs>
@@ -298,7 +271,7 @@
       <w:sdtContent>
         <w:p>
           <w:pPr>
-            <w:pStyle w:val="Inhaltsverzeichnisberschrift"/>
+            <w:pStyle w:val="TOCHeading"/>
           </w:pPr>
           <w:r>
             <w:t>Inhaltsverzeichnis</w:t>
@@ -313,7 +286,7 @@
         </w:p>
         <w:p>
           <w:pPr>
-            <w:pStyle w:val="Verzeichnis1"/>
+            <w:pStyle w:val="TOC1"/>
             <w:tabs>
               <w:tab w:val="right" w:leader="dot" w:pos="9016"/>
             </w:tabs>
@@ -331,7 +304,7 @@
           <w:r>
             <w:fldChar w:fldCharType="separate"/>
           </w:r>
-          <w:hyperlink w:anchor="_Toc120268671" w:history="1">
+          <w:hyperlink w:anchor="_Toc120276580" w:history="1">
             <w:r>
               <w:rPr>
                 <w:rStyle w:val="Hyperlink"/>
@@ -358,7 +331,7 @@
                 <w:noProof/>
                 <w:webHidden/>
               </w:rPr>
-              <w:instrText xml:space="preserve"> PAGEREF _Toc120268671 \h </w:instrText>
+              <w:instrText xml:space="preserve"> PAGEREF _Toc120276580 \h </w:instrText>
             </w:r>
             <w:r>
               <w:rPr>
@@ -391,7 +364,7 @@
         </w:p>
         <w:p>
           <w:pPr>
-            <w:pStyle w:val="Verzeichnis2"/>
+            <w:pStyle w:val="TOC2"/>
             <w:tabs>
               <w:tab w:val="right" w:leader="dot" w:pos="9016"/>
             </w:tabs>
@@ -400,7 +373,7 @@
               <w:noProof/>
             </w:rPr>
           </w:pPr>
-          <w:hyperlink w:anchor="_Toc120268672" w:history="1">
+          <w:hyperlink w:anchor="_Toc120276581" w:history="1">
             <w:r>
               <w:rPr>
                 <w:rStyle w:val="Hyperlink"/>
@@ -427,7 +400,7 @@
                 <w:noProof/>
                 <w:webHidden/>
               </w:rPr>
-              <w:instrText xml:space="preserve"> PAGEREF _Toc120268672 \h </w:instrText>
+              <w:instrText xml:space="preserve"> PAGEREF _Toc120276581 \h </w:instrText>
             </w:r>
             <w:r>
               <w:rPr>
@@ -460,7 +433,7 @@
         </w:p>
         <w:p>
           <w:pPr>
-            <w:pStyle w:val="Verzeichnis2"/>
+            <w:pStyle w:val="TOC2"/>
             <w:tabs>
               <w:tab w:val="right" w:leader="dot" w:pos="9016"/>
             </w:tabs>
@@ -469,7 +442,7 @@
               <w:noProof/>
             </w:rPr>
           </w:pPr>
-          <w:hyperlink w:anchor="_Toc120268673" w:history="1">
+          <w:hyperlink w:anchor="_Toc120276582" w:history="1">
             <w:r>
               <w:rPr>
                 <w:rStyle w:val="Hyperlink"/>
@@ -496,7 +469,7 @@
                 <w:noProof/>
                 <w:webHidden/>
               </w:rPr>
-              <w:instrText xml:space="preserve"> PAGEREF _Toc120268673 \h </w:instrText>
+              <w:instrText xml:space="preserve"> PAGEREF _Toc120276582 \h </w:instrText>
             </w:r>
             <w:r>
               <w:rPr>
@@ -529,7 +502,7 @@
         </w:p>
         <w:p>
           <w:pPr>
-            <w:pStyle w:val="Verzeichnis2"/>
+            <w:pStyle w:val="TOC2"/>
             <w:tabs>
               <w:tab w:val="right" w:leader="dot" w:pos="9016"/>
             </w:tabs>
@@ -538,7 +511,7 @@
               <w:noProof/>
             </w:rPr>
           </w:pPr>
-          <w:hyperlink w:anchor="_Toc120268674" w:history="1">
+          <w:hyperlink w:anchor="_Toc120276583" w:history="1">
             <w:r>
               <w:rPr>
                 <w:rStyle w:val="Hyperlink"/>
@@ -565,7 +538,7 @@
                 <w:noProof/>
                 <w:webHidden/>
               </w:rPr>
-              <w:instrText xml:space="preserve"> PAGEREF _Toc120268674 \h </w:instrText>
+              <w:instrText xml:space="preserve"> PAGEREF _Toc120276583 \h </w:instrText>
             </w:r>
             <w:r>
               <w:rPr>
@@ -598,7 +571,7 @@
         </w:p>
         <w:p>
           <w:pPr>
-            <w:pStyle w:val="Verzeichnis2"/>
+            <w:pStyle w:val="TOC2"/>
             <w:tabs>
               <w:tab w:val="right" w:leader="dot" w:pos="9016"/>
             </w:tabs>
@@ -607,7 +580,7 @@
               <w:noProof/>
             </w:rPr>
           </w:pPr>
-          <w:hyperlink w:anchor="_Toc120268675" w:history="1">
+          <w:hyperlink w:anchor="_Toc120276584" w:history="1">
             <w:r>
               <w:rPr>
                 <w:rStyle w:val="Hyperlink"/>
@@ -634,7 +607,7 @@
                 <w:noProof/>
                 <w:webHidden/>
               </w:rPr>
-              <w:instrText xml:space="preserve"> PAGEREF _Toc120268675 \h </w:instrText>
+              <w:instrText xml:space="preserve"> PAGEREF _Toc120276584 \h </w:instrText>
             </w:r>
             <w:r>
               <w:rPr>
@@ -667,7 +640,7 @@
         </w:p>
         <w:p>
           <w:pPr>
-            <w:pStyle w:val="Verzeichnis1"/>
+            <w:pStyle w:val="TOC1"/>
             <w:tabs>
               <w:tab w:val="right" w:leader="dot" w:pos="9016"/>
             </w:tabs>
@@ -676,7 +649,7 @@
               <w:noProof/>
             </w:rPr>
           </w:pPr>
-          <w:hyperlink w:anchor="_Toc120268676" w:history="1">
+          <w:hyperlink w:anchor="_Toc120276585" w:history="1">
             <w:r>
               <w:rPr>
                 <w:rStyle w:val="Hyperlink"/>
@@ -703,7 +676,7 @@
                 <w:noProof/>
                 <w:webHidden/>
               </w:rPr>
-              <w:instrText xml:space="preserve"> PAGEREF _Toc120268676 \h </w:instrText>
+              <w:instrText xml:space="preserve"> PAGEREF _Toc120276585 \h </w:instrText>
             </w:r>
             <w:r>
               <w:rPr>
@@ -736,7 +709,7 @@
         </w:p>
         <w:p>
           <w:pPr>
-            <w:pStyle w:val="Verzeichnis1"/>
+            <w:pStyle w:val="TOC1"/>
             <w:tabs>
               <w:tab w:val="right" w:leader="dot" w:pos="9016"/>
             </w:tabs>
@@ -745,7 +718,7 @@
               <w:noProof/>
             </w:rPr>
           </w:pPr>
-          <w:hyperlink w:anchor="_Toc120268677" w:history="1">
+          <w:hyperlink w:anchor="_Toc120276586" w:history="1">
             <w:r>
               <w:rPr>
                 <w:rStyle w:val="Hyperlink"/>
@@ -772,7 +745,7 @@
                 <w:noProof/>
                 <w:webHidden/>
               </w:rPr>
-              <w:instrText xml:space="preserve"> PAGEREF _Toc120268677 \h </w:instrText>
+              <w:instrText xml:space="preserve"> PAGEREF _Toc120276586 \h </w:instrText>
             </w:r>
             <w:r>
               <w:rPr>
@@ -805,7 +778,7 @@
         </w:p>
         <w:p>
           <w:pPr>
-            <w:pStyle w:val="Verzeichnis1"/>
+            <w:pStyle w:val="TOC1"/>
             <w:tabs>
               <w:tab w:val="right" w:leader="dot" w:pos="9016"/>
             </w:tabs>
@@ -814,7 +787,7 @@
               <w:noProof/>
             </w:rPr>
           </w:pPr>
-          <w:hyperlink w:anchor="_Toc120268678" w:history="1">
+          <w:hyperlink w:anchor="_Toc120276587" w:history="1">
             <w:r>
               <w:rPr>
                 <w:rStyle w:val="Hyperlink"/>
@@ -841,7 +814,7 @@
                 <w:noProof/>
                 <w:webHidden/>
               </w:rPr>
-              <w:instrText xml:space="preserve"> PAGEREF _Toc120268678 \h </w:instrText>
+              <w:instrText xml:space="preserve"> PAGEREF _Toc120276587 \h </w:instrText>
             </w:r>
             <w:r>
               <w:rPr>
@@ -874,7 +847,7 @@
         </w:p>
         <w:p>
           <w:pPr>
-            <w:pStyle w:val="Verzeichnis1"/>
+            <w:pStyle w:val="TOC1"/>
             <w:tabs>
               <w:tab w:val="right" w:leader="dot" w:pos="9016"/>
             </w:tabs>
@@ -883,7 +856,7 @@
               <w:noProof/>
             </w:rPr>
           </w:pPr>
-          <w:hyperlink w:anchor="_Toc120268679" w:history="1">
+          <w:hyperlink w:anchor="_Toc120276588" w:history="1">
             <w:r>
               <w:rPr>
                 <w:rStyle w:val="Hyperlink"/>
@@ -910,7 +883,7 @@
                 <w:noProof/>
                 <w:webHidden/>
               </w:rPr>
-              <w:instrText xml:space="preserve"> PAGEREF _Toc120268679 \h </w:instrText>
+              <w:instrText xml:space="preserve"> PAGEREF _Toc120276588 \h </w:instrText>
             </w:r>
             <w:r>
               <w:rPr>
@@ -943,7 +916,7 @@
         </w:p>
         <w:p>
           <w:pPr>
-            <w:pStyle w:val="Verzeichnis1"/>
+            <w:pStyle w:val="TOC1"/>
             <w:tabs>
               <w:tab w:val="right" w:leader="dot" w:pos="9016"/>
             </w:tabs>
@@ -952,13 +925,13 @@
               <w:noProof/>
             </w:rPr>
           </w:pPr>
-          <w:hyperlink w:anchor="_Toc120268680" w:history="1">
+          <w:hyperlink w:anchor="_Toc120276589" w:history="1">
             <w:r>
               <w:rPr>
                 <w:rStyle w:val="Hyperlink"/>
                 <w:noProof/>
               </w:rPr>
-              <w:t>6 Lösung der Probleme</w:t>
+              <w:t>Lösung der Probleme</w:t>
             </w:r>
             <w:r>
               <w:rPr>
@@ -979,7 +952,7 @@
                 <w:noProof/>
                 <w:webHidden/>
               </w:rPr>
-              <w:instrText xml:space="preserve"> PAGEREF _Toc120268680 \h </w:instrText>
+              <w:instrText xml:space="preserve"> PAGEREF _Toc120276589 \h </w:instrText>
             </w:r>
             <w:r>
               <w:rPr>
@@ -1000,6 +973,144 @@
                 <w:webHidden/>
               </w:rPr>
               <w:t>5</w:t>
+            </w:r>
+            <w:r>
+              <w:rPr>
+                <w:noProof/>
+                <w:webHidden/>
+              </w:rPr>
+              <w:fldChar w:fldCharType="end"/>
+            </w:r>
+          </w:hyperlink>
+        </w:p>
+        <w:p>
+          <w:pPr>
+            <w:pStyle w:val="TOC1"/>
+            <w:tabs>
+              <w:tab w:val="right" w:leader="dot" w:pos="9016"/>
+            </w:tabs>
+            <w:rPr>
+              <w:rFonts w:asciiTheme="minorHAnsi" w:hAnsiTheme="minorHAnsi"/>
+              <w:noProof/>
+            </w:rPr>
+          </w:pPr>
+          <w:hyperlink w:anchor="_Toc120276590" w:history="1">
+            <w:r>
+              <w:rPr>
+                <w:rStyle w:val="Hyperlink"/>
+                <w:noProof/>
+              </w:rPr>
+              <w:t>6 Auswertung</w:t>
+            </w:r>
+            <w:r>
+              <w:rPr>
+                <w:noProof/>
+                <w:webHidden/>
+              </w:rPr>
+              <w:tab/>
+            </w:r>
+            <w:r>
+              <w:rPr>
+                <w:noProof/>
+                <w:webHidden/>
+              </w:rPr>
+              <w:fldChar w:fldCharType="begin"/>
+            </w:r>
+            <w:r>
+              <w:rPr>
+                <w:noProof/>
+                <w:webHidden/>
+              </w:rPr>
+              <w:instrText xml:space="preserve"> PAGEREF _Toc120276590 \h </w:instrText>
+            </w:r>
+            <w:r>
+              <w:rPr>
+                <w:noProof/>
+                <w:webHidden/>
+              </w:rPr>
+            </w:r>
+            <w:r>
+              <w:rPr>
+                <w:noProof/>
+                <w:webHidden/>
+              </w:rPr>
+              <w:fldChar w:fldCharType="separate"/>
+            </w:r>
+            <w:r>
+              <w:rPr>
+                <w:noProof/>
+                <w:webHidden/>
+              </w:rPr>
+              <w:t>6</w:t>
+            </w:r>
+            <w:r>
+              <w:rPr>
+                <w:noProof/>
+                <w:webHidden/>
+              </w:rPr>
+              <w:fldChar w:fldCharType="end"/>
+            </w:r>
+          </w:hyperlink>
+        </w:p>
+        <w:p>
+          <w:pPr>
+            <w:pStyle w:val="TOC1"/>
+            <w:tabs>
+              <w:tab w:val="right" w:leader="dot" w:pos="9016"/>
+            </w:tabs>
+            <w:rPr>
+              <w:rFonts w:asciiTheme="minorHAnsi" w:hAnsiTheme="minorHAnsi"/>
+              <w:noProof/>
+            </w:rPr>
+          </w:pPr>
+          <w:hyperlink w:anchor="_Toc120276591" w:history="1">
+            <w:r>
+              <w:rPr>
+                <w:rStyle w:val="Hyperlink"/>
+                <w:noProof/>
+              </w:rPr>
+              <w:t>Einleitung bauen des Projects</w:t>
+            </w:r>
+            <w:r>
+              <w:rPr>
+                <w:noProof/>
+                <w:webHidden/>
+              </w:rPr>
+              <w:tab/>
+            </w:r>
+            <w:r>
+              <w:rPr>
+                <w:noProof/>
+                <w:webHidden/>
+              </w:rPr>
+              <w:fldChar w:fldCharType="begin"/>
+            </w:r>
+            <w:r>
+              <w:rPr>
+                <w:noProof/>
+                <w:webHidden/>
+              </w:rPr>
+              <w:instrText xml:space="preserve"> PAGEREF _Toc120276591 \h </w:instrText>
+            </w:r>
+            <w:r>
+              <w:rPr>
+                <w:noProof/>
+                <w:webHidden/>
+              </w:rPr>
+            </w:r>
+            <w:r>
+              <w:rPr>
+                <w:noProof/>
+                <w:webHidden/>
+              </w:rPr>
+              <w:fldChar w:fldCharType="separate"/>
+            </w:r>
+            <w:r>
+              <w:rPr>
+                <w:noProof/>
+                <w:webHidden/>
+              </w:rPr>
+              <w:t>6</w:t>
             </w:r>
             <w:r>
               <w:rPr>
@@ -1042,13 +1153,13 @@
     </w:p>
     <w:p>
       <w:pPr>
-        <w:pStyle w:val="berschrift1"/>
+        <w:pStyle w:val="Heading1"/>
         <w:rPr>
           <w:sz w:val="22"/>
           <w:szCs w:val="22"/>
         </w:rPr>
       </w:pPr>
-      <w:bookmarkStart w:id="0" w:name="_Toc120268671"/>
+      <w:bookmarkStart w:id="0" w:name="_Toc120276580"/>
       <w:r>
         <w:rPr>
           <w:sz w:val="40"/>
@@ -1075,12 +1186,12 @@
     </w:p>
     <w:p>
       <w:pPr>
-        <w:pStyle w:val="berschrift2"/>
+        <w:pStyle w:val="Heading2"/>
         <w:rPr>
-          <w:rStyle w:val="berschrift1Zchn"/>
+          <w:rStyle w:val="Heading1Char"/>
         </w:rPr>
       </w:pPr>
-      <w:bookmarkStart w:id="1" w:name="_Toc120268672"/>
+      <w:bookmarkStart w:id="1" w:name="_Toc120276581"/>
       <w:r>
         <w:t xml:space="preserve">1.1 </w:t>
       </w:r>
@@ -1230,9 +1341,9 @@
     </w:p>
     <w:p>
       <w:pPr>
-        <w:pStyle w:val="berschrift2"/>
-      </w:pPr>
-      <w:bookmarkStart w:id="2" w:name="_Toc120268673"/>
+        <w:pStyle w:val="Heading2"/>
+      </w:pPr>
+      <w:bookmarkStart w:id="2" w:name="_Toc120276582"/>
       <w:r>
         <w:t xml:space="preserve">1.2 </w:t>
       </w:r>
@@ -1260,7 +1371,7 @@
     </w:p>
     <w:p>
       <w:pPr>
-        <w:pStyle w:val="Listenabsatz"/>
+        <w:pStyle w:val="ListParagraph"/>
         <w:numPr>
           <w:ilvl w:val="0"/>
           <w:numId w:val="8"/>
@@ -1286,7 +1397,7 @@
     </w:p>
     <w:p>
       <w:pPr>
-        <w:pStyle w:val="Listenabsatz"/>
+        <w:pStyle w:val="ListParagraph"/>
         <w:numPr>
           <w:ilvl w:val="0"/>
           <w:numId w:val="8"/>
@@ -1298,7 +1409,7 @@
     </w:p>
     <w:p>
       <w:pPr>
-        <w:pStyle w:val="Listenabsatz"/>
+        <w:pStyle w:val="ListParagraph"/>
         <w:numPr>
           <w:ilvl w:val="0"/>
           <w:numId w:val="8"/>
@@ -1310,7 +1421,7 @@
     </w:p>
     <w:p>
       <w:pPr>
-        <w:pStyle w:val="Listenabsatz"/>
+        <w:pStyle w:val="ListParagraph"/>
         <w:numPr>
           <w:ilvl w:val="0"/>
           <w:numId w:val="8"/>
@@ -1334,7 +1445,7 @@
     </w:p>
     <w:p>
       <w:pPr>
-        <w:pStyle w:val="Listenabsatz"/>
+        <w:pStyle w:val="ListParagraph"/>
         <w:numPr>
           <w:ilvl w:val="0"/>
           <w:numId w:val="8"/>
@@ -1346,7 +1457,7 @@
     </w:p>
     <w:p>
       <w:pPr>
-        <w:pStyle w:val="Listenabsatz"/>
+        <w:pStyle w:val="ListParagraph"/>
         <w:numPr>
           <w:ilvl w:val="0"/>
           <w:numId w:val="8"/>
@@ -1358,7 +1469,7 @@
     </w:p>
     <w:p>
       <w:pPr>
-        <w:pStyle w:val="Listenabsatz"/>
+        <w:pStyle w:val="ListParagraph"/>
         <w:numPr>
           <w:ilvl w:val="0"/>
           <w:numId w:val="8"/>
@@ -1370,7 +1481,7 @@
     </w:p>
     <w:p>
       <w:pPr>
-        <w:pStyle w:val="Listenabsatz"/>
+        <w:pStyle w:val="ListParagraph"/>
         <w:numPr>
           <w:ilvl w:val="1"/>
           <w:numId w:val="11"/>
@@ -1382,7 +1493,7 @@
     </w:p>
     <w:p>
       <w:pPr>
-        <w:pStyle w:val="Listenabsatz"/>
+        <w:pStyle w:val="ListParagraph"/>
         <w:numPr>
           <w:ilvl w:val="0"/>
           <w:numId w:val="15"/>
@@ -1394,7 +1505,7 @@
     </w:p>
     <w:p>
       <w:pPr>
-        <w:pStyle w:val="Listenabsatz"/>
+        <w:pStyle w:val="ListParagraph"/>
         <w:numPr>
           <w:ilvl w:val="1"/>
           <w:numId w:val="11"/>
@@ -1406,7 +1517,7 @@
     </w:p>
     <w:p>
       <w:pPr>
-        <w:pStyle w:val="Listenabsatz"/>
+        <w:pStyle w:val="ListParagraph"/>
         <w:numPr>
           <w:ilvl w:val="1"/>
           <w:numId w:val="11"/>
@@ -1418,9 +1529,9 @@
     </w:p>
     <w:p>
       <w:pPr>
-        <w:pStyle w:val="berschrift2"/>
-      </w:pPr>
-      <w:bookmarkStart w:id="3" w:name="_Toc120268674"/>
+        <w:pStyle w:val="Heading2"/>
+      </w:pPr>
+      <w:bookmarkStart w:id="3" w:name="_Toc120276583"/>
       <w:r>
         <w:t xml:space="preserve">1.3 </w:t>
       </w:r>
@@ -1431,7 +1542,7 @@
     </w:p>
     <w:p>
       <w:pPr>
-        <w:pStyle w:val="Listenabsatz"/>
+        <w:pStyle w:val="ListParagraph"/>
         <w:numPr>
           <w:ilvl w:val="0"/>
           <w:numId w:val="10"/>
@@ -1446,7 +1557,7 @@
     </w:p>
     <w:p>
       <w:pPr>
-        <w:pStyle w:val="Listenabsatz"/>
+        <w:pStyle w:val="ListParagraph"/>
         <w:numPr>
           <w:ilvl w:val="0"/>
           <w:numId w:val="10"/>
@@ -1470,7 +1581,7 @@
     </w:p>
     <w:p>
       <w:pPr>
-        <w:pStyle w:val="Listenabsatz"/>
+        <w:pStyle w:val="ListParagraph"/>
         <w:numPr>
           <w:ilvl w:val="0"/>
           <w:numId w:val="10"/>
@@ -1488,9 +1599,9 @@
     </w:p>
     <w:p>
       <w:pPr>
-        <w:pStyle w:val="berschrift2"/>
-      </w:pPr>
-      <w:bookmarkStart w:id="4" w:name="_Toc120268675"/>
+        <w:pStyle w:val="Heading2"/>
+      </w:pPr>
+      <w:bookmarkStart w:id="4" w:name="_Toc120276584"/>
       <w:r>
         <w:t xml:space="preserve">1.4 </w:t>
       </w:r>
@@ -1501,7 +1612,7 @@
     </w:p>
     <w:p>
       <w:pPr>
-        <w:pStyle w:val="Listenabsatz"/>
+        <w:pStyle w:val="ListParagraph"/>
         <w:numPr>
           <w:ilvl w:val="0"/>
           <w:numId w:val="14"/>
@@ -1522,7 +1633,7 @@
     </w:p>
     <w:p>
       <w:pPr>
-        <w:pStyle w:val="Listenabsatz"/>
+        <w:pStyle w:val="ListParagraph"/>
         <w:numPr>
           <w:ilvl w:val="0"/>
           <w:numId w:val="14"/>
@@ -1534,7 +1645,7 @@
     </w:p>
     <w:p>
       <w:pPr>
-        <w:pStyle w:val="Listenabsatz"/>
+        <w:pStyle w:val="ListParagraph"/>
         <w:numPr>
           <w:ilvl w:val="0"/>
           <w:numId w:val="14"/>
@@ -1546,7 +1657,7 @@
     </w:p>
     <w:p>
       <w:pPr>
-        <w:pStyle w:val="Listenabsatz"/>
+        <w:pStyle w:val="ListParagraph"/>
         <w:numPr>
           <w:ilvl w:val="0"/>
           <w:numId w:val="14"/>
@@ -1558,7 +1669,7 @@
     </w:p>
     <w:p>
       <w:pPr>
-        <w:pStyle w:val="Listenabsatz"/>
+        <w:pStyle w:val="ListParagraph"/>
         <w:numPr>
           <w:ilvl w:val="0"/>
           <w:numId w:val="14"/>
@@ -1576,7 +1687,7 @@
     </w:p>
     <w:p>
       <w:pPr>
-        <w:pStyle w:val="Listenabsatz"/>
+        <w:pStyle w:val="ListParagraph"/>
         <w:numPr>
           <w:ilvl w:val="0"/>
           <w:numId w:val="14"/>
@@ -1588,7 +1699,7 @@
     </w:p>
     <w:p>
       <w:pPr>
-        <w:pStyle w:val="Listenabsatz"/>
+        <w:pStyle w:val="ListParagraph"/>
         <w:numPr>
           <w:ilvl w:val="0"/>
           <w:numId w:val="16"/>
@@ -1600,7 +1711,7 @@
     </w:p>
     <w:p>
       <w:pPr>
-        <w:pStyle w:val="Listenabsatz"/>
+        <w:pStyle w:val="ListParagraph"/>
         <w:numPr>
           <w:ilvl w:val="0"/>
           <w:numId w:val="16"/>
@@ -1612,17 +1723,14 @@
     </w:p>
     <w:p/>
     <w:p/>
+    <w:p/>
     <w:p>
       <w:pPr>
-        <w:pStyle w:val="berschrift1"/>
-      </w:pPr>
-    </w:p>
-    <w:p>
-      <w:pPr>
-        <w:pStyle w:val="berschrift1"/>
-      </w:pPr>
-      <w:bookmarkStart w:id="5" w:name="_Toc120268676"/>
-      <w:r>
+        <w:pStyle w:val="Heading1"/>
+      </w:pPr>
+      <w:bookmarkStart w:id="5" w:name="_Toc120276585"/>
+      <w:r>
+        <w:lastRenderedPageBreak/>
         <w:t xml:space="preserve">2 </w:t>
       </w:r>
       <w:r>
@@ -1661,108 +1769,268 @@
     </w:p>
     <w:p>
       <w:r>
-        <w:t>[ tabelle tasks…]</w:t>
+        <w:t xml:space="preserve">Wir hatte den Grund Prinzip, wer oder was jeder macht, aber wir alle hatten </w:t>
+      </w:r>
+      <w:r>
+        <w:t>mit jeder Aufgabe etwas zu tun, es war eben nicht konkret unterteilt.</w:t>
+      </w:r>
+    </w:p>
+    <w:p>
+      <w:r>
+        <w:t>Hier waren einige der Aufgaben:</w:t>
+      </w:r>
+    </w:p>
+    <w:p>
+      <w:pPr>
+        <w:pStyle w:val="ListParagraph"/>
+        <w:numPr>
+          <w:ilvl w:val="2"/>
+          <w:numId w:val="11"/>
+        </w:numPr>
+      </w:pPr>
+      <w:r>
+        <w:t>Projekt Dokumentation schreiben</w:t>
+      </w:r>
+    </w:p>
+    <w:p>
+      <w:pPr>
+        <w:pStyle w:val="ListParagraph"/>
+        <w:numPr>
+          <w:ilvl w:val="2"/>
+          <w:numId w:val="11"/>
+        </w:numPr>
+      </w:pPr>
+      <w:r>
+        <w:t>Das Code für ESP32 schreiben</w:t>
+      </w:r>
+    </w:p>
+    <w:p>
+      <w:pPr>
+        <w:pStyle w:val="ListParagraph"/>
+        <w:numPr>
+          <w:ilvl w:val="2"/>
+          <w:numId w:val="11"/>
+        </w:numPr>
+      </w:pPr>
+      <w:proofErr w:type="spellStart"/>
+      <w:r>
+        <w:t>Node-Red</w:t>
+      </w:r>
+      <w:proofErr w:type="spellEnd"/>
+      <w:r>
+        <w:t xml:space="preserve"> Flow erstellen</w:t>
+      </w:r>
+    </w:p>
+    <w:p>
+      <w:pPr>
+        <w:pStyle w:val="ListParagraph"/>
+        <w:numPr>
+          <w:ilvl w:val="2"/>
+          <w:numId w:val="11"/>
+        </w:numPr>
+      </w:pPr>
+      <w:proofErr w:type="spellStart"/>
+      <w:r>
+        <w:t>Testing</w:t>
+      </w:r>
+      <w:proofErr w:type="spellEnd"/>
+      <w:r>
+        <w:t xml:space="preserve"> Protokoll durchführen</w:t>
+      </w:r>
+    </w:p>
+    <w:p>
+      <w:pPr>
+        <w:pStyle w:val="Heading1"/>
+      </w:pPr>
+      <w:bookmarkStart w:id="6" w:name="_Toc120276586"/>
+      <w:r>
+        <w:t xml:space="preserve">3 </w:t>
+      </w:r>
+      <w:r>
+        <w:t>Entscheiden</w:t>
+      </w:r>
+      <w:bookmarkEnd w:id="6"/>
+    </w:p>
+    <w:p>
+      <w:r>
+        <w:t xml:space="preserve">Nachdem wir die verschiedene </w:t>
+      </w:r>
+      <w:r>
+        <w:t>Vorgehen</w:t>
+      </w:r>
+      <w:r>
+        <w:t xml:space="preserve"> </w:t>
+      </w:r>
+      <w:r>
+        <w:t>besprochen</w:t>
+      </w:r>
+      <w:r>
+        <w:t xml:space="preserve"> haben, haben wir uns </w:t>
+      </w:r>
+      <w:r>
+        <w:t xml:space="preserve">als Gruppe </w:t>
+      </w:r>
+      <w:r>
+        <w:t>schliesslich für eine entschieden.</w:t>
+      </w:r>
+      <w:r>
+        <w:t xml:space="preserve"> Wir machten uns zuerst einen Plan, was wir für Komponente</w:t>
+      </w:r>
+      <w:r>
+        <w:t xml:space="preserve"> wir brauchen. Wir haben dann entschieden, welchen Lift es zu montieren. Wir entschieden den Rechten. Ich haben auch entschieden, wie wir das Flow auf </w:t>
+      </w:r>
+      <w:proofErr w:type="spellStart"/>
+      <w:r>
+        <w:t>Node-Red</w:t>
+      </w:r>
+      <w:proofErr w:type="spellEnd"/>
+      <w:r>
+        <w:t xml:space="preserve"> </w:t>
+      </w:r>
+      <w:r>
+        <w:t>alles verbinden. Wir haben auch noch entschieden, was und wie wir alles Testen werden und können.</w:t>
+      </w:r>
+    </w:p>
+    <w:p>
+      <w:r>
+        <w:t>Später haben wir entschieden, den anderen Lift auch zu montieren, aber nur mit einem Sensor, denn wir hatten noch Zeit gehabt.</w:t>
+      </w:r>
+    </w:p>
+    <w:p>
+      <w:pPr>
+        <w:pStyle w:val="Heading1"/>
+      </w:pPr>
+      <w:bookmarkStart w:id="7" w:name="_Toc120276587"/>
+      <w:r>
+        <w:t xml:space="preserve">4 </w:t>
+      </w:r>
+      <w:r>
+        <w:t>Realisierung</w:t>
+      </w:r>
+      <w:bookmarkEnd w:id="7"/>
+    </w:p>
+    <w:p>
+      <w:r>
+        <w:rPr>
+          <w:noProof/>
+        </w:rPr>
+        <w:drawing>
+          <wp:anchor distT="0" distB="0" distL="114300" distR="114300" simplePos="0" relativeHeight="251660288" behindDoc="0" locked="0" layoutInCell="1" allowOverlap="1" wp14:anchorId="345BFF8E" wp14:editId="003E35AA">
+            <wp:simplePos x="0" y="0"/>
+            <wp:positionH relativeFrom="column">
+              <wp:posOffset>171450</wp:posOffset>
+            </wp:positionH>
+            <wp:positionV relativeFrom="paragraph">
+              <wp:posOffset>498475</wp:posOffset>
+            </wp:positionV>
+            <wp:extent cx="2343150" cy="3126105"/>
+            <wp:effectExtent l="0" t="0" r="0" b="0"/>
+            <wp:wrapTopAndBottom/>
+            <wp:docPr id="1" name="Picture 1"/>
+            <wp:cNvGraphicFramePr>
+              <a:graphicFrameLocks xmlns:a="http://schemas.openxmlformats.org/drawingml/2006/main" noChangeAspect="1"/>
+            </wp:cNvGraphicFramePr>
+            <a:graphic xmlns:a="http://schemas.openxmlformats.org/drawingml/2006/main">
+              <a:graphicData uri="http://schemas.openxmlformats.org/drawingml/2006/picture">
+                <pic:pic xmlns:pic="http://schemas.openxmlformats.org/drawingml/2006/picture">
+                  <pic:nvPicPr>
+                    <pic:cNvPr id="0" name="Picture 1"/>
+                    <pic:cNvPicPr>
+                      <a:picLocks noChangeAspect="1" noChangeArrowheads="1"/>
+                    </pic:cNvPicPr>
+                  </pic:nvPicPr>
+                  <pic:blipFill>
+                    <a:blip r:embed="rId9" cstate="print">
+                      <a:extLst>
+                        <a:ext uri="{28A0092B-C50C-407E-A947-70E740481C1C}">
+                          <a14:useLocalDpi xmlns:a14="http://schemas.microsoft.com/office/drawing/2010/main" val="0"/>
+                        </a:ext>
+                      </a:extLst>
+                    </a:blip>
+                    <a:srcRect/>
+                    <a:stretch>
+                      <a:fillRect/>
+                    </a:stretch>
+                  </pic:blipFill>
+                  <pic:spPr bwMode="auto">
+                    <a:xfrm>
+                      <a:off x="0" y="0"/>
+                      <a:ext cx="2343150" cy="3126105"/>
+                    </a:xfrm>
+                    <a:prstGeom prst="rect">
+                      <a:avLst/>
+                    </a:prstGeom>
+                    <a:noFill/>
+                    <a:ln>
+                      <a:noFill/>
+                    </a:ln>
+                  </pic:spPr>
+                </pic:pic>
+              </a:graphicData>
+            </a:graphic>
+            <wp14:sizeRelH relativeFrom="margin">
+              <wp14:pctWidth>0</wp14:pctWidth>
+            </wp14:sizeRelH>
+            <wp14:sizeRelV relativeFrom="margin">
+              <wp14:pctHeight>0</wp14:pctHeight>
+            </wp14:sizeRelV>
+          </wp:anchor>
+        </w:drawing>
+      </w:r>
+      <w:r>
+        <w:t xml:space="preserve">Wir haben zwei Module für die beiden Liften Gebaut. Das Eine für mit einem </w:t>
+      </w:r>
+      <w:proofErr w:type="spellStart"/>
+      <w:r>
+        <w:t>Servo</w:t>
+      </w:r>
+      <w:proofErr w:type="spellEnd"/>
+      <w:r>
+        <w:t xml:space="preserve"> und Licht Sensor. Das Andere </w:t>
+      </w:r>
+      <w:r>
+        <w:t>Modul wird eben nur mit einem Licht Sensor verbunden. Wir haben dann alles mit Klebeband auf der Wand verbunden.</w:t>
       </w:r>
     </w:p>
     <w:p/>
     <w:p>
-      <w:pPr>
-        <w:pStyle w:val="berschrift1"/>
-      </w:pPr>
-      <w:bookmarkStart w:id="6" w:name="_Toc120268677"/>
-      <w:r>
-        <w:t xml:space="preserve">3 </w:t>
-      </w:r>
-      <w:r>
-        <w:t>Entscheiden</w:t>
-      </w:r>
-      <w:bookmarkEnd w:id="6"/>
+      <w:r>
+        <w:lastRenderedPageBreak/>
+        <w:t xml:space="preserve">Wir haben beide ESP-32 mit Powerbanks verbunden für Strom. Wenn es zu Schwierigkeiten mit den Boards haben, konnten wir sie mit dem Computer verbinden, um Zugriff zu Serial-Monitor  haben. Mit </w:t>
+      </w:r>
+      <w:proofErr w:type="spellStart"/>
+      <w:r>
+        <w:t>Node-Red</w:t>
+      </w:r>
+      <w:proofErr w:type="spellEnd"/>
+      <w:r>
+        <w:t xml:space="preserve"> konnten wir das Flow und Logik für das Projekt erstellen. Wir haben am Ende alles getestet, was wichtig ist, das Projekt zu funktionieren.</w:t>
+      </w:r>
     </w:p>
     <w:p>
-      <w:r>
-        <w:t xml:space="preserve">Nachdem wir die verschiedene </w:t>
-      </w:r>
-      <w:r>
-        <w:t>Vorgehen</w:t>
-      </w:r>
-      <w:r>
-        <w:t xml:space="preserve"> </w:t>
-      </w:r>
-      <w:r>
-        <w:t>besprochen</w:t>
-      </w:r>
-      <w:r>
-        <w:t xml:space="preserve"> haben, haben wir uns </w:t>
-      </w:r>
-      <w:r>
-        <w:t xml:space="preserve">als Gruppe </w:t>
-      </w:r>
-      <w:r>
-        <w:t>schliesslich für eine entschieden.</w:t>
-      </w:r>
-      <w:r>
-        <w:t xml:space="preserve"> Wir machten uns zuerst einen Plan, was wir für Komponente </w:t>
+      <w:pPr>
+        <w:pStyle w:val="Heading1"/>
+        <w:tabs>
+          <w:tab w:val="left" w:pos="1800"/>
+        </w:tabs>
+      </w:pPr>
+      <w:bookmarkStart w:id="8" w:name="_Toc120276588"/>
+      <w:r>
+        <w:t xml:space="preserve">5 </w:t>
+      </w:r>
+      <w:r>
+        <w:t>Test</w:t>
+      </w:r>
+      <w:r>
+        <w:t>protokoll</w:t>
+      </w:r>
+      <w:bookmarkEnd w:id="8"/>
+      <w:r>
+        <w:tab/>
       </w:r>
     </w:p>
     <w:p/>
     <w:p>
-      <w:pPr>
-        <w:pStyle w:val="berschrift1"/>
-      </w:pPr>
-      <w:bookmarkStart w:id="7" w:name="_Toc120268678"/>
-      <w:r>
-        <w:t xml:space="preserve">4 </w:t>
-      </w:r>
-      <w:r>
-        <w:t>Realisierung</w:t>
-      </w:r>
-      <w:bookmarkEnd w:id="7"/>
-    </w:p>
-    <w:p/>
-    <w:p/>
-    <w:p/>
-    <w:p/>
-    <w:p/>
-    <w:p/>
-    <w:p/>
-    <w:p/>
-    <w:p/>
-    <w:p/>
-    <w:p/>
-    <w:p/>
-    <w:p/>
-    <w:p/>
-    <w:p/>
-    <w:p/>
-    <w:p/>
-    <w:p/>
-    <w:p/>
-    <w:p/>
-    <w:p>
-      <w:pPr>
-        <w:pStyle w:val="berschrift1"/>
-        <w:tabs>
-          <w:tab w:val="left" w:pos="1800"/>
-        </w:tabs>
-      </w:pPr>
-      <w:bookmarkStart w:id="8" w:name="_Toc120268679"/>
-      <w:r>
-        <w:lastRenderedPageBreak/>
-        <w:t xml:space="preserve">5 </w:t>
-      </w:r>
-      <w:r>
-        <w:t>Test</w:t>
-      </w:r>
-      <w:r>
-        <w:t>protokoll</w:t>
-      </w:r>
-      <w:bookmarkEnd w:id="8"/>
-      <w:r>
-        <w:tab/>
-      </w:r>
-    </w:p>
-    <w:p/>
-    <w:p>
       <w:r>
         <w:t>Wir haben ein Testprotokoll auf Excel gemacht und haben alle Testergebnisse aufgelistet. Die Tabelle dient der Übersicht der Tests. Anschliessend gibt es noch bei denen der Status «In Bearbeitung» ist, eine zusätzliche Tabelle wie wir vorgegangen sind, das Problem zu lösen.</w:t>
       </w:r>
@@ -1779,100 +2047,6 @@
           <w:lang w:val="de-DE"/>
         </w:rPr>
       </w:pPr>
-      <w:r>
-        <w:rPr>
-          <w:rFonts w:ascii="Calibri" w:eastAsia="Times New Roman" w:hAnsi="Calibri" w:cs="Calibri"/>
-          <w:noProof/>
-          <w:color w:val="000000"/>
-        </w:rPr>
-        <mc:AlternateContent>
-          <mc:Choice Requires="wps">
-            <w:drawing>
-              <wp:anchor distT="45720" distB="45720" distL="114300" distR="114300" simplePos="0" relativeHeight="251659264" behindDoc="0" locked="0" layoutInCell="1" allowOverlap="1" wp14:anchorId="17216D4B" wp14:editId="5157A31D">
-                <wp:simplePos x="0" y="0"/>
-                <wp:positionH relativeFrom="margin">
-                  <wp:posOffset>5198110</wp:posOffset>
-                </wp:positionH>
-                <wp:positionV relativeFrom="paragraph">
-                  <wp:posOffset>1923415</wp:posOffset>
-                </wp:positionV>
-                <wp:extent cx="361950" cy="1404620"/>
-                <wp:effectExtent l="0" t="0" r="0" b="0"/>
-                <wp:wrapSquare wrapText="bothSides"/>
-                <wp:docPr id="217" name="Textfeld 2"/>
-                <wp:cNvGraphicFramePr>
-                  <a:graphicFrameLocks xmlns:a="http://schemas.openxmlformats.org/drawingml/2006/main"/>
-                </wp:cNvGraphicFramePr>
-                <a:graphic xmlns:a="http://schemas.openxmlformats.org/drawingml/2006/main">
-                  <a:graphicData uri="http://schemas.microsoft.com/office/word/2010/wordprocessingShape">
-                    <wps:wsp>
-                      <wps:cNvSpPr txBox="1">
-                        <a:spLocks noChangeArrowheads="1"/>
-                      </wps:cNvSpPr>
-                      <wps:spPr bwMode="auto">
-                        <a:xfrm>
-                          <a:off x="0" y="0"/>
-                          <a:ext cx="361950" cy="1404620"/>
-                        </a:xfrm>
-                        <a:prstGeom prst="rect">
-                          <a:avLst/>
-                        </a:prstGeom>
-                        <a:solidFill>
-                          <a:srgbClr val="FFFFFF"/>
-                        </a:solidFill>
-                        <a:ln w="9525">
-                          <a:noFill/>
-                          <a:miter lim="800000"/>
-                          <a:headEnd/>
-                          <a:tailEnd/>
-                        </a:ln>
-                      </wps:spPr>
-                      <wps:txbx>
-                        <w:txbxContent>
-                          <w:p>
-                            <w:r>
-                              <w:sym w:font="Wingdings" w:char="F0E0"/>
-                            </w:r>
-                          </w:p>
-                        </w:txbxContent>
-                      </wps:txbx>
-                      <wps:bodyPr rot="0" vert="horz" wrap="square" lIns="91440" tIns="45720" rIns="91440" bIns="45720" anchor="t" anchorCtr="0">
-                        <a:spAutoFit/>
-                      </wps:bodyPr>
-                    </wps:wsp>
-                  </a:graphicData>
-                </a:graphic>
-                <wp14:sizeRelH relativeFrom="margin">
-                  <wp14:pctWidth>0</wp14:pctWidth>
-                </wp14:sizeRelH>
-                <wp14:sizeRelV relativeFrom="margin">
-                  <wp14:pctHeight>0</wp14:pctHeight>
-                </wp14:sizeRelV>
-              </wp:anchor>
-            </w:drawing>
-          </mc:Choice>
-          <mc:Fallback>
-            <w:pict>
-              <v:shapetype w14:anchorId="17216D4B" id="_x0000_t202" coordsize="21600,21600" o:spt="202" path="m,l,21600r21600,l21600,xe">
-                <v:stroke joinstyle="miter"/>
-                <v:path gradientshapeok="t" o:connecttype="rect"/>
-              </v:shapetype>
-              <v:shape id="Textfeld 2" o:spid="_x0000_s1026" type="#_x0000_t202" style="position:absolute;left:0;text-align:left;margin-left:409.3pt;margin-top:151.45pt;width:28.5pt;height:110.6pt;z-index:251659264;visibility:visible;mso-wrap-style:square;mso-width-percent:0;mso-height-percent:0;mso-wrap-distance-left:9pt;mso-wrap-distance-top:3.6pt;mso-wrap-distance-right:9pt;mso-wrap-distance-bottom:3.6pt;mso-position-horizontal:absolute;mso-position-horizontal-relative:margin;mso-position-vertical:absolute;mso-position-vertical-relative:text;mso-width-percent:0;mso-height-percent:0;mso-width-relative:margin;mso-height-relative:margin;v-text-anchor:top" o:gfxdata="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" stroked="f">
-                <v:textbox style="mso-fit-shape-to-text:t">
-                  <w:txbxContent>
-                    <w:p>
-                      <w:r>
-                        <w:sym w:font="Wingdings" w:char="F0E0"/>
-                      </w:r>
-                    </w:p>
-                  </w:txbxContent>
-                </v:textbox>
-                <w10:wrap type="square" anchorx="margin"/>
-              </v:shape>
-            </w:pict>
-          </mc:Fallback>
-        </mc:AlternateContent>
-      </w:r>
     </w:p>
     <w:tbl>
       <w:tblPr>
@@ -2831,6 +3005,24 @@
         </w:tc>
       </w:tr>
     </w:tbl>
+    <w:p>
+      <w:r>
+        <w:t>Es geht eben weiter, aber konnte hier nicht reinpassen. Das Excel Dokument findet man im Repo.</w:t>
+      </w:r>
+    </w:p>
+    <w:p>
+      <w:r>
+        <w:t xml:space="preserve">   </w:t>
+      </w:r>
+    </w:p>
+    <w:p/>
+    <w:p/>
+    <w:p/>
+    <w:p/>
+    <w:p/>
+    <w:p/>
+    <w:p/>
+    <w:p/>
     <w:p/>
     <w:tbl>
       <w:tblPr>
@@ -2876,6 +3068,7 @@
                 <w:rFonts w:ascii="Calibri" w:eastAsia="Times New Roman" w:hAnsi="Calibri" w:cs="Calibri"/>
                 <w:color w:val="FFFFFF"/>
               </w:rPr>
+              <w:lastRenderedPageBreak/>
               <w:t>Erwartetes Ergebnis</w:t>
             </w:r>
           </w:p>
@@ -3764,18 +3957,14 @@
         </w:tc>
       </w:tr>
     </w:tbl>
+    <w:p/>
     <w:p>
       <w:pPr>
-        <w:pStyle w:val="berschrift1"/>
-      </w:pPr>
-    </w:p>
-    <w:p>
-      <w:pPr>
-        <w:pStyle w:val="berschrift1"/>
-      </w:pPr>
-      <w:bookmarkStart w:id="9" w:name="_Toc120268680"/>
-      <w:r>
-        <w:t>6 Lösung der Probleme</w:t>
+        <w:pStyle w:val="Heading1"/>
+      </w:pPr>
+      <w:bookmarkStart w:id="9" w:name="_Toc120276589"/>
+      <w:r>
+        <w:t>Lösung der Probleme</w:t>
       </w:r>
       <w:bookmarkEnd w:id="9"/>
     </w:p>
@@ -4665,17 +4854,317 @@
     </w:tbl>
     <w:p/>
     <w:p/>
-    <w:p/>
-    <w:p/>
+    <w:p>
+      <w:pPr>
+        <w:pStyle w:val="Heading1"/>
+      </w:pPr>
+      <w:bookmarkStart w:id="10" w:name="_Toc120276590"/>
+      <w:r>
+        <w:lastRenderedPageBreak/>
+        <w:t>6 Auswertung</w:t>
+      </w:r>
+      <w:bookmarkEnd w:id="10"/>
+    </w:p>
+    <w:p>
+      <w:pPr>
+        <w:pStyle w:val="Heading1"/>
+      </w:pPr>
+      <w:bookmarkStart w:id="11" w:name="_Toc120276591"/>
+      <w:r>
+        <w:t>Einleitung bauen des Projects</w:t>
+      </w:r>
+      <w:bookmarkEnd w:id="11"/>
+    </w:p>
+    <w:p>
+      <w:r>
+        <w:rPr>
+          <w:noProof/>
+        </w:rPr>
+        <w:drawing>
+          <wp:anchor distT="0" distB="0" distL="114300" distR="114300" simplePos="0" relativeHeight="251662336" behindDoc="0" locked="0" layoutInCell="1" allowOverlap="1" wp14:anchorId="6EAA6611" wp14:editId="1E176A77">
+            <wp:simplePos x="0" y="0"/>
+            <wp:positionH relativeFrom="column">
+              <wp:posOffset>3324225</wp:posOffset>
+            </wp:positionH>
+            <wp:positionV relativeFrom="paragraph">
+              <wp:posOffset>470535</wp:posOffset>
+            </wp:positionV>
+            <wp:extent cx="2160270" cy="2437130"/>
+            <wp:effectExtent l="0" t="0" r="0" b="1270"/>
+            <wp:wrapTopAndBottom/>
+            <wp:docPr id="3" name="Picture 3"/>
+            <wp:cNvGraphicFramePr>
+              <a:graphicFrameLocks xmlns:a="http://schemas.openxmlformats.org/drawingml/2006/main" noChangeAspect="1"/>
+            </wp:cNvGraphicFramePr>
+            <a:graphic xmlns:a="http://schemas.openxmlformats.org/drawingml/2006/main">
+              <a:graphicData uri="http://schemas.openxmlformats.org/drawingml/2006/picture">
+                <pic:pic xmlns:pic="http://schemas.openxmlformats.org/drawingml/2006/picture">
+                  <pic:nvPicPr>
+                    <pic:cNvPr id="0" name="Picture 3"/>
+                    <pic:cNvPicPr>
+                      <a:picLocks noChangeAspect="1" noChangeArrowheads="1"/>
+                    </pic:cNvPicPr>
+                  </pic:nvPicPr>
+                  <pic:blipFill>
+                    <a:blip r:embed="rId10" cstate="print">
+                      <a:extLst>
+                        <a:ext uri="{28A0092B-C50C-407E-A947-70E740481C1C}">
+                          <a14:useLocalDpi xmlns:a14="http://schemas.microsoft.com/office/drawing/2010/main" val="0"/>
+                        </a:ext>
+                      </a:extLst>
+                    </a:blip>
+                    <a:srcRect/>
+                    <a:stretch>
+                      <a:fillRect/>
+                    </a:stretch>
+                  </pic:blipFill>
+                  <pic:spPr bwMode="auto">
+                    <a:xfrm>
+                      <a:off x="0" y="0"/>
+                      <a:ext cx="2160270" cy="2437130"/>
+                    </a:xfrm>
+                    <a:prstGeom prst="rect">
+                      <a:avLst/>
+                    </a:prstGeom>
+                    <a:noFill/>
+                    <a:ln>
+                      <a:noFill/>
+                    </a:ln>
+                  </pic:spPr>
+                </pic:pic>
+              </a:graphicData>
+            </a:graphic>
+            <wp14:sizeRelH relativeFrom="margin">
+              <wp14:pctWidth>0</wp14:pctWidth>
+            </wp14:sizeRelH>
+            <wp14:sizeRelV relativeFrom="margin">
+              <wp14:pctHeight>0</wp14:pctHeight>
+            </wp14:sizeRelV>
+          </wp:anchor>
+        </w:drawing>
+      </w:r>
+      <w:r>
+        <w:rPr>
+          <w:noProof/>
+        </w:rPr>
+        <w:drawing>
+          <wp:anchor distT="0" distB="0" distL="114300" distR="114300" simplePos="0" relativeHeight="251661312" behindDoc="0" locked="0" layoutInCell="1" allowOverlap="1" wp14:anchorId="22925600" wp14:editId="3A785996">
+            <wp:simplePos x="0" y="0"/>
+            <wp:positionH relativeFrom="column">
+              <wp:posOffset>0</wp:posOffset>
+            </wp:positionH>
+            <wp:positionV relativeFrom="paragraph">
+              <wp:posOffset>403860</wp:posOffset>
+            </wp:positionV>
+            <wp:extent cx="2737485" cy="2628900"/>
+            <wp:effectExtent l="0" t="0" r="5715" b="0"/>
+            <wp:wrapTopAndBottom/>
+            <wp:docPr id="2" name="Picture 2"/>
+            <wp:cNvGraphicFramePr>
+              <a:graphicFrameLocks xmlns:a="http://schemas.openxmlformats.org/drawingml/2006/main" noChangeAspect="1"/>
+            </wp:cNvGraphicFramePr>
+            <a:graphic xmlns:a="http://schemas.openxmlformats.org/drawingml/2006/main">
+              <a:graphicData uri="http://schemas.openxmlformats.org/drawingml/2006/picture">
+                <pic:pic xmlns:pic="http://schemas.openxmlformats.org/drawingml/2006/picture">
+                  <pic:nvPicPr>
+                    <pic:cNvPr id="0" name="Picture 2"/>
+                    <pic:cNvPicPr>
+                      <a:picLocks noChangeAspect="1" noChangeArrowheads="1"/>
+                    </pic:cNvPicPr>
+                  </pic:nvPicPr>
+                  <pic:blipFill>
+                    <a:blip r:embed="rId11" cstate="print">
+                      <a:extLst>
+                        <a:ext uri="{28A0092B-C50C-407E-A947-70E740481C1C}">
+                          <a14:useLocalDpi xmlns:a14="http://schemas.microsoft.com/office/drawing/2010/main" val="0"/>
+                        </a:ext>
+                      </a:extLst>
+                    </a:blip>
+                    <a:srcRect/>
+                    <a:stretch>
+                      <a:fillRect/>
+                    </a:stretch>
+                  </pic:blipFill>
+                  <pic:spPr bwMode="auto">
+                    <a:xfrm>
+                      <a:off x="0" y="0"/>
+                      <a:ext cx="2737485" cy="2628900"/>
+                    </a:xfrm>
+                    <a:prstGeom prst="rect">
+                      <a:avLst/>
+                    </a:prstGeom>
+                    <a:noFill/>
+                    <a:ln>
+                      <a:noFill/>
+                    </a:ln>
+                  </pic:spPr>
+                </pic:pic>
+              </a:graphicData>
+            </a:graphic>
+          </wp:anchor>
+        </w:drawing>
+      </w:r>
+      <w:r>
+        <w:t>Zuerst</w:t>
+      </w:r>
+      <w:r>
+        <w:t xml:space="preserve"> muss man Die ESP-32 mit Sensoren, Aktoren und Strom verbinden, Das Strom kommt vom USB Stecker, aber die Verbindung kann man mit diesen Diagrammen </w:t>
+      </w:r>
+      <w:r>
+        <w:t>nachschauen.</w:t>
+      </w:r>
+    </w:p>
     <w:p/>
     <w:p>
-      <w:pPr>
-        <w:pStyle w:val="berschrift1"/>
-      </w:pPr>
+      <w:r>
+        <w:t>Das Code für die Beiden ESP-32 findet man im Repo mit den Name:</w:t>
+      </w:r>
+    </w:p>
+    <w:p>
+      <w:pPr>
+        <w:pStyle w:val="ListParagraph"/>
+        <w:numPr>
+          <w:ilvl w:val="2"/>
+          <w:numId w:val="11"/>
+        </w:numPr>
+      </w:pPr>
+      <w:r>
+        <w:t xml:space="preserve">Für Rechts -&gt; </w:t>
+      </w:r>
+      <w:proofErr w:type="spellStart"/>
+      <w:r>
+        <w:t>lift_right_node</w:t>
+      </w:r>
+      <w:proofErr w:type="spellEnd"/>
+      <w:r>
+        <w:t>/</w:t>
+      </w:r>
+      <w:proofErr w:type="spellStart"/>
+      <w:r>
+        <w:t>lift_right_node.ino</w:t>
+      </w:r>
+      <w:proofErr w:type="spellEnd"/>
+    </w:p>
+    <w:p>
+      <w:pPr>
+        <w:pStyle w:val="ListParagraph"/>
+        <w:numPr>
+          <w:ilvl w:val="2"/>
+          <w:numId w:val="11"/>
+        </w:numPr>
+      </w:pPr>
+      <w:r>
+        <w:t xml:space="preserve">Für </w:t>
+      </w:r>
+      <w:r>
+        <w:t>Links</w:t>
+      </w:r>
+      <w:r>
+        <w:t xml:space="preserve"> -&gt; </w:t>
+      </w:r>
+      <w:proofErr w:type="spellStart"/>
+      <w:r>
+        <w:t>lift_</w:t>
+      </w:r>
+      <w:r>
+        <w:t>left</w:t>
+      </w:r>
+      <w:r>
+        <w:t>_node</w:t>
+      </w:r>
+      <w:proofErr w:type="spellEnd"/>
+      <w:r>
+        <w:t>/</w:t>
+      </w:r>
+      <w:proofErr w:type="spellStart"/>
+      <w:r>
+        <w:t>lift_</w:t>
+      </w:r>
+      <w:r>
+        <w:t>left</w:t>
+      </w:r>
+      <w:r>
+        <w:t>_node.ino</w:t>
+      </w:r>
+      <w:proofErr w:type="spellEnd"/>
+    </w:p>
+    <w:p>
+      <w:r>
+        <w:rPr>
+          <w:noProof/>
+        </w:rPr>
+        <w:drawing>
+          <wp:anchor distT="0" distB="0" distL="114300" distR="114300" simplePos="0" relativeHeight="251663360" behindDoc="0" locked="0" layoutInCell="1" allowOverlap="1" wp14:anchorId="00086C60" wp14:editId="06B3D675">
+            <wp:simplePos x="0" y="0"/>
+            <wp:positionH relativeFrom="column">
+              <wp:posOffset>0</wp:posOffset>
+            </wp:positionH>
+            <wp:positionV relativeFrom="paragraph">
+              <wp:posOffset>214630</wp:posOffset>
+            </wp:positionV>
+            <wp:extent cx="5734050" cy="1981200"/>
+            <wp:effectExtent l="0" t="0" r="0" b="0"/>
+            <wp:wrapTopAndBottom/>
+            <wp:docPr id="4" name="Picture 4"/>
+            <wp:cNvGraphicFramePr>
+              <a:graphicFrameLocks xmlns:a="http://schemas.openxmlformats.org/drawingml/2006/main" noChangeAspect="1"/>
+            </wp:cNvGraphicFramePr>
+            <a:graphic xmlns:a="http://schemas.openxmlformats.org/drawingml/2006/main">
+              <a:graphicData uri="http://schemas.openxmlformats.org/drawingml/2006/picture">
+                <pic:pic xmlns:pic="http://schemas.openxmlformats.org/drawingml/2006/picture">
+                  <pic:nvPicPr>
+                    <pic:cNvPr id="0" name="Picture 4"/>
+                    <pic:cNvPicPr>
+                      <a:picLocks noChangeAspect="1" noChangeArrowheads="1"/>
+                    </pic:cNvPicPr>
+                  </pic:nvPicPr>
+                  <pic:blipFill>
+                    <a:blip r:embed="rId12">
+                      <a:extLst>
+                        <a:ext uri="{28A0092B-C50C-407E-A947-70E740481C1C}">
+                          <a14:useLocalDpi xmlns:a14="http://schemas.microsoft.com/office/drawing/2010/main" val="0"/>
+                        </a:ext>
+                      </a:extLst>
+                    </a:blip>
+                    <a:srcRect/>
+                    <a:stretch>
+                      <a:fillRect/>
+                    </a:stretch>
+                  </pic:blipFill>
+                  <pic:spPr bwMode="auto">
+                    <a:xfrm>
+                      <a:off x="0" y="0"/>
+                      <a:ext cx="5734050" cy="1981200"/>
+                    </a:xfrm>
+                    <a:prstGeom prst="rect">
+                      <a:avLst/>
+                    </a:prstGeom>
+                    <a:noFill/>
+                    <a:ln>
+                      <a:noFill/>
+                    </a:ln>
+                  </pic:spPr>
+                </pic:pic>
+              </a:graphicData>
+            </a:graphic>
+          </wp:anchor>
+        </w:drawing>
+      </w:r>
+      <w:r>
+        <w:t xml:space="preserve">Für das Flow für </w:t>
+      </w:r>
+      <w:proofErr w:type="spellStart"/>
+      <w:r>
+        <w:t>Node-Red</w:t>
+      </w:r>
+      <w:proofErr w:type="spellEnd"/>
+      <w:r>
+        <w:t xml:space="preserve"> kann man unter das Repo zu finden. Es Sollte so aussehen:</w:t>
+      </w:r>
     </w:p>
     <w:sectPr>
-      <w:headerReference w:type="default" r:id="rId9"/>
-      <w:footerReference w:type="default" r:id="rId10"/>
+      <w:headerReference w:type="default" r:id="rId13"/>
+      <w:footerReference w:type="default" r:id="rId14"/>
       <w:pgSz w:w="11906" w:h="16838"/>
       <w:pgMar w:top="1440" w:right="1440" w:bottom="1440" w:left="1440" w:header="708" w:footer="708" w:gutter="0"/>
       <w:pgNumType w:start="0"/>
@@ -4725,7 +5214,7 @@
     <w:sdtContent>
       <w:p>
         <w:pPr>
-          <w:pStyle w:val="Fuzeile"/>
+          <w:pStyle w:val="Footer"/>
           <w:jc w:val="right"/>
         </w:pPr>
         <w:r>
@@ -4751,7 +5240,7 @@
   </w:sdt>
   <w:p>
     <w:pPr>
-      <w:pStyle w:val="Fuzeile"/>
+      <w:pStyle w:val="Footer"/>
     </w:pPr>
   </w:p>
 </w:ftr>
@@ -4786,7 +5275,7 @@
 <w:hdr xmlns:wpc="http://schemas.microsoft.com/office/word/2010/wordprocessingCanvas" xmlns:cx="http://schemas.microsoft.com/office/drawing/2014/chartex" xmlns:cx1="http://schemas.microsoft.com/office/drawing/2015/9/8/chartex" xmlns:cx2="http://schemas.microsoft.com/office/drawing/2015/10/21/chartex" xmlns:cx3="http://schemas.microsoft.com/office/drawing/2016/5/9/chartex" xmlns:cx4="http://schemas.microsoft.com/office/drawing/2016/5/10/chartex" xmlns:cx5="http://schemas.microsoft.com/office/drawing/2016/5/11/chartex" xmlns:cx6="http://schemas.microsoft.com/office/drawing/2016/5/12/chartex" xmlns:cx7="http://schemas.microsoft.com/office/drawing/2016/5/13/chartex" xmlns:cx8="http://schemas.microsoft.com/office/drawing/2016/5/14/chartex" xmlns:mc="http://schemas.openxmlformats.org/markup-compatibility/2006" xmlns:aink="http://schemas.microsoft.com/office/drawing/2016/ink" xmlns:am3d="http://schemas.microsoft.com/office/drawing/2017/model3d" xmlns:o="urn:schemas-microsoft-com:office:office" xmlns:oel="http://schemas.microsoft.com/office/2019/extlst" xmlns:r="http://schemas.openxmlformats.org/officeDocument/2006/relationships" xmlns:m="http://schemas.openxmlformats.org/officeDocument/2006/math" xmlns:v="urn:schemas-microsoft-com:vml" xmlns:wp14="http://schemas.microsoft.com/office/word/2010/wordprocessingDrawing" xmlns:wp="http://schemas.openxmlformats.org/drawingml/2006/wordprocessingDrawing" xmlns:w10="urn:schemas-microsoft-com:office:word" xmlns:w="http://schemas.openxmlformats.org/wordprocessingml/2006/main" xmlns:w14="http://schemas.microsoft.com/office/word/2010/wordml" xmlns:w15="http://schemas.microsoft.com/office/word/2012/wordml" xmlns:w16cex="http://schemas.microsoft.com/office/word/2018/wordml/cex" xmlns:w16cid="http://schemas.microsoft.com/office/word/2016/wordml/cid" xmlns:w16="http://schemas.microsoft.com/office/word/2018/wordml" xmlns:w16sdtdh="http://schemas.microsoft.com/office/word/2020/wordml/sdtdatahash" xmlns:w16se="http://schemas.microsoft.com/office/word/2015/wordml/symex" xmlns:wpg="http://schemas.microsoft.com/office/word/2010/wordprocessingGroup" xmlns:wpi="http://schemas.microsoft.com/office/word/2010/wordprocessingInk" xmlns:wne="http://schemas.microsoft.com/office/word/2006/wordml" xmlns:wps="http://schemas.microsoft.com/office/word/2010/wordprocessingShape" mc:Ignorable="w14 w15 w16se w16cid w16 w16cex w16sdtdh wp14">
   <w:p>
     <w:pPr>
-      <w:pStyle w:val="Kopfzeile"/>
+      <w:pStyle w:val="Header"/>
       <w:tabs>
         <w:tab w:val="clear" w:pos="4513"/>
         <w:tab w:val="clear" w:pos="9026"/>
@@ -6274,7 +6763,7 @@
   <w:abstractNum w:abstractNumId="13" w15:restartNumberingAfterBreak="0">
     <w:nsid w:val="5F5F15DA"/>
     <w:multiLevelType w:val="hybridMultilevel"/>
-    <w:tmpl w:val="1F487566"/>
+    <w:tmpl w:val="3DA07744"/>
     <w:lvl w:ilvl="0" w:tplc="FFFFFFFF">
       <w:start w:val="1"/>
       <w:numFmt w:val="bullet"/>
@@ -6299,16 +6788,16 @@
         <w:rFonts w:ascii="Courier New" w:hAnsi="Courier New" w:cs="Courier New" w:hint="default"/>
       </w:rPr>
     </w:lvl>
-    <w:lvl w:ilvl="2" w:tplc="FFFFFFFF" w:tentative="1">
-      <w:start w:val="1"/>
-      <w:numFmt w:val="bullet"/>
-      <w:lvlText w:val=""/>
+    <w:lvl w:ilvl="2" w:tplc="DCAEC230">
+      <w:start w:val="2"/>
+      <w:numFmt w:val="bullet"/>
+      <w:lvlText w:val="-"/>
       <w:lvlJc w:val="left"/>
       <w:pPr>
         <w:ind w:left="2160" w:hanging="360"/>
       </w:pPr>
       <w:rPr>
-        <w:rFonts w:ascii="Wingdings" w:hAnsi="Wingdings" w:hint="default"/>
+        <w:rFonts w:ascii="Arial" w:eastAsiaTheme="minorEastAsia" w:hAnsi="Arial" w:cs="Arial" w:hint="default"/>
       </w:rPr>
     </w:lvl>
     <w:lvl w:ilvl="3" w:tplc="FFFFFFFF" w:tentative="1">
@@ -7172,7 +7661,7 @@
     <w:lsdException w:name="Unresolved Mention" w:semiHidden="1" w:unhideWhenUsed="1"/>
     <w:lsdException w:name="Smart Link" w:semiHidden="1" w:unhideWhenUsed="1"/>
   </w:latentStyles>
-  <w:style w:type="paragraph" w:default="1" w:styleId="Standard">
+  <w:style w:type="paragraph" w:default="1" w:styleId="Normal">
     <w:name w:val="Normal"/>
     <w:qFormat/>
     <w:rsid w:val="00B236AF"/>
@@ -7185,11 +7674,11 @@
       <w:lang w:eastAsia="de-CH"/>
     </w:rPr>
   </w:style>
-  <w:style w:type="paragraph" w:styleId="berschrift1">
+  <w:style w:type="paragraph" w:styleId="Heading1">
     <w:name w:val="heading 1"/>
-    <w:basedOn w:val="Standard"/>
-    <w:next w:val="Standard"/>
-    <w:link w:val="berschrift1Zchn"/>
+    <w:basedOn w:val="Normal"/>
+    <w:next w:val="Normal"/>
+    <w:link w:val="Heading1Char"/>
     <w:uiPriority w:val="9"/>
     <w:qFormat/>
     <w:rsid w:val="000A4C48"/>
@@ -7206,11 +7695,11 @@
       <w:szCs w:val="32"/>
     </w:rPr>
   </w:style>
-  <w:style w:type="paragraph" w:styleId="berschrift2">
+  <w:style w:type="paragraph" w:styleId="Heading2">
     <w:name w:val="heading 2"/>
-    <w:basedOn w:val="Standard"/>
-    <w:next w:val="Standard"/>
-    <w:link w:val="berschrift2Zchn"/>
+    <w:basedOn w:val="Normal"/>
+    <w:next w:val="Normal"/>
+    <w:link w:val="Heading2Char"/>
     <w:uiPriority w:val="9"/>
     <w:unhideWhenUsed/>
     <w:qFormat/>
@@ -7227,13 +7716,13 @@
       <w:szCs w:val="26"/>
     </w:rPr>
   </w:style>
-  <w:style w:type="character" w:default="1" w:styleId="Absatz-Standardschriftart">
+  <w:style w:type="character" w:default="1" w:styleId="DefaultParagraphFont">
     <w:name w:val="Default Paragraph Font"/>
     <w:uiPriority w:val="1"/>
     <w:semiHidden/>
     <w:unhideWhenUsed/>
   </w:style>
-  <w:style w:type="table" w:default="1" w:styleId="NormaleTabelle">
+  <w:style w:type="table" w:default="1" w:styleId="TableNormal">
     <w:name w:val="Normal Table"/>
     <w:uiPriority w:val="99"/>
     <w:semiHidden/>
@@ -7248,17 +7737,17 @@
       </w:tblCellMar>
     </w:tblPr>
   </w:style>
-  <w:style w:type="numbering" w:default="1" w:styleId="KeineListe">
+  <w:style w:type="numbering" w:default="1" w:styleId="NoList">
     <w:name w:val="No List"/>
     <w:uiPriority w:val="99"/>
     <w:semiHidden/>
     <w:unhideWhenUsed/>
   </w:style>
-  <w:style w:type="paragraph" w:styleId="Titel">
+  <w:style w:type="paragraph" w:styleId="Title">
     <w:name w:val="Title"/>
-    <w:basedOn w:val="Standard"/>
-    <w:next w:val="Standard"/>
-    <w:link w:val="TitelZchn"/>
+    <w:basedOn w:val="Normal"/>
+    <w:next w:val="Normal"/>
+    <w:link w:val="TitleChar"/>
     <w:uiPriority w:val="10"/>
     <w:qFormat/>
     <w:rsid w:val="00B236AF"/>
@@ -7275,10 +7764,10 @@
       <w:szCs w:val="52"/>
     </w:rPr>
   </w:style>
-  <w:style w:type="character" w:customStyle="1" w:styleId="TitelZchn">
-    <w:name w:val="Titel Zchn"/>
-    <w:basedOn w:val="Absatz-Standardschriftart"/>
-    <w:link w:val="Titel"/>
+  <w:style w:type="character" w:customStyle="1" w:styleId="TitleChar">
+    <w:name w:val="Title Char"/>
+    <w:basedOn w:val="DefaultParagraphFont"/>
+    <w:link w:val="Title"/>
     <w:uiPriority w:val="10"/>
     <w:rsid w:val="00B236AF"/>
     <w:rPr>
@@ -7291,9 +7780,9 @@
       <w:lang w:val="de-CH" w:eastAsia="de-CH"/>
     </w:rPr>
   </w:style>
-  <w:style w:type="paragraph" w:styleId="KeinLeerraum">
+  <w:style w:type="paragraph" w:styleId="NoSpacing">
     <w:name w:val="No Spacing"/>
-    <w:link w:val="KeinLeerraumZchn"/>
+    <w:link w:val="NoSpacingChar"/>
     <w:uiPriority w:val="1"/>
     <w:qFormat/>
     <w:rsid w:val="00B236AF"/>
@@ -7310,7 +7799,7 @@
   </w:style>
   <w:style w:type="paragraph" w:customStyle="1" w:styleId="UntertitelnichtIndexiert">
     <w:name w:val="Untertitel nicht Indexiert"/>
-    <w:basedOn w:val="Verzeichnis1"/>
+    <w:basedOn w:val="TOC1"/>
     <w:autoRedefine/>
     <w:qFormat/>
     <w:rsid w:val="00B236AF"/>
@@ -7328,10 +7817,10 @@
       <w:sz w:val="24"/>
     </w:rPr>
   </w:style>
-  <w:style w:type="paragraph" w:styleId="Verzeichnis1">
+  <w:style w:type="paragraph" w:styleId="TOC1">
     <w:name w:val="toc 1"/>
-    <w:basedOn w:val="Standard"/>
-    <w:next w:val="Standard"/>
+    <w:basedOn w:val="Normal"/>
+    <w:next w:val="Normal"/>
     <w:autoRedefine/>
     <w:uiPriority w:val="39"/>
     <w:unhideWhenUsed/>
@@ -7340,9 +7829,9 @@
       <w:spacing w:after="100"/>
     </w:pPr>
   </w:style>
-  <w:style w:type="character" w:styleId="Platzhaltertext">
+  <w:style w:type="character" w:styleId="PlaceholderText">
     <w:name w:val="Placeholder Text"/>
-    <w:basedOn w:val="Absatz-Standardschriftart"/>
+    <w:basedOn w:val="DefaultParagraphFont"/>
     <w:uiPriority w:val="99"/>
     <w:semiHidden/>
     <w:rsid w:val="00B236AF"/>
@@ -7350,10 +7839,10 @@
       <w:color w:val="808080"/>
     </w:rPr>
   </w:style>
-  <w:style w:type="character" w:customStyle="1" w:styleId="berschrift1Zchn">
-    <w:name w:val="Überschrift 1 Zchn"/>
-    <w:basedOn w:val="Absatz-Standardschriftart"/>
-    <w:link w:val="berschrift1"/>
+  <w:style w:type="character" w:customStyle="1" w:styleId="Heading1Char">
+    <w:name w:val="Heading 1 Char"/>
+    <w:basedOn w:val="DefaultParagraphFont"/>
+    <w:link w:val="Heading1"/>
     <w:uiPriority w:val="9"/>
     <w:rsid w:val="000A4C48"/>
     <w:rPr>
@@ -7364,10 +7853,10 @@
       <w:lang w:val="de-CH" w:eastAsia="de-CH"/>
     </w:rPr>
   </w:style>
-  <w:style w:type="character" w:customStyle="1" w:styleId="KeinLeerraumZchn">
-    <w:name w:val="Kein Leerraum Zchn"/>
-    <w:basedOn w:val="Absatz-Standardschriftart"/>
-    <w:link w:val="KeinLeerraum"/>
+  <w:style w:type="character" w:customStyle="1" w:styleId="NoSpacingChar">
+    <w:name w:val="No Spacing Char"/>
+    <w:basedOn w:val="DefaultParagraphFont"/>
+    <w:link w:val="NoSpacing"/>
     <w:uiPriority w:val="1"/>
     <w:rsid w:val="00BA681A"/>
     <w:rPr>
@@ -7376,10 +7865,10 @@
       <w:lang w:val="de-CH" w:eastAsia="de-CH"/>
     </w:rPr>
   </w:style>
-  <w:style w:type="paragraph" w:styleId="Kopfzeile">
+  <w:style w:type="paragraph" w:styleId="Header">
     <w:name w:val="header"/>
-    <w:basedOn w:val="Standard"/>
-    <w:link w:val="KopfzeileZchn"/>
+    <w:basedOn w:val="Normal"/>
+    <w:link w:val="HeaderChar"/>
     <w:uiPriority w:val="99"/>
     <w:unhideWhenUsed/>
     <w:rsid w:val="00FA70C9"/>
@@ -7391,10 +7880,10 @@
       <w:spacing w:after="0"/>
     </w:pPr>
   </w:style>
-  <w:style w:type="character" w:customStyle="1" w:styleId="KopfzeileZchn">
-    <w:name w:val="Kopfzeile Zchn"/>
-    <w:basedOn w:val="Absatz-Standardschriftart"/>
-    <w:link w:val="Kopfzeile"/>
+  <w:style w:type="character" w:customStyle="1" w:styleId="HeaderChar">
+    <w:name w:val="Header Char"/>
+    <w:basedOn w:val="DefaultParagraphFont"/>
+    <w:link w:val="Header"/>
     <w:uiPriority w:val="99"/>
     <w:rsid w:val="00FA70C9"/>
     <w:rPr>
@@ -7402,10 +7891,10 @@
       <w:lang w:val="de-CH" w:eastAsia="de-CH"/>
     </w:rPr>
   </w:style>
-  <w:style w:type="paragraph" w:styleId="Fuzeile">
+  <w:style w:type="paragraph" w:styleId="Footer">
     <w:name w:val="footer"/>
-    <w:basedOn w:val="Standard"/>
-    <w:link w:val="FuzeileZchn"/>
+    <w:basedOn w:val="Normal"/>
+    <w:link w:val="FooterChar"/>
     <w:uiPriority w:val="99"/>
     <w:unhideWhenUsed/>
     <w:rsid w:val="00FA70C9"/>
@@ -7417,10 +7906,10 @@
       <w:spacing w:after="0"/>
     </w:pPr>
   </w:style>
-  <w:style w:type="character" w:customStyle="1" w:styleId="FuzeileZchn">
-    <w:name w:val="Fußzeile Zchn"/>
-    <w:basedOn w:val="Absatz-Standardschriftart"/>
-    <w:link w:val="Fuzeile"/>
+  <w:style w:type="character" w:customStyle="1" w:styleId="FooterChar">
+    <w:name w:val="Footer Char"/>
+    <w:basedOn w:val="DefaultParagraphFont"/>
+    <w:link w:val="Footer"/>
     <w:uiPriority w:val="99"/>
     <w:rsid w:val="00FA70C9"/>
     <w:rPr>
@@ -7428,10 +7917,10 @@
       <w:lang w:val="de-CH" w:eastAsia="de-CH"/>
     </w:rPr>
   </w:style>
-  <w:style w:type="character" w:customStyle="1" w:styleId="berschrift2Zchn">
-    <w:name w:val="Überschrift 2 Zchn"/>
-    <w:basedOn w:val="Absatz-Standardschriftart"/>
-    <w:link w:val="berschrift2"/>
+  <w:style w:type="character" w:customStyle="1" w:styleId="Heading2Char">
+    <w:name w:val="Heading 2 Char"/>
+    <w:basedOn w:val="DefaultParagraphFont"/>
+    <w:link w:val="Heading2"/>
     <w:uiPriority w:val="9"/>
     <w:rsid w:val="000A4C48"/>
     <w:rPr>
@@ -7441,9 +7930,9 @@
       <w:lang w:val="de-CH" w:eastAsia="de-CH"/>
     </w:rPr>
   </w:style>
-  <w:style w:type="paragraph" w:styleId="Listenabsatz">
+  <w:style w:type="paragraph" w:styleId="ListParagraph">
     <w:name w:val="List Paragraph"/>
-    <w:basedOn w:val="Standard"/>
+    <w:basedOn w:val="Normal"/>
     <w:uiPriority w:val="34"/>
     <w:qFormat/>
     <w:rsid w:val="006C7A39"/>
@@ -7452,10 +7941,10 @@
       <w:contextualSpacing/>
     </w:pPr>
   </w:style>
-  <w:style w:type="paragraph" w:styleId="Inhaltsverzeichnisberschrift">
+  <w:style w:type="paragraph" w:styleId="TOCHeading">
     <w:name w:val="TOC Heading"/>
-    <w:basedOn w:val="berschrift1"/>
-    <w:next w:val="Standard"/>
+    <w:basedOn w:val="Heading1"/>
+    <w:next w:val="Normal"/>
     <w:uiPriority w:val="39"/>
     <w:unhideWhenUsed/>
     <w:qFormat/>
@@ -7469,10 +7958,10 @@
       <w:lang w:val="en-US" w:eastAsia="en-US"/>
     </w:rPr>
   </w:style>
-  <w:style w:type="paragraph" w:styleId="Verzeichnis2">
+  <w:style w:type="paragraph" w:styleId="TOC2">
     <w:name w:val="toc 2"/>
-    <w:basedOn w:val="Standard"/>
-    <w:next w:val="Standard"/>
+    <w:basedOn w:val="Normal"/>
+    <w:next w:val="Normal"/>
     <w:autoRedefine/>
     <w:uiPriority w:val="39"/>
     <w:unhideWhenUsed/>
@@ -7484,7 +7973,7 @@
   </w:style>
   <w:style w:type="character" w:styleId="Hyperlink">
     <w:name w:val="Hyperlink"/>
-    <w:basedOn w:val="Absatz-Standardschriftart"/>
+    <w:basedOn w:val="DefaultParagraphFont"/>
     <w:uiPriority w:val="99"/>
     <w:unhideWhenUsed/>
     <w:rsid w:val="0006498B"/>
@@ -7521,7 +8010,7 @@
           </w:pPr>
           <w:r>
             <w:rPr>
-              <w:rStyle w:val="Platzhaltertext"/>
+              <w:rStyle w:val="PlaceholderText"/>
             </w:rPr>
             <w:t>[Betreff]</w:t>
           </w:r>
@@ -7550,7 +8039,7 @@
           </w:pPr>
           <w:r>
             <w:rPr>
-              <w:rStyle w:val="Platzhaltertext"/>
+              <w:rStyle w:val="PlaceholderText"/>
             </w:rPr>
             <w:t>[Autor]</w:t>
           </w:r>
@@ -7579,7 +8068,7 @@
           </w:pPr>
           <w:r>
             <w:rPr>
-              <w:rStyle w:val="Platzhaltertext"/>
+              <w:rStyle w:val="PlaceholderText"/>
             </w:rPr>
             <w:t>[Titel]</w:t>
           </w:r>
@@ -7632,14 +8121,14 @@
     <w:charset w:val="00"/>
     <w:family w:val="swiss"/>
     <w:pitch w:val="variable"/>
-    <w:sig w:usb0="E4002EFF" w:usb1="C000247B" w:usb2="00000009" w:usb3="00000000" w:csb0="000001FF" w:csb1="00000000"/>
+    <w:sig w:usb0="E4002EFF" w:usb1="C200247B" w:usb2="00000009" w:usb3="00000000" w:csb0="000001FF" w:csb1="00000000"/>
   </w:font>
   <w:font w:name="Calibri Light">
     <w:panose1 w:val="020F0302020204030204"/>
     <w:charset w:val="00"/>
     <w:family w:val="swiss"/>
     <w:pitch w:val="variable"/>
-    <w:sig w:usb0="E4002EFF" w:usb1="C000247B" w:usb2="00000009" w:usb3="00000000" w:csb0="000001FF" w:csb1="00000000"/>
+    <w:sig w:usb0="E4002EFF" w:usb1="C200247B" w:usb2="00000009" w:usb3="00000000" w:csb0="000001FF" w:csb1="00000000"/>
   </w:font>
 </w:fonts>
 </file>
@@ -7662,6 +8151,7 @@
   <w:rsids>
     <w:rsidRoot w:val="00D86973"/>
     <w:rsid w:val="0015105F"/>
+    <w:rsid w:val="001E2AD6"/>
     <w:rsid w:val="00597933"/>
     <w:rsid w:val="007253CA"/>
     <w:rsid w:val="00D86973"/>
@@ -7683,7 +8173,7 @@
   <w:themeFontLang w:val="de-CH"/>
   <w:clrSchemeMapping w:bg1="light1" w:t1="dark1" w:bg2="light2" w:t2="dark2" w:accent1="accent1" w:accent2="accent2" w:accent3="accent3" w:accent4="accent4" w:accent5="accent5" w:accent6="accent6" w:hyperlink="hyperlink" w:followedHyperlink="followedHyperlink"/>
   <w:decimalSymbol w:val="."/>
-  <w:listSeparator w:val=";"/>
+  <w:listSeparator w:val=","/>
   <w15:chartTrackingRefBased/>
 </w:settings>
 </file>
@@ -8083,17 +8573,17 @@
     <w:lsdException w:name="Unresolved Mention" w:semiHidden="1" w:unhideWhenUsed="1"/>
     <w:lsdException w:name="Smart Link" w:semiHidden="1" w:unhideWhenUsed="1"/>
   </w:latentStyles>
-  <w:style w:type="paragraph" w:default="1" w:styleId="Standard">
+  <w:style w:type="paragraph" w:default="1" w:styleId="Normal">
     <w:name w:val="Normal"/>
     <w:qFormat/>
   </w:style>
-  <w:style w:type="character" w:default="1" w:styleId="Absatz-Standardschriftart">
+  <w:style w:type="character" w:default="1" w:styleId="DefaultParagraphFont">
     <w:name w:val="Default Paragraph Font"/>
     <w:uiPriority w:val="1"/>
     <w:semiHidden/>
     <w:unhideWhenUsed/>
   </w:style>
-  <w:style w:type="table" w:default="1" w:styleId="NormaleTabelle">
+  <w:style w:type="table" w:default="1" w:styleId="TableNormal">
     <w:name w:val="Normal Table"/>
     <w:uiPriority w:val="99"/>
     <w:semiHidden/>
@@ -8108,15 +8598,15 @@
       </w:tblCellMar>
     </w:tblPr>
   </w:style>
-  <w:style w:type="numbering" w:default="1" w:styleId="KeineListe">
+  <w:style w:type="numbering" w:default="1" w:styleId="NoList">
     <w:name w:val="No List"/>
     <w:uiPriority w:val="99"/>
     <w:semiHidden/>
     <w:unhideWhenUsed/>
   </w:style>
-  <w:style w:type="character" w:styleId="Platzhaltertext">
+  <w:style w:type="character" w:styleId="PlaceholderText">
     <w:name w:val="Placeholder Text"/>
-    <w:basedOn w:val="Absatz-Standardschriftart"/>
+    <w:basedOn w:val="DefaultParagraphFont"/>
     <w:uiPriority w:val="99"/>
     <w:semiHidden/>
     <w:rsid w:val="007253CA"/>

</xml_diff>

<commit_message>
Changed file locations & finished Project docu
</commit_message>
<xml_diff>
--- a/Docs/Projektdokumentation.docx
+++ b/Docs/Projektdokumentation.docx
@@ -5,7 +5,7 @@
     <w:p/>
     <w:p>
       <w:pPr>
-        <w:pStyle w:val="Titel"/>
+        <w:pStyle w:val="Title"/>
         <w:tabs>
           <w:tab w:val="left" w:pos="3235"/>
         </w:tabs>
@@ -35,7 +35,19 @@
             <w:rPr>
               <w:sz w:val="52"/>
             </w:rPr>
-            <w:t>Projektdokumnetation</w:t>
+            <w:t>Projektdokum</w:t>
+          </w:r>
+          <w:r>
+            <w:rPr>
+              <w:sz w:val="52"/>
+            </w:rPr>
+            <w:t>en</w:t>
+          </w:r>
+          <w:r>
+            <w:rPr>
+              <w:sz w:val="52"/>
+            </w:rPr>
+            <w:t>tation</w:t>
           </w:r>
         </w:sdtContent>
       </w:sdt>
@@ -106,7 +118,7 @@
     </w:p>
     <w:p>
       <w:pPr>
-        <w:pStyle w:val="KeinLeerraum"/>
+        <w:pStyle w:val="NoSpacing"/>
         <w:tabs>
           <w:tab w:val="left" w:pos="1701"/>
         </w:tabs>
@@ -134,7 +146,7 @@
     </w:p>
     <w:p>
       <w:pPr>
-        <w:pStyle w:val="KeinLeerraum"/>
+        <w:pStyle w:val="NoSpacing"/>
         <w:tabs>
           <w:tab w:val="left" w:pos="1701"/>
         </w:tabs>
@@ -188,30 +200,20 @@
           <w:text/>
         </w:sdtPr>
         <w:sdtContent>
-          <w:proofErr w:type="spellStart"/>
           <w:r>
             <w:rPr>
               <w:sz w:val="20"/>
               <w:szCs w:val="20"/>
               <w:lang w:val="it-IT"/>
             </w:rPr>
-            <w:t>Timofey</w:t>
-          </w:r>
-          <w:proofErr w:type="spellEnd"/>
-          <w:r>
-            <w:rPr>
-              <w:sz w:val="20"/>
-              <w:szCs w:val="20"/>
-              <w:lang w:val="it-IT"/>
-            </w:rPr>
-            <w:t>, Loris, Virginia</w:t>
+            <w:t>Timofey, Loris, Virginia</w:t>
           </w:r>
         </w:sdtContent>
       </w:sdt>
     </w:p>
     <w:p>
       <w:pPr>
-        <w:pStyle w:val="KeinLeerraum"/>
+        <w:pStyle w:val="NoSpacing"/>
         <w:tabs>
           <w:tab w:val="left" w:pos="1701"/>
         </w:tabs>
@@ -309,7 +311,7 @@
       <w:sdtContent>
         <w:p>
           <w:pPr>
-            <w:pStyle w:val="Inhaltsverzeichnisberschrift"/>
+            <w:pStyle w:val="TOCHeading"/>
           </w:pPr>
           <w:r>
             <w:t>Inhaltsverzeichnis</w:t>
@@ -324,7 +326,7 @@
         </w:p>
         <w:p>
           <w:pPr>
-            <w:pStyle w:val="Verzeichnis1"/>
+            <w:pStyle w:val="TOC1"/>
             <w:tabs>
               <w:tab w:val="right" w:leader="dot" w:pos="9016"/>
             </w:tabs>
@@ -342,7 +344,7 @@
           <w:r>
             <w:fldChar w:fldCharType="separate"/>
           </w:r>
-          <w:hyperlink w:anchor="_Toc120278369" w:history="1">
+          <w:hyperlink w:anchor="_Toc120282030" w:history="1">
             <w:r>
               <w:rPr>
                 <w:rStyle w:val="Hyperlink"/>
@@ -369,7 +371,7 @@
                 <w:noProof/>
                 <w:webHidden/>
               </w:rPr>
-              <w:instrText xml:space="preserve"> PAGEREF _Toc120278369 \h </w:instrText>
+              <w:instrText xml:space="preserve"> PAGEREF _Toc120282030 \h </w:instrText>
             </w:r>
             <w:r>
               <w:rPr>
@@ -402,7 +404,7 @@
         </w:p>
         <w:p>
           <w:pPr>
-            <w:pStyle w:val="Verzeichnis2"/>
+            <w:pStyle w:val="TOC2"/>
             <w:tabs>
               <w:tab w:val="right" w:leader="dot" w:pos="9016"/>
             </w:tabs>
@@ -411,7 +413,7 @@
               <w:noProof/>
             </w:rPr>
           </w:pPr>
-          <w:hyperlink w:anchor="_Toc120278370" w:history="1">
+          <w:hyperlink w:anchor="_Toc120282031" w:history="1">
             <w:r>
               <w:rPr>
                 <w:rStyle w:val="Hyperlink"/>
@@ -438,7 +440,7 @@
                 <w:noProof/>
                 <w:webHidden/>
               </w:rPr>
-              <w:instrText xml:space="preserve"> PAGEREF _Toc120278370 \h </w:instrText>
+              <w:instrText xml:space="preserve"> PAGEREF _Toc120282031 \h </w:instrText>
             </w:r>
             <w:r>
               <w:rPr>
@@ -471,7 +473,7 @@
         </w:p>
         <w:p>
           <w:pPr>
-            <w:pStyle w:val="Verzeichnis2"/>
+            <w:pStyle w:val="TOC2"/>
             <w:tabs>
               <w:tab w:val="right" w:leader="dot" w:pos="9016"/>
             </w:tabs>
@@ -480,7 +482,7 @@
               <w:noProof/>
             </w:rPr>
           </w:pPr>
-          <w:hyperlink w:anchor="_Toc120278371" w:history="1">
+          <w:hyperlink w:anchor="_Toc120282032" w:history="1">
             <w:r>
               <w:rPr>
                 <w:rStyle w:val="Hyperlink"/>
@@ -507,7 +509,7 @@
                 <w:noProof/>
                 <w:webHidden/>
               </w:rPr>
-              <w:instrText xml:space="preserve"> PAGEREF _Toc120278371 \h </w:instrText>
+              <w:instrText xml:space="preserve"> PAGEREF _Toc120282032 \h </w:instrText>
             </w:r>
             <w:r>
               <w:rPr>
@@ -540,7 +542,7 @@
         </w:p>
         <w:p>
           <w:pPr>
-            <w:pStyle w:val="Verzeichnis2"/>
+            <w:pStyle w:val="TOC2"/>
             <w:tabs>
               <w:tab w:val="right" w:leader="dot" w:pos="9016"/>
             </w:tabs>
@@ -549,7 +551,7 @@
               <w:noProof/>
             </w:rPr>
           </w:pPr>
-          <w:hyperlink w:anchor="_Toc120278372" w:history="1">
+          <w:hyperlink w:anchor="_Toc120282033" w:history="1">
             <w:r>
               <w:rPr>
                 <w:rStyle w:val="Hyperlink"/>
@@ -576,7 +578,7 @@
                 <w:noProof/>
                 <w:webHidden/>
               </w:rPr>
-              <w:instrText xml:space="preserve"> PAGEREF _Toc120278372 \h </w:instrText>
+              <w:instrText xml:space="preserve"> PAGEREF _Toc120282033 \h </w:instrText>
             </w:r>
             <w:r>
               <w:rPr>
@@ -609,7 +611,7 @@
         </w:p>
         <w:p>
           <w:pPr>
-            <w:pStyle w:val="Verzeichnis2"/>
+            <w:pStyle w:val="TOC2"/>
             <w:tabs>
               <w:tab w:val="right" w:leader="dot" w:pos="9016"/>
             </w:tabs>
@@ -618,7 +620,7 @@
               <w:noProof/>
             </w:rPr>
           </w:pPr>
-          <w:hyperlink w:anchor="_Toc120278373" w:history="1">
+          <w:hyperlink w:anchor="_Toc120282034" w:history="1">
             <w:r>
               <w:rPr>
                 <w:rStyle w:val="Hyperlink"/>
@@ -645,7 +647,7 @@
                 <w:noProof/>
                 <w:webHidden/>
               </w:rPr>
-              <w:instrText xml:space="preserve"> PAGEREF _Toc120278373 \h </w:instrText>
+              <w:instrText xml:space="preserve"> PAGEREF _Toc120282034 \h </w:instrText>
             </w:r>
             <w:r>
               <w:rPr>
@@ -678,7 +680,7 @@
         </w:p>
         <w:p>
           <w:pPr>
-            <w:pStyle w:val="Verzeichnis1"/>
+            <w:pStyle w:val="TOC1"/>
             <w:tabs>
               <w:tab w:val="right" w:leader="dot" w:pos="9016"/>
             </w:tabs>
@@ -687,7 +689,7 @@
               <w:noProof/>
             </w:rPr>
           </w:pPr>
-          <w:hyperlink w:anchor="_Toc120278374" w:history="1">
+          <w:hyperlink w:anchor="_Toc120282035" w:history="1">
             <w:r>
               <w:rPr>
                 <w:rStyle w:val="Hyperlink"/>
@@ -714,7 +716,7 @@
                 <w:noProof/>
                 <w:webHidden/>
               </w:rPr>
-              <w:instrText xml:space="preserve"> PAGEREF _Toc120278374 \h </w:instrText>
+              <w:instrText xml:space="preserve"> PAGEREF _Toc120282035 \h </w:instrText>
             </w:r>
             <w:r>
               <w:rPr>
@@ -747,7 +749,7 @@
         </w:p>
         <w:p>
           <w:pPr>
-            <w:pStyle w:val="Verzeichnis1"/>
+            <w:pStyle w:val="TOC1"/>
             <w:tabs>
               <w:tab w:val="right" w:leader="dot" w:pos="9016"/>
             </w:tabs>
@@ -756,7 +758,7 @@
               <w:noProof/>
             </w:rPr>
           </w:pPr>
-          <w:hyperlink w:anchor="_Toc120278375" w:history="1">
+          <w:hyperlink w:anchor="_Toc120282036" w:history="1">
             <w:r>
               <w:rPr>
                 <w:rStyle w:val="Hyperlink"/>
@@ -783,7 +785,7 @@
                 <w:noProof/>
                 <w:webHidden/>
               </w:rPr>
-              <w:instrText xml:space="preserve"> PAGEREF _Toc120278375 \h </w:instrText>
+              <w:instrText xml:space="preserve"> PAGEREF _Toc120282036 \h </w:instrText>
             </w:r>
             <w:r>
               <w:rPr>
@@ -816,7 +818,7 @@
         </w:p>
         <w:p>
           <w:pPr>
-            <w:pStyle w:val="Verzeichnis1"/>
+            <w:pStyle w:val="TOC1"/>
             <w:tabs>
               <w:tab w:val="right" w:leader="dot" w:pos="9016"/>
             </w:tabs>
@@ -825,7 +827,7 @@
               <w:noProof/>
             </w:rPr>
           </w:pPr>
-          <w:hyperlink w:anchor="_Toc120278376" w:history="1">
+          <w:hyperlink w:anchor="_Toc120282037" w:history="1">
             <w:r>
               <w:rPr>
                 <w:rStyle w:val="Hyperlink"/>
@@ -852,7 +854,7 @@
                 <w:noProof/>
                 <w:webHidden/>
               </w:rPr>
-              <w:instrText xml:space="preserve"> PAGEREF _Toc120278376 \h </w:instrText>
+              <w:instrText xml:space="preserve"> PAGEREF _Toc120282037 \h </w:instrText>
             </w:r>
             <w:r>
               <w:rPr>
@@ -885,7 +887,7 @@
         </w:p>
         <w:p>
           <w:pPr>
-            <w:pStyle w:val="Verzeichnis1"/>
+            <w:pStyle w:val="TOC1"/>
             <w:tabs>
               <w:tab w:val="right" w:leader="dot" w:pos="9016"/>
             </w:tabs>
@@ -894,7 +896,7 @@
               <w:noProof/>
             </w:rPr>
           </w:pPr>
-          <w:hyperlink w:anchor="_Toc120278377" w:history="1">
+          <w:hyperlink w:anchor="_Toc120282038" w:history="1">
             <w:r>
               <w:rPr>
                 <w:rStyle w:val="Hyperlink"/>
@@ -921,7 +923,7 @@
                 <w:noProof/>
                 <w:webHidden/>
               </w:rPr>
-              <w:instrText xml:space="preserve"> PAGEREF _Toc120278377 \h </w:instrText>
+              <w:instrText xml:space="preserve"> PAGEREF _Toc120282038 \h </w:instrText>
             </w:r>
             <w:r>
               <w:rPr>
@@ -954,7 +956,7 @@
         </w:p>
         <w:p>
           <w:pPr>
-            <w:pStyle w:val="Verzeichnis1"/>
+            <w:pStyle w:val="TOC2"/>
             <w:tabs>
               <w:tab w:val="right" w:leader="dot" w:pos="9016"/>
             </w:tabs>
@@ -963,7 +965,7 @@
               <w:noProof/>
             </w:rPr>
           </w:pPr>
-          <w:hyperlink w:anchor="_Toc120278378" w:history="1">
+          <w:hyperlink w:anchor="_Toc120282039" w:history="1">
             <w:r>
               <w:rPr>
                 <w:rStyle w:val="Hyperlink"/>
@@ -990,7 +992,7 @@
                 <w:noProof/>
                 <w:webHidden/>
               </w:rPr>
-              <w:instrText xml:space="preserve"> PAGEREF _Toc120278378 \h </w:instrText>
+              <w:instrText xml:space="preserve"> PAGEREF _Toc120282039 \h </w:instrText>
             </w:r>
             <w:r>
               <w:rPr>
@@ -1023,7 +1025,7 @@
         </w:p>
         <w:p>
           <w:pPr>
-            <w:pStyle w:val="Verzeichnis1"/>
+            <w:pStyle w:val="TOC1"/>
             <w:tabs>
               <w:tab w:val="right" w:leader="dot" w:pos="9016"/>
             </w:tabs>
@@ -1032,7 +1034,7 @@
               <w:noProof/>
             </w:rPr>
           </w:pPr>
-          <w:hyperlink w:anchor="_Toc120278379" w:history="1">
+          <w:hyperlink w:anchor="_Toc120282040" w:history="1">
             <w:r>
               <w:rPr>
                 <w:rStyle w:val="Hyperlink"/>
@@ -1059,7 +1061,7 @@
                 <w:noProof/>
                 <w:webHidden/>
               </w:rPr>
-              <w:instrText xml:space="preserve"> PAGEREF _Toc120278379 \h </w:instrText>
+              <w:instrText xml:space="preserve"> PAGEREF _Toc120282040 \h </w:instrText>
             </w:r>
             <w:r>
               <w:rPr>
@@ -1092,7 +1094,7 @@
         </w:p>
         <w:p>
           <w:pPr>
-            <w:pStyle w:val="Verzeichnis1"/>
+            <w:pStyle w:val="TOC1"/>
             <w:tabs>
               <w:tab w:val="right" w:leader="dot" w:pos="9016"/>
             </w:tabs>
@@ -1101,7 +1103,7 @@
               <w:noProof/>
             </w:rPr>
           </w:pPr>
-          <w:hyperlink w:anchor="_Toc120278380" w:history="1">
+          <w:hyperlink w:anchor="_Toc120282041" w:history="1">
             <w:r>
               <w:rPr>
                 <w:rStyle w:val="Hyperlink"/>
@@ -1128,7 +1130,7 @@
                 <w:noProof/>
                 <w:webHidden/>
               </w:rPr>
-              <w:instrText xml:space="preserve"> PAGEREF _Toc120278380 \h </w:instrText>
+              <w:instrText xml:space="preserve"> PAGEREF _Toc120282041 \h </w:instrText>
             </w:r>
             <w:r>
               <w:rPr>
@@ -1149,6 +1151,75 @@
                 <w:webHidden/>
               </w:rPr>
               <w:t>6</w:t>
+            </w:r>
+            <w:r>
+              <w:rPr>
+                <w:noProof/>
+                <w:webHidden/>
+              </w:rPr>
+              <w:fldChar w:fldCharType="end"/>
+            </w:r>
+          </w:hyperlink>
+        </w:p>
+        <w:p>
+          <w:pPr>
+            <w:pStyle w:val="TOC1"/>
+            <w:tabs>
+              <w:tab w:val="right" w:leader="dot" w:pos="9016"/>
+            </w:tabs>
+            <w:rPr>
+              <w:rFonts w:asciiTheme="minorHAnsi" w:hAnsiTheme="minorHAnsi"/>
+              <w:noProof/>
+            </w:rPr>
+          </w:pPr>
+          <w:hyperlink w:anchor="_Toc120282042" w:history="1">
+            <w:r>
+              <w:rPr>
+                <w:rStyle w:val="Hyperlink"/>
+                <w:noProof/>
+              </w:rPr>
+              <w:t>Quellen</w:t>
+            </w:r>
+            <w:r>
+              <w:rPr>
+                <w:noProof/>
+                <w:webHidden/>
+              </w:rPr>
+              <w:tab/>
+            </w:r>
+            <w:r>
+              <w:rPr>
+                <w:noProof/>
+                <w:webHidden/>
+              </w:rPr>
+              <w:fldChar w:fldCharType="begin"/>
+            </w:r>
+            <w:r>
+              <w:rPr>
+                <w:noProof/>
+                <w:webHidden/>
+              </w:rPr>
+              <w:instrText xml:space="preserve"> PAGEREF _Toc120282042 \h </w:instrText>
+            </w:r>
+            <w:r>
+              <w:rPr>
+                <w:noProof/>
+                <w:webHidden/>
+              </w:rPr>
+            </w:r>
+            <w:r>
+              <w:rPr>
+                <w:noProof/>
+                <w:webHidden/>
+              </w:rPr>
+              <w:fldChar w:fldCharType="separate"/>
+            </w:r>
+            <w:r>
+              <w:rPr>
+                <w:noProof/>
+                <w:webHidden/>
+              </w:rPr>
+              <w:t>8</w:t>
             </w:r>
             <w:r>
               <w:rPr>
@@ -1191,13 +1262,13 @@
     </w:p>
     <w:p>
       <w:pPr>
-        <w:pStyle w:val="berschrift1"/>
+        <w:pStyle w:val="Heading1"/>
         <w:rPr>
           <w:sz w:val="22"/>
           <w:szCs w:val="22"/>
         </w:rPr>
       </w:pPr>
-      <w:bookmarkStart w:id="0" w:name="_Toc120278369"/>
+      <w:bookmarkStart w:id="0" w:name="_Toc120282030"/>
       <w:r>
         <w:rPr>
           <w:sz w:val="40"/>
@@ -1224,12 +1295,12 @@
     </w:p>
     <w:p>
       <w:pPr>
-        <w:pStyle w:val="berschrift2"/>
+        <w:pStyle w:val="Heading2"/>
         <w:rPr>
-          <w:rStyle w:val="berschrift1Zchn"/>
+          <w:rStyle w:val="Heading1Char"/>
         </w:rPr>
       </w:pPr>
-      <w:bookmarkStart w:id="1" w:name="_Toc120278370"/>
+      <w:bookmarkStart w:id="1" w:name="_Toc120282031"/>
       <w:r>
         <w:t xml:space="preserve">1.1 </w:t>
       </w:r>
@@ -1379,9 +1450,9 @@
     </w:p>
     <w:p>
       <w:pPr>
-        <w:pStyle w:val="berschrift2"/>
-      </w:pPr>
-      <w:bookmarkStart w:id="2" w:name="_Toc120278371"/>
+        <w:pStyle w:val="Heading2"/>
+      </w:pPr>
+      <w:bookmarkStart w:id="2" w:name="_Toc120282032"/>
       <w:r>
         <w:t xml:space="preserve">1.2 </w:t>
       </w:r>
@@ -1409,7 +1480,7 @@
     </w:p>
     <w:p>
       <w:pPr>
-        <w:pStyle w:val="Listenabsatz"/>
+        <w:pStyle w:val="ListParagraph"/>
         <w:numPr>
           <w:ilvl w:val="0"/>
           <w:numId w:val="8"/>
@@ -1435,7 +1506,7 @@
     </w:p>
     <w:p>
       <w:pPr>
-        <w:pStyle w:val="Listenabsatz"/>
+        <w:pStyle w:val="ListParagraph"/>
         <w:numPr>
           <w:ilvl w:val="0"/>
           <w:numId w:val="8"/>
@@ -1447,7 +1518,7 @@
     </w:p>
     <w:p>
       <w:pPr>
-        <w:pStyle w:val="Listenabsatz"/>
+        <w:pStyle w:val="ListParagraph"/>
         <w:numPr>
           <w:ilvl w:val="0"/>
           <w:numId w:val="8"/>
@@ -1459,7 +1530,7 @@
     </w:p>
     <w:p>
       <w:pPr>
-        <w:pStyle w:val="Listenabsatz"/>
+        <w:pStyle w:val="ListParagraph"/>
         <w:numPr>
           <w:ilvl w:val="0"/>
           <w:numId w:val="8"/>
@@ -1483,7 +1554,7 @@
     </w:p>
     <w:p>
       <w:pPr>
-        <w:pStyle w:val="Listenabsatz"/>
+        <w:pStyle w:val="ListParagraph"/>
         <w:numPr>
           <w:ilvl w:val="0"/>
           <w:numId w:val="8"/>
@@ -1495,7 +1566,7 @@
     </w:p>
     <w:p>
       <w:pPr>
-        <w:pStyle w:val="Listenabsatz"/>
+        <w:pStyle w:val="ListParagraph"/>
         <w:numPr>
           <w:ilvl w:val="0"/>
           <w:numId w:val="8"/>
@@ -1507,7 +1578,7 @@
     </w:p>
     <w:p>
       <w:pPr>
-        <w:pStyle w:val="Listenabsatz"/>
+        <w:pStyle w:val="ListParagraph"/>
         <w:numPr>
           <w:ilvl w:val="0"/>
           <w:numId w:val="8"/>
@@ -1519,7 +1590,7 @@
     </w:p>
     <w:p>
       <w:pPr>
-        <w:pStyle w:val="Listenabsatz"/>
+        <w:pStyle w:val="ListParagraph"/>
         <w:numPr>
           <w:ilvl w:val="1"/>
           <w:numId w:val="11"/>
@@ -1531,7 +1602,7 @@
     </w:p>
     <w:p>
       <w:pPr>
-        <w:pStyle w:val="Listenabsatz"/>
+        <w:pStyle w:val="ListParagraph"/>
         <w:numPr>
           <w:ilvl w:val="0"/>
           <w:numId w:val="15"/>
@@ -1543,7 +1614,7 @@
     </w:p>
     <w:p>
       <w:pPr>
-        <w:pStyle w:val="Listenabsatz"/>
+        <w:pStyle w:val="ListParagraph"/>
         <w:numPr>
           <w:ilvl w:val="1"/>
           <w:numId w:val="11"/>
@@ -1555,7 +1626,7 @@
     </w:p>
     <w:p>
       <w:pPr>
-        <w:pStyle w:val="Listenabsatz"/>
+        <w:pStyle w:val="ListParagraph"/>
         <w:numPr>
           <w:ilvl w:val="1"/>
           <w:numId w:val="11"/>
@@ -1567,9 +1638,9 @@
     </w:p>
     <w:p>
       <w:pPr>
-        <w:pStyle w:val="berschrift2"/>
-      </w:pPr>
-      <w:bookmarkStart w:id="3" w:name="_Toc120278372"/>
+        <w:pStyle w:val="Heading2"/>
+      </w:pPr>
+      <w:bookmarkStart w:id="3" w:name="_Toc120282033"/>
       <w:r>
         <w:t xml:space="preserve">1.3 </w:t>
       </w:r>
@@ -1580,7 +1651,7 @@
     </w:p>
     <w:p>
       <w:pPr>
-        <w:pStyle w:val="Listenabsatz"/>
+        <w:pStyle w:val="ListParagraph"/>
         <w:numPr>
           <w:ilvl w:val="0"/>
           <w:numId w:val="10"/>
@@ -1595,7 +1666,7 @@
     </w:p>
     <w:p>
       <w:pPr>
-        <w:pStyle w:val="Listenabsatz"/>
+        <w:pStyle w:val="ListParagraph"/>
         <w:numPr>
           <w:ilvl w:val="0"/>
           <w:numId w:val="10"/>
@@ -1619,7 +1690,7 @@
     </w:p>
     <w:p>
       <w:pPr>
-        <w:pStyle w:val="Listenabsatz"/>
+        <w:pStyle w:val="ListParagraph"/>
         <w:numPr>
           <w:ilvl w:val="0"/>
           <w:numId w:val="10"/>
@@ -1637,9 +1708,9 @@
     </w:p>
     <w:p>
       <w:pPr>
-        <w:pStyle w:val="berschrift2"/>
-      </w:pPr>
-      <w:bookmarkStart w:id="4" w:name="_Toc120278373"/>
+        <w:pStyle w:val="Heading2"/>
+      </w:pPr>
+      <w:bookmarkStart w:id="4" w:name="_Toc120282034"/>
       <w:r>
         <w:t xml:space="preserve">1.4 </w:t>
       </w:r>
@@ -1650,7 +1721,7 @@
     </w:p>
     <w:p>
       <w:pPr>
-        <w:pStyle w:val="Listenabsatz"/>
+        <w:pStyle w:val="ListParagraph"/>
         <w:numPr>
           <w:ilvl w:val="0"/>
           <w:numId w:val="14"/>
@@ -1671,7 +1742,7 @@
     </w:p>
     <w:p>
       <w:pPr>
-        <w:pStyle w:val="Listenabsatz"/>
+        <w:pStyle w:val="ListParagraph"/>
         <w:numPr>
           <w:ilvl w:val="0"/>
           <w:numId w:val="14"/>
@@ -1683,7 +1754,7 @@
     </w:p>
     <w:p>
       <w:pPr>
-        <w:pStyle w:val="Listenabsatz"/>
+        <w:pStyle w:val="ListParagraph"/>
         <w:numPr>
           <w:ilvl w:val="0"/>
           <w:numId w:val="14"/>
@@ -1695,7 +1766,7 @@
     </w:p>
     <w:p>
       <w:pPr>
-        <w:pStyle w:val="Listenabsatz"/>
+        <w:pStyle w:val="ListParagraph"/>
         <w:numPr>
           <w:ilvl w:val="0"/>
           <w:numId w:val="14"/>
@@ -1707,7 +1778,7 @@
     </w:p>
     <w:p>
       <w:pPr>
-        <w:pStyle w:val="Listenabsatz"/>
+        <w:pStyle w:val="ListParagraph"/>
         <w:numPr>
           <w:ilvl w:val="0"/>
           <w:numId w:val="14"/>
@@ -1725,7 +1796,7 @@
     </w:p>
     <w:p>
       <w:pPr>
-        <w:pStyle w:val="Listenabsatz"/>
+        <w:pStyle w:val="ListParagraph"/>
         <w:numPr>
           <w:ilvl w:val="0"/>
           <w:numId w:val="14"/>
@@ -1737,7 +1808,7 @@
     </w:p>
     <w:p>
       <w:pPr>
-        <w:pStyle w:val="Listenabsatz"/>
+        <w:pStyle w:val="ListParagraph"/>
         <w:numPr>
           <w:ilvl w:val="0"/>
           <w:numId w:val="16"/>
@@ -1749,7 +1820,7 @@
     </w:p>
     <w:p>
       <w:pPr>
-        <w:pStyle w:val="Listenabsatz"/>
+        <w:pStyle w:val="ListParagraph"/>
         <w:numPr>
           <w:ilvl w:val="0"/>
           <w:numId w:val="16"/>
@@ -1764,9 +1835,9 @@
     <w:p/>
     <w:p>
       <w:pPr>
-        <w:pStyle w:val="berschrift1"/>
-      </w:pPr>
-      <w:bookmarkStart w:id="5" w:name="_Toc120278374"/>
+        <w:pStyle w:val="Heading1"/>
+      </w:pPr>
+      <w:bookmarkStart w:id="5" w:name="_Toc120282035"/>
       <w:r>
         <w:lastRenderedPageBreak/>
         <w:t xml:space="preserve">2 </w:t>
@@ -1820,7 +1891,7 @@
     </w:p>
     <w:p>
       <w:pPr>
-        <w:pStyle w:val="Listenabsatz"/>
+        <w:pStyle w:val="ListParagraph"/>
         <w:numPr>
           <w:ilvl w:val="2"/>
           <w:numId w:val="11"/>
@@ -1832,7 +1903,7 @@
     </w:p>
     <w:p>
       <w:pPr>
-        <w:pStyle w:val="Listenabsatz"/>
+        <w:pStyle w:val="ListParagraph"/>
         <w:numPr>
           <w:ilvl w:val="2"/>
           <w:numId w:val="11"/>
@@ -1844,7 +1915,7 @@
     </w:p>
     <w:p>
       <w:pPr>
-        <w:pStyle w:val="Listenabsatz"/>
+        <w:pStyle w:val="ListParagraph"/>
         <w:numPr>
           <w:ilvl w:val="2"/>
           <w:numId w:val="11"/>
@@ -1861,7 +1932,7 @@
     </w:p>
     <w:p>
       <w:pPr>
-        <w:pStyle w:val="Listenabsatz"/>
+        <w:pStyle w:val="ListParagraph"/>
         <w:numPr>
           <w:ilvl w:val="2"/>
           <w:numId w:val="11"/>
@@ -1878,9 +1949,9 @@
     </w:p>
     <w:p>
       <w:pPr>
-        <w:pStyle w:val="berschrift1"/>
-      </w:pPr>
-      <w:bookmarkStart w:id="6" w:name="_Toc120278375"/>
+        <w:pStyle w:val="Heading1"/>
+      </w:pPr>
+      <w:bookmarkStart w:id="6" w:name="_Toc120282036"/>
       <w:r>
         <w:t xml:space="preserve">3 </w:t>
       </w:r>
@@ -1936,9 +2007,9 @@
     </w:p>
     <w:p>
       <w:pPr>
-        <w:pStyle w:val="berschrift1"/>
-      </w:pPr>
-      <w:bookmarkStart w:id="7" w:name="_Toc120278376"/>
+        <w:pStyle w:val="Heading1"/>
+      </w:pPr>
+      <w:bookmarkStart w:id="7" w:name="_Toc120282037"/>
       <w:r>
         <w:t xml:space="preserve">4 </w:t>
       </w:r>
@@ -1953,23 +2024,23 @@
           <w:noProof/>
         </w:rPr>
         <w:drawing>
-          <wp:anchor distT="0" distB="0" distL="114300" distR="114300" simplePos="0" relativeHeight="251664384" behindDoc="1" locked="0" layoutInCell="1" allowOverlap="1" wp14:anchorId="1C8E3339" wp14:editId="2CF5F315">
+          <wp:anchor distT="0" distB="0" distL="114300" distR="114300" simplePos="0" relativeHeight="251664384" behindDoc="1" locked="0" layoutInCell="1" allowOverlap="1" wp14:anchorId="1C8E3339" wp14:editId="7721A628">
             <wp:simplePos x="0" y="0"/>
             <wp:positionH relativeFrom="column">
-              <wp:posOffset>2637790</wp:posOffset>
+              <wp:posOffset>2618740</wp:posOffset>
             </wp:positionH>
             <wp:positionV relativeFrom="paragraph">
-              <wp:posOffset>995680</wp:posOffset>
+              <wp:posOffset>913130</wp:posOffset>
             </wp:positionV>
-            <wp:extent cx="3101975" cy="2323465"/>
-            <wp:effectExtent l="8255" t="0" r="0" b="0"/>
+            <wp:extent cx="3112135" cy="2331085"/>
+            <wp:effectExtent l="0" t="9525" r="2540" b="2540"/>
             <wp:wrapTight wrapText="bothSides">
               <wp:wrapPolygon edited="0">
-                <wp:start x="57" y="21677"/>
-                <wp:lineTo x="21414" y="21677"/>
-                <wp:lineTo x="21414" y="248"/>
-                <wp:lineTo x="57" y="248"/>
-                <wp:lineTo x="57" y="21677"/>
+                <wp:start x="-66" y="21512"/>
+                <wp:lineTo x="21485" y="21512"/>
+                <wp:lineTo x="21485" y="153"/>
+                <wp:lineTo x="-66" y="153"/>
+                <wp:lineTo x="-66" y="21512"/>
               </wp:wrapPolygon>
             </wp:wrapTight>
             <wp:docPr id="5" name="Grafik 5"/>
@@ -2001,7 +2072,7 @@
                   <pic:spPr bwMode="auto">
                     <a:xfrm rot="5400000">
                       <a:off x="0" y="0"/>
-                      <a:ext cx="3101975" cy="2323465"/>
+                      <a:ext cx="3112135" cy="2331085"/>
                     </a:xfrm>
                     <a:prstGeom prst="rect">
                       <a:avLst/>
@@ -2122,28 +2193,12 @@
     </w:p>
     <w:p>
       <w:pPr>
-        <w:pStyle w:val="berschrift1"/>
+        <w:pStyle w:val="Heading1"/>
         <w:tabs>
           <w:tab w:val="left" w:pos="1800"/>
         </w:tabs>
       </w:pPr>
-    </w:p>
-    <w:p>
-      <w:pPr>
-        <w:pStyle w:val="berschrift1"/>
-        <w:tabs>
-          <w:tab w:val="left" w:pos="1800"/>
-        </w:tabs>
-      </w:pPr>
-    </w:p>
-    <w:p>
-      <w:pPr>
-        <w:pStyle w:val="berschrift1"/>
-        <w:tabs>
-          <w:tab w:val="left" w:pos="1800"/>
-        </w:tabs>
-      </w:pPr>
-      <w:bookmarkStart w:id="8" w:name="_Toc120278377"/>
+      <w:bookmarkStart w:id="8" w:name="_Toc120282038"/>
       <w:r>
         <w:t xml:space="preserve">5 </w:t>
       </w:r>
@@ -3294,6 +3349,7 @@
                 <w:rFonts w:ascii="Calibri" w:eastAsia="Times New Roman" w:hAnsi="Calibri" w:cs="Calibri"/>
                 <w:color w:val="000000"/>
               </w:rPr>
+              <w:lastRenderedPageBreak/>
               <w:t>Rotes Licht am Board wird eingeschaltet</w:t>
             </w:r>
           </w:p>
@@ -4074,14 +4130,14 @@
     <w:p/>
     <w:p>
       <w:pPr>
-        <w:pStyle w:val="berschrift2"/>
-      </w:pPr>
-      <w:bookmarkStart w:id="9" w:name="_Toc120278378"/>
+        <w:pStyle w:val="Heading2"/>
+      </w:pPr>
     </w:p>
     <w:p>
       <w:pPr>
-        <w:pStyle w:val="berschrift2"/>
-      </w:pPr>
+        <w:pStyle w:val="Heading2"/>
+      </w:pPr>
+      <w:bookmarkStart w:id="9" w:name="_Toc120282039"/>
       <w:r>
         <w:t xml:space="preserve">5.1 </w:t>
       </w:r>
@@ -4976,11 +5032,12 @@
     </w:tbl>
     <w:p/>
     <w:p/>
+    <w:p/>
     <w:p>
       <w:pPr>
-        <w:pStyle w:val="berschrift1"/>
-      </w:pPr>
-      <w:bookmarkStart w:id="10" w:name="_Toc120278379"/>
+        <w:pStyle w:val="Heading1"/>
+      </w:pPr>
+      <w:bookmarkStart w:id="10" w:name="_Toc120282040"/>
       <w:r>
         <w:lastRenderedPageBreak/>
         <w:t>6 Auswertung</w:t>
@@ -5008,25 +5065,912 @@
       <w:r>
         <w:t xml:space="preserve"> zu verbinden. </w:t>
       </w:r>
+      <w:r>
+        <w:t>Es braucht auch wissen, wie man mit den verschiedenen Tools verbinden kann und Ausdauer, das Projekt in reale zu bringen</w:t>
+      </w:r>
+      <w:r>
+        <w:t>.</w:t>
+      </w:r>
     </w:p>
     <w:p/>
     <w:p>
       <w:pPr>
-        <w:pStyle w:val="berschrift1"/>
-      </w:pPr>
-      <w:bookmarkStart w:id="11" w:name="_Toc120278380"/>
+        <w:pStyle w:val="Heading1"/>
+      </w:pPr>
+      <w:bookmarkStart w:id="11" w:name="_Toc120282041"/>
       <w:r>
         <w:t>Einleitung bauen des Projects</w:t>
       </w:r>
       <w:bookmarkEnd w:id="11"/>
     </w:p>
     <w:p>
+      <w:r>
+        <w:t xml:space="preserve">Hier sind alle Dingen, die du ums Bauen des Projekt brauchst / BOM (Bill </w:t>
+      </w:r>
+      <w:proofErr w:type="spellStart"/>
+      <w:r>
+        <w:t>of</w:t>
+      </w:r>
+      <w:proofErr w:type="spellEnd"/>
+      <w:r>
+        <w:t xml:space="preserve"> Materials):</w:t>
+      </w:r>
+    </w:p>
+    <w:p>
+      <w:pPr>
+        <w:pStyle w:val="ListParagraph"/>
+        <w:numPr>
+          <w:ilvl w:val="2"/>
+          <w:numId w:val="11"/>
+        </w:numPr>
+      </w:pPr>
+      <w:r>
+        <w:t xml:space="preserve">Zugriff zu </w:t>
+      </w:r>
+      <w:proofErr w:type="spellStart"/>
+      <w:r>
+        <w:t>Node-Red</w:t>
+      </w:r>
+      <w:proofErr w:type="spellEnd"/>
+    </w:p>
+    <w:p>
+      <w:pPr>
+        <w:pStyle w:val="ListParagraph"/>
+        <w:numPr>
+          <w:ilvl w:val="2"/>
+          <w:numId w:val="11"/>
+        </w:numPr>
+      </w:pPr>
+      <w:r>
+        <w:t>MQTT Server haben</w:t>
+      </w:r>
+    </w:p>
+    <w:p>
+      <w:pPr>
+        <w:pStyle w:val="ListParagraph"/>
+        <w:numPr>
+          <w:ilvl w:val="2"/>
+          <w:numId w:val="11"/>
+        </w:numPr>
+      </w:pPr>
+      <w:r>
+        <w:t xml:space="preserve">Ein Computer mit Arduino IDE </w:t>
+      </w:r>
+    </w:p>
+    <w:p>
+      <w:pPr>
+        <w:pStyle w:val="ListParagraph"/>
+        <w:numPr>
+          <w:ilvl w:val="2"/>
+          <w:numId w:val="11"/>
+        </w:numPr>
+      </w:pPr>
+      <w:r>
+        <w:t xml:space="preserve">2x ESP-32 </w:t>
+      </w:r>
+      <w:proofErr w:type="spellStart"/>
+      <w:r>
+        <w:t>Dev</w:t>
+      </w:r>
+      <w:proofErr w:type="spellEnd"/>
+      <w:r>
+        <w:t xml:space="preserve"> Module</w:t>
+      </w:r>
+    </w:p>
+    <w:p>
+      <w:pPr>
+        <w:pStyle w:val="ListParagraph"/>
+        <w:numPr>
+          <w:ilvl w:val="2"/>
+          <w:numId w:val="11"/>
+        </w:numPr>
+      </w:pPr>
+      <w:r>
+        <w:t>2x TEMT-6000 Lichtsensoren</w:t>
+      </w:r>
+    </w:p>
+    <w:p>
+      <w:pPr>
+        <w:pStyle w:val="ListParagraph"/>
+        <w:numPr>
+          <w:ilvl w:val="2"/>
+          <w:numId w:val="11"/>
+        </w:numPr>
+      </w:pPr>
+      <w:proofErr w:type="spellStart"/>
+      <w:r>
+        <w:t>Breadboards</w:t>
+      </w:r>
+      <w:proofErr w:type="spellEnd"/>
+      <w:r>
+        <w:t xml:space="preserve"> (</w:t>
+      </w:r>
+      <w:proofErr w:type="spellStart"/>
+      <w:r>
+        <w:t>Steckplattinen</w:t>
+      </w:r>
+      <w:proofErr w:type="spellEnd"/>
+      <w:r>
+        <w:t>)</w:t>
+      </w:r>
+    </w:p>
+    <w:p>
+      <w:pPr>
+        <w:pStyle w:val="ListParagraph"/>
+        <w:numPr>
+          <w:ilvl w:val="2"/>
+          <w:numId w:val="11"/>
+        </w:numPr>
+      </w:pPr>
+      <w:r>
+        <w:t xml:space="preserve">1x SG-90 360° </w:t>
+      </w:r>
+      <w:proofErr w:type="spellStart"/>
+      <w:r>
+        <w:t>servo</w:t>
+      </w:r>
+      <w:proofErr w:type="spellEnd"/>
+      <w:r>
+        <w:t xml:space="preserve"> Motor</w:t>
+      </w:r>
+    </w:p>
+    <w:p>
+      <w:pPr>
+        <w:pStyle w:val="ListParagraph"/>
+        <w:numPr>
+          <w:ilvl w:val="2"/>
+          <w:numId w:val="11"/>
+        </w:numPr>
+      </w:pPr>
+      <w:r>
+        <w:t>Kabeln für Verbindung (genug viel)</w:t>
+      </w:r>
+    </w:p>
+    <w:p>
+      <w:pPr>
+        <w:pStyle w:val="ListParagraph"/>
+        <w:numPr>
+          <w:ilvl w:val="2"/>
+          <w:numId w:val="11"/>
+        </w:numPr>
+      </w:pPr>
+      <w:r>
+        <w:t xml:space="preserve">USB B </w:t>
+      </w:r>
+      <w:proofErr w:type="spellStart"/>
+      <w:r>
+        <w:t>micro</w:t>
+      </w:r>
+      <w:proofErr w:type="spellEnd"/>
+      <w:r>
+        <w:t xml:space="preserve"> Kabel</w:t>
+      </w:r>
+    </w:p>
+    <w:p>
+      <w:r>
+        <w:rPr>
+          <w:noProof/>
+        </w:rPr>
+        <mc:AlternateContent>
+          <mc:Choice Requires="wps">
+            <w:drawing>
+              <wp:anchor distT="45720" distB="45720" distL="114300" distR="114300" simplePos="0" relativeHeight="251676672" behindDoc="0" locked="0" layoutInCell="1" allowOverlap="1" wp14:anchorId="6F257760" wp14:editId="4D31497E">
+                <wp:simplePos x="0" y="0"/>
+                <wp:positionH relativeFrom="column">
+                  <wp:posOffset>3267075</wp:posOffset>
+                </wp:positionH>
+                <wp:positionV relativeFrom="paragraph">
+                  <wp:posOffset>3648075</wp:posOffset>
+                </wp:positionV>
+                <wp:extent cx="1352550" cy="257175"/>
+                <wp:effectExtent l="0" t="0" r="0" b="0"/>
+                <wp:wrapSquare wrapText="bothSides"/>
+                <wp:docPr id="12" name="Text Box 2"/>
+                <wp:cNvGraphicFramePr>
+                  <a:graphicFrameLocks xmlns:a="http://schemas.openxmlformats.org/drawingml/2006/main"/>
+                </wp:cNvGraphicFramePr>
+                <a:graphic xmlns:a="http://schemas.openxmlformats.org/drawingml/2006/main">
+                  <a:graphicData uri="http://schemas.microsoft.com/office/word/2010/wordprocessingShape">
+                    <wps:wsp>
+                      <wps:cNvSpPr txBox="1">
+                        <a:spLocks noChangeArrowheads="1"/>
+                      </wps:cNvSpPr>
+                      <wps:spPr bwMode="auto">
+                        <a:xfrm>
+                          <a:off x="0" y="0"/>
+                          <a:ext cx="1352550" cy="257175"/>
+                        </a:xfrm>
+                        <a:prstGeom prst="rect">
+                          <a:avLst/>
+                        </a:prstGeom>
+                        <a:noFill/>
+                        <a:ln w="9525">
+                          <a:noFill/>
+                          <a:miter lim="800000"/>
+                          <a:headEnd/>
+                          <a:tailEnd/>
+                        </a:ln>
+                      </wps:spPr>
+                      <wps:txbx>
+                        <w:txbxContent>
+                          <w:p>
+                            <w:proofErr w:type="spellStart"/>
+                            <w:r>
+                              <w:t>Breadboard</w:t>
+                            </w:r>
+                            <w:proofErr w:type="spellEnd"/>
+                          </w:p>
+                        </w:txbxContent>
+                      </wps:txbx>
+                      <wps:bodyPr rot="0" vert="horz" wrap="square" lIns="91440" tIns="45720" rIns="91440" bIns="45720" anchor="t" anchorCtr="0">
+                        <a:noAutofit/>
+                      </wps:bodyPr>
+                    </wps:wsp>
+                  </a:graphicData>
+                </a:graphic>
+                <wp14:sizeRelH relativeFrom="margin">
+                  <wp14:pctWidth>0</wp14:pctWidth>
+                </wp14:sizeRelH>
+                <wp14:sizeRelV relativeFrom="margin">
+                  <wp14:pctHeight>0</wp14:pctHeight>
+                </wp14:sizeRelV>
+              </wp:anchor>
+            </w:drawing>
+          </mc:Choice>
+          <mc:Fallback>
+            <w:pict>
+              <v:shapetype w14:anchorId="6F257760" id="_x0000_t202" coordsize="21600,21600" o:spt="202" path="m,l,21600r21600,l21600,xe">
+                <v:stroke joinstyle="miter"/>
+                <v:path gradientshapeok="t" o:connecttype="rect"/>
+              </v:shapetype>
+              <v:shape id="Text Box 2" o:spid="_x0000_s1026" type="#_x0000_t202" style="position:absolute;left:0;text-align:left;margin-left:257.25pt;margin-top:287.25pt;width:106.5pt;height:20.25pt;z-index:251676672;visibility:visible;mso-wrap-style:square;mso-width-percent:0;mso-height-percent:0;mso-wrap-distance-left:9pt;mso-wrap-distance-top:3.6pt;mso-wrap-distance-right:9pt;mso-wrap-distance-bottom:3.6pt;mso-position-horizontal:absolute;mso-position-horizontal-relative:text;mso-position-vertical:absolute;mso-position-vertical-relative:text;mso-width-percent:0;mso-height-percent:0;mso-width-relative:margin;mso-height-relative:margin;v-text-anchor:top" o:gfxdata="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" filled="f" stroked="f">
+                <v:textbox>
+                  <w:txbxContent>
+                    <w:p>
+                      <w:proofErr w:type="spellStart"/>
+                      <w:r>
+                        <w:t>Breadboard</w:t>
+                      </w:r>
+                      <w:proofErr w:type="spellEnd"/>
+                    </w:p>
+                  </w:txbxContent>
+                </v:textbox>
+                <w10:wrap type="square"/>
+              </v:shape>
+            </w:pict>
+          </mc:Fallback>
+        </mc:AlternateContent>
+      </w:r>
+      <w:r>
+        <w:rPr>
+          <w:noProof/>
+        </w:rPr>
+        <mc:AlternateContent>
+          <mc:Choice Requires="wps">
+            <w:drawing>
+              <wp:anchor distT="45720" distB="45720" distL="114300" distR="114300" simplePos="0" relativeHeight="251674624" behindDoc="0" locked="0" layoutInCell="1" allowOverlap="1" wp14:anchorId="6AD4F607" wp14:editId="1D64F3D8">
+                <wp:simplePos x="0" y="0"/>
+                <wp:positionH relativeFrom="column">
+                  <wp:posOffset>1209675</wp:posOffset>
+                </wp:positionH>
+                <wp:positionV relativeFrom="paragraph">
+                  <wp:posOffset>3190875</wp:posOffset>
+                </wp:positionV>
+                <wp:extent cx="1009650" cy="247650"/>
+                <wp:effectExtent l="0" t="0" r="0" b="0"/>
+                <wp:wrapSquare wrapText="bothSides"/>
+                <wp:docPr id="11" name="Text Box 2"/>
+                <wp:cNvGraphicFramePr>
+                  <a:graphicFrameLocks xmlns:a="http://schemas.openxmlformats.org/drawingml/2006/main"/>
+                </wp:cNvGraphicFramePr>
+                <a:graphic xmlns:a="http://schemas.openxmlformats.org/drawingml/2006/main">
+                  <a:graphicData uri="http://schemas.microsoft.com/office/word/2010/wordprocessingShape">
+                    <wps:wsp>
+                      <wps:cNvSpPr txBox="1">
+                        <a:spLocks noChangeArrowheads="1"/>
+                      </wps:cNvSpPr>
+                      <wps:spPr bwMode="auto">
+                        <a:xfrm>
+                          <a:off x="0" y="0"/>
+                          <a:ext cx="1009650" cy="247650"/>
+                        </a:xfrm>
+                        <a:prstGeom prst="rect">
+                          <a:avLst/>
+                        </a:prstGeom>
+                        <a:noFill/>
+                        <a:ln w="9525">
+                          <a:noFill/>
+                          <a:miter lim="800000"/>
+                          <a:headEnd/>
+                          <a:tailEnd/>
+                        </a:ln>
+                      </wps:spPr>
+                      <wps:txbx>
+                        <w:txbxContent>
+                          <w:p>
+                            <w:r>
+                              <w:t xml:space="preserve">SG-90 </w:t>
+                            </w:r>
+                            <w:proofErr w:type="spellStart"/>
+                            <w:r>
+                              <w:t>servo</w:t>
+                            </w:r>
+                            <w:proofErr w:type="spellEnd"/>
+                          </w:p>
+                        </w:txbxContent>
+                      </wps:txbx>
+                      <wps:bodyPr rot="0" vert="horz" wrap="square" lIns="91440" tIns="45720" rIns="91440" bIns="45720" anchor="t" anchorCtr="0">
+                        <a:noAutofit/>
+                      </wps:bodyPr>
+                    </wps:wsp>
+                  </a:graphicData>
+                </a:graphic>
+                <wp14:sizeRelH relativeFrom="margin">
+                  <wp14:pctWidth>0</wp14:pctWidth>
+                </wp14:sizeRelH>
+                <wp14:sizeRelV relativeFrom="margin">
+                  <wp14:pctHeight>0</wp14:pctHeight>
+                </wp14:sizeRelV>
+              </wp:anchor>
+            </w:drawing>
+          </mc:Choice>
+          <mc:Fallback>
+            <w:pict>
+              <v:shape w14:anchorId="6AD4F607" id="_x0000_s1027" type="#_x0000_t202" style="position:absolute;left:0;text-align:left;margin-left:95.25pt;margin-top:251.25pt;width:79.5pt;height:19.5pt;z-index:251674624;visibility:visible;mso-wrap-style:square;mso-width-percent:0;mso-height-percent:0;mso-wrap-distance-left:9pt;mso-wrap-distance-top:3.6pt;mso-wrap-distance-right:9pt;mso-wrap-distance-bottom:3.6pt;mso-position-horizontal:absolute;mso-position-horizontal-relative:text;mso-position-vertical:absolute;mso-position-vertical-relative:text;mso-width-percent:0;mso-height-percent:0;mso-width-relative:margin;mso-height-relative:margin;v-text-anchor:top" o:gfxdata="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" filled="f" stroked="f">
+                <v:textbox>
+                  <w:txbxContent>
+                    <w:p>
+                      <w:r>
+                        <w:t xml:space="preserve">SG-90 </w:t>
+                      </w:r>
+                      <w:proofErr w:type="spellStart"/>
+                      <w:r>
+                        <w:t>servo</w:t>
+                      </w:r>
+                      <w:proofErr w:type="spellEnd"/>
+                    </w:p>
+                  </w:txbxContent>
+                </v:textbox>
+                <w10:wrap type="square"/>
+              </v:shape>
+            </w:pict>
+          </mc:Fallback>
+        </mc:AlternateContent>
+      </w:r>
+      <w:r>
+        <w:rPr>
+          <w:noProof/>
+        </w:rPr>
+        <mc:AlternateContent>
+          <mc:Choice Requires="wps">
+            <w:drawing>
+              <wp:anchor distT="45720" distB="45720" distL="114300" distR="114300" simplePos="0" relativeHeight="251672576" behindDoc="0" locked="0" layoutInCell="1" allowOverlap="1" wp14:anchorId="593E8C62" wp14:editId="51FAA6E7">
+                <wp:simplePos x="0" y="0"/>
+                <wp:positionH relativeFrom="column">
+                  <wp:posOffset>1400175</wp:posOffset>
+                </wp:positionH>
+                <wp:positionV relativeFrom="paragraph">
+                  <wp:posOffset>1809750</wp:posOffset>
+                </wp:positionV>
+                <wp:extent cx="1028700" cy="285750"/>
+                <wp:effectExtent l="0" t="0" r="0" b="0"/>
+                <wp:wrapSquare wrapText="bothSides"/>
+                <wp:docPr id="10" name="Text Box 2"/>
+                <wp:cNvGraphicFramePr>
+                  <a:graphicFrameLocks xmlns:a="http://schemas.openxmlformats.org/drawingml/2006/main"/>
+                </wp:cNvGraphicFramePr>
+                <a:graphic xmlns:a="http://schemas.openxmlformats.org/drawingml/2006/main">
+                  <a:graphicData uri="http://schemas.microsoft.com/office/word/2010/wordprocessingShape">
+                    <wps:wsp>
+                      <wps:cNvSpPr txBox="1">
+                        <a:spLocks noChangeArrowheads="1"/>
+                      </wps:cNvSpPr>
+                      <wps:spPr bwMode="auto">
+                        <a:xfrm>
+                          <a:off x="0" y="0"/>
+                          <a:ext cx="1028700" cy="285750"/>
+                        </a:xfrm>
+                        <a:prstGeom prst="rect">
+                          <a:avLst/>
+                        </a:prstGeom>
+                        <a:noFill/>
+                        <a:ln w="9525">
+                          <a:noFill/>
+                          <a:miter lim="800000"/>
+                          <a:headEnd/>
+                          <a:tailEnd/>
+                        </a:ln>
+                      </wps:spPr>
+                      <wps:txbx>
+                        <w:txbxContent>
+                          <w:p>
+                            <w:r>
+                              <w:t>TEMT-6000</w:t>
+                            </w:r>
+                          </w:p>
+                        </w:txbxContent>
+                      </wps:txbx>
+                      <wps:bodyPr rot="0" vert="horz" wrap="square" lIns="91440" tIns="45720" rIns="91440" bIns="45720" anchor="t" anchorCtr="0">
+                        <a:noAutofit/>
+                      </wps:bodyPr>
+                    </wps:wsp>
+                  </a:graphicData>
+                </a:graphic>
+                <wp14:sizeRelH relativeFrom="margin">
+                  <wp14:pctWidth>0</wp14:pctWidth>
+                </wp14:sizeRelH>
+                <wp14:sizeRelV relativeFrom="margin">
+                  <wp14:pctHeight>0</wp14:pctHeight>
+                </wp14:sizeRelV>
+              </wp:anchor>
+            </w:drawing>
+          </mc:Choice>
+          <mc:Fallback>
+            <w:pict>
+              <v:shape w14:anchorId="593E8C62" id="_x0000_s1028" type="#_x0000_t202" style="position:absolute;left:0;text-align:left;margin-left:110.25pt;margin-top:142.5pt;width:81pt;height:22.5pt;z-index:251672576;visibility:visible;mso-wrap-style:square;mso-width-percent:0;mso-height-percent:0;mso-wrap-distance-left:9pt;mso-wrap-distance-top:3.6pt;mso-wrap-distance-right:9pt;mso-wrap-distance-bottom:3.6pt;mso-position-horizontal:absolute;mso-position-horizontal-relative:text;mso-position-vertical:absolute;mso-position-vertical-relative:text;mso-width-percent:0;mso-height-percent:0;mso-width-relative:margin;mso-height-relative:margin;v-text-anchor:top" o:gfxdata="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" filled="f" stroked="f">
+                <v:textbox>
+                  <w:txbxContent>
+                    <w:p>
+                      <w:r>
+                        <w:t>TEMT-6000</w:t>
+                      </w:r>
+                    </w:p>
+                  </w:txbxContent>
+                </v:textbox>
+                <w10:wrap type="square"/>
+              </v:shape>
+            </w:pict>
+          </mc:Fallback>
+        </mc:AlternateContent>
+      </w:r>
+      <w:r>
+        <w:rPr>
+          <w:noProof/>
+        </w:rPr>
+        <mc:AlternateContent>
+          <mc:Choice Requires="wps">
+            <w:drawing>
+              <wp:anchor distT="45720" distB="45720" distL="114300" distR="114300" simplePos="0" relativeHeight="251670528" behindDoc="0" locked="0" layoutInCell="1" allowOverlap="1" wp14:anchorId="4ED40F2F" wp14:editId="4CFD2402">
+                <wp:simplePos x="0" y="0"/>
+                <wp:positionH relativeFrom="column">
+                  <wp:posOffset>3867150</wp:posOffset>
+                </wp:positionH>
+                <wp:positionV relativeFrom="paragraph">
+                  <wp:posOffset>1533525</wp:posOffset>
+                </wp:positionV>
+                <wp:extent cx="895350" cy="390525"/>
+                <wp:effectExtent l="0" t="0" r="0" b="0"/>
+                <wp:wrapNone/>
+                <wp:docPr id="217" name="Text Box 2"/>
+                <wp:cNvGraphicFramePr>
+                  <a:graphicFrameLocks xmlns:a="http://schemas.openxmlformats.org/drawingml/2006/main"/>
+                </wp:cNvGraphicFramePr>
+                <a:graphic xmlns:a="http://schemas.openxmlformats.org/drawingml/2006/main">
+                  <a:graphicData uri="http://schemas.microsoft.com/office/word/2010/wordprocessingShape">
+                    <wps:wsp>
+                      <wps:cNvSpPr txBox="1">
+                        <a:spLocks noChangeArrowheads="1"/>
+                      </wps:cNvSpPr>
+                      <wps:spPr bwMode="auto">
+                        <a:xfrm>
+                          <a:off x="0" y="0"/>
+                          <a:ext cx="895350" cy="390525"/>
+                        </a:xfrm>
+                        <a:prstGeom prst="rect">
+                          <a:avLst/>
+                        </a:prstGeom>
+                        <a:noFill/>
+                        <a:ln w="9525">
+                          <a:noFill/>
+                          <a:miter lim="800000"/>
+                          <a:headEnd/>
+                          <a:tailEnd/>
+                        </a:ln>
+                      </wps:spPr>
+                      <wps:txbx>
+                        <w:txbxContent>
+                          <w:p>
+                            <w:r>
+                              <w:t>ESP-32</w:t>
+                            </w:r>
+                          </w:p>
+                        </w:txbxContent>
+                      </wps:txbx>
+                      <wps:bodyPr rot="0" vert="horz" wrap="square" lIns="91440" tIns="45720" rIns="91440" bIns="45720" anchor="t" anchorCtr="0">
+                        <a:noAutofit/>
+                      </wps:bodyPr>
+                    </wps:wsp>
+                  </a:graphicData>
+                </a:graphic>
+                <wp14:sizeRelH relativeFrom="margin">
+                  <wp14:pctWidth>0</wp14:pctWidth>
+                </wp14:sizeRelH>
+                <wp14:sizeRelV relativeFrom="margin">
+                  <wp14:pctHeight>0</wp14:pctHeight>
+                </wp14:sizeRelV>
+              </wp:anchor>
+            </w:drawing>
+          </mc:Choice>
+          <mc:Fallback>
+            <w:pict>
+              <v:shape w14:anchorId="4ED40F2F" id="_x0000_s1029" type="#_x0000_t202" style="position:absolute;left:0;text-align:left;margin-left:304.5pt;margin-top:120.75pt;width:70.5pt;height:30.75pt;z-index:251670528;visibility:visible;mso-wrap-style:square;mso-width-percent:0;mso-height-percent:0;mso-wrap-distance-left:9pt;mso-wrap-distance-top:3.6pt;mso-wrap-distance-right:9pt;mso-wrap-distance-bottom:3.6pt;mso-position-horizontal:absolute;mso-position-horizontal-relative:text;mso-position-vertical:absolute;mso-position-vertical-relative:text;mso-width-percent:0;mso-height-percent:0;mso-width-relative:margin;mso-height-relative:margin;v-text-anchor:top" o:gfxdata="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" filled="f" stroked="f">
+                <v:textbox>
+                  <w:txbxContent>
+                    <w:p>
+                      <w:r>
+                        <w:t>ESP-32</w:t>
+                      </w:r>
+                    </w:p>
+                  </w:txbxContent>
+                </v:textbox>
+              </v:shape>
+            </w:pict>
+          </mc:Fallback>
+        </mc:AlternateContent>
+      </w:r>
       <w:r>
         <w:rPr>
           <w:noProof/>
         </w:rPr>
         <w:drawing>
-          <wp:anchor distT="0" distB="0" distL="114300" distR="114300" simplePos="0" relativeHeight="251662336" behindDoc="0" locked="0" layoutInCell="1" allowOverlap="1" wp14:anchorId="6EAA6611" wp14:editId="1E176A77">
+          <wp:anchor distT="0" distB="0" distL="114300" distR="114300" simplePos="0" relativeHeight="251668480" behindDoc="0" locked="0" layoutInCell="1" allowOverlap="1" wp14:anchorId="248926E0" wp14:editId="221601E6">
+            <wp:simplePos x="0" y="0"/>
+            <wp:positionH relativeFrom="column">
+              <wp:posOffset>2378710</wp:posOffset>
+            </wp:positionH>
+            <wp:positionV relativeFrom="paragraph">
+              <wp:posOffset>2475865</wp:posOffset>
+            </wp:positionV>
+            <wp:extent cx="3086100" cy="1285875"/>
+            <wp:effectExtent l="0" t="0" r="0" b="9525"/>
+            <wp:wrapSquare wrapText="bothSides"/>
+            <wp:docPr id="9" name="Picture 9" descr="How to Use a Breadboard - SparkFun Learn"/>
+            <wp:cNvGraphicFramePr>
+              <a:graphicFrameLocks xmlns:a="http://schemas.openxmlformats.org/drawingml/2006/main" noChangeAspect="1"/>
+            </wp:cNvGraphicFramePr>
+            <a:graphic xmlns:a="http://schemas.openxmlformats.org/drawingml/2006/main">
+              <a:graphicData uri="http://schemas.openxmlformats.org/drawingml/2006/picture">
+                <pic:pic xmlns:pic="http://schemas.openxmlformats.org/drawingml/2006/picture">
+                  <pic:nvPicPr>
+                    <pic:cNvPr id="0" name="Picture 7" descr="How to Use a Breadboard - SparkFun Learn"/>
+                    <pic:cNvPicPr>
+                      <a:picLocks noChangeAspect="1" noChangeArrowheads="1"/>
+                    </pic:cNvPicPr>
+                  </pic:nvPicPr>
+                  <pic:blipFill>
+                    <a:blip r:embed="rId11">
+                      <a:extLst>
+                        <a:ext uri="{28A0092B-C50C-407E-A947-70E740481C1C}">
+                          <a14:useLocalDpi xmlns:a14="http://schemas.microsoft.com/office/drawing/2010/main" val="0"/>
+                        </a:ext>
+                      </a:extLst>
+                    </a:blip>
+                    <a:srcRect/>
+                    <a:stretch>
+                      <a:fillRect/>
+                    </a:stretch>
+                  </pic:blipFill>
+                  <pic:spPr bwMode="auto">
+                    <a:xfrm>
+                      <a:off x="0" y="0"/>
+                      <a:ext cx="3086100" cy="1285875"/>
+                    </a:xfrm>
+                    <a:prstGeom prst="rect">
+                      <a:avLst/>
+                    </a:prstGeom>
+                    <a:noFill/>
+                    <a:ln>
+                      <a:noFill/>
+                    </a:ln>
+                  </pic:spPr>
+                </pic:pic>
+              </a:graphicData>
+            </a:graphic>
+            <wp14:sizeRelH relativeFrom="margin">
+              <wp14:pctWidth>0</wp14:pctWidth>
+            </wp14:sizeRelH>
+            <wp14:sizeRelV relativeFrom="margin">
+              <wp14:pctHeight>0</wp14:pctHeight>
+            </wp14:sizeRelV>
+          </wp:anchor>
+        </w:drawing>
+      </w:r>
+      <w:r>
+        <w:rPr>
+          <w:noProof/>
+        </w:rPr>
+        <w:drawing>
+          <wp:anchor distT="0" distB="0" distL="114300" distR="114300" simplePos="0" relativeHeight="251667456" behindDoc="0" locked="0" layoutInCell="1" allowOverlap="1" wp14:anchorId="7892EB44" wp14:editId="2A9A3FCA">
+            <wp:simplePos x="0" y="0"/>
+            <wp:positionH relativeFrom="column">
+              <wp:posOffset>104775</wp:posOffset>
+            </wp:positionH>
+            <wp:positionV relativeFrom="paragraph">
+              <wp:posOffset>1943100</wp:posOffset>
+            </wp:positionV>
+            <wp:extent cx="2162175" cy="2162175"/>
+            <wp:effectExtent l="0" t="0" r="9525" b="9525"/>
+            <wp:wrapTopAndBottom/>
+            <wp:docPr id="8" name="Picture 8" descr="Buy Tower Pro SG90 RC Mini Servo Motor with cheap price"/>
+            <wp:cNvGraphicFramePr>
+              <a:graphicFrameLocks xmlns:a="http://schemas.openxmlformats.org/drawingml/2006/main" noChangeAspect="1"/>
+            </wp:cNvGraphicFramePr>
+            <a:graphic xmlns:a="http://schemas.openxmlformats.org/drawingml/2006/main">
+              <a:graphicData uri="http://schemas.openxmlformats.org/drawingml/2006/picture">
+                <pic:pic xmlns:pic="http://schemas.openxmlformats.org/drawingml/2006/picture">
+                  <pic:nvPicPr>
+                    <pic:cNvPr id="0" name="Picture 5" descr="Buy Tower Pro SG90 RC Mini Servo Motor with cheap price"/>
+                    <pic:cNvPicPr>
+                      <a:picLocks noChangeAspect="1" noChangeArrowheads="1"/>
+                    </pic:cNvPicPr>
+                  </pic:nvPicPr>
+                  <pic:blipFill>
+                    <a:blip r:embed="rId12" cstate="print">
+                      <a:extLst>
+                        <a:ext uri="{28A0092B-C50C-407E-A947-70E740481C1C}">
+                          <a14:useLocalDpi xmlns:a14="http://schemas.microsoft.com/office/drawing/2010/main" val="0"/>
+                        </a:ext>
+                      </a:extLst>
+                    </a:blip>
+                    <a:srcRect/>
+                    <a:stretch>
+                      <a:fillRect/>
+                    </a:stretch>
+                  </pic:blipFill>
+                  <pic:spPr bwMode="auto">
+                    <a:xfrm>
+                      <a:off x="0" y="0"/>
+                      <a:ext cx="2162175" cy="2162175"/>
+                    </a:xfrm>
+                    <a:prstGeom prst="rect">
+                      <a:avLst/>
+                    </a:prstGeom>
+                    <a:noFill/>
+                    <a:ln>
+                      <a:noFill/>
+                    </a:ln>
+                  </pic:spPr>
+                </pic:pic>
+              </a:graphicData>
+            </a:graphic>
+            <wp14:sizeRelH relativeFrom="margin">
+              <wp14:pctWidth>0</wp14:pctWidth>
+            </wp14:sizeRelH>
+            <wp14:sizeRelV relativeFrom="margin">
+              <wp14:pctHeight>0</wp14:pctHeight>
+            </wp14:sizeRelV>
+          </wp:anchor>
+        </w:drawing>
+      </w:r>
+      <w:r>
+        <w:rPr>
+          <w:noProof/>
+        </w:rPr>
+        <w:drawing>
+          <wp:anchor distT="0" distB="0" distL="114300" distR="114300" simplePos="0" relativeHeight="251666432" behindDoc="0" locked="0" layoutInCell="1" allowOverlap="1" wp14:anchorId="7E0B0352" wp14:editId="71D4CFBB">
+            <wp:simplePos x="0" y="0"/>
+            <wp:positionH relativeFrom="column">
+              <wp:posOffset>2426335</wp:posOffset>
+            </wp:positionH>
+            <wp:positionV relativeFrom="paragraph">
+              <wp:posOffset>276225</wp:posOffset>
+            </wp:positionV>
+            <wp:extent cx="2019300" cy="2019300"/>
+            <wp:effectExtent l="0" t="0" r="0" b="0"/>
+            <wp:wrapTopAndBottom/>
+            <wp:docPr id="7" name="Picture 7" descr="A close-up of a computer chip&#10;&#10;Description automatically generated with low confidence"/>
+            <wp:cNvGraphicFramePr>
+              <a:graphicFrameLocks xmlns:a="http://schemas.openxmlformats.org/drawingml/2006/main" noChangeAspect="1"/>
+            </wp:cNvGraphicFramePr>
+            <a:graphic xmlns:a="http://schemas.openxmlformats.org/drawingml/2006/main">
+              <a:graphicData uri="http://schemas.openxmlformats.org/drawingml/2006/picture">
+                <pic:pic xmlns:pic="http://schemas.openxmlformats.org/drawingml/2006/picture">
+                  <pic:nvPicPr>
+                    <pic:cNvPr id="7" name="Picture 7" descr="A close-up of a computer chip&#10;&#10;Description automatically generated with low confidence"/>
+                    <pic:cNvPicPr>
+                      <a:picLocks noChangeAspect="1" noChangeArrowheads="1"/>
+                    </pic:cNvPicPr>
+                  </pic:nvPicPr>
+                  <pic:blipFill>
+                    <a:blip r:embed="rId13" cstate="print">
+                      <a:extLst>
+                        <a:ext uri="{28A0092B-C50C-407E-A947-70E740481C1C}">
+                          <a14:useLocalDpi xmlns:a14="http://schemas.microsoft.com/office/drawing/2010/main" val="0"/>
+                        </a:ext>
+                      </a:extLst>
+                    </a:blip>
+                    <a:srcRect/>
+                    <a:stretch>
+                      <a:fillRect/>
+                    </a:stretch>
+                  </pic:blipFill>
+                  <pic:spPr bwMode="auto">
+                    <a:xfrm>
+                      <a:off x="0" y="0"/>
+                      <a:ext cx="2019300" cy="2019300"/>
+                    </a:xfrm>
+                    <a:prstGeom prst="rect">
+                      <a:avLst/>
+                    </a:prstGeom>
+                    <a:noFill/>
+                    <a:ln>
+                      <a:noFill/>
+                    </a:ln>
+                  </pic:spPr>
+                </pic:pic>
+              </a:graphicData>
+            </a:graphic>
+            <wp14:sizeRelH relativeFrom="margin">
+              <wp14:pctWidth>0</wp14:pctWidth>
+            </wp14:sizeRelH>
+            <wp14:sizeRelV relativeFrom="margin">
+              <wp14:pctHeight>0</wp14:pctHeight>
+            </wp14:sizeRelV>
+          </wp:anchor>
+        </w:drawing>
+      </w:r>
+      <w:r>
+        <w:rPr>
+          <w:noProof/>
+        </w:rPr>
+        <w:drawing>
+          <wp:anchor distT="0" distB="0" distL="114300" distR="114300" simplePos="0" relativeHeight="251665408" behindDoc="0" locked="0" layoutInCell="1" allowOverlap="1" wp14:anchorId="6E41F7E5" wp14:editId="108A009D">
+            <wp:simplePos x="0" y="0"/>
+            <wp:positionH relativeFrom="column">
+              <wp:posOffset>238125</wp:posOffset>
+            </wp:positionH>
+            <wp:positionV relativeFrom="paragraph">
+              <wp:posOffset>219075</wp:posOffset>
+            </wp:positionV>
+            <wp:extent cx="2028825" cy="2028825"/>
+            <wp:effectExtent l="0" t="0" r="9525" b="9525"/>
+            <wp:wrapTopAndBottom/>
+            <wp:docPr id="6" name="Picture 6"/>
+            <wp:cNvGraphicFramePr>
+              <a:graphicFrameLocks xmlns:a="http://schemas.openxmlformats.org/drawingml/2006/main" noChangeAspect="1"/>
+            </wp:cNvGraphicFramePr>
+            <a:graphic xmlns:a="http://schemas.openxmlformats.org/drawingml/2006/main">
+              <a:graphicData uri="http://schemas.openxmlformats.org/drawingml/2006/picture">
+                <pic:pic xmlns:pic="http://schemas.openxmlformats.org/drawingml/2006/picture">
+                  <pic:nvPicPr>
+                    <pic:cNvPr id="0" name="Picture 1"/>
+                    <pic:cNvPicPr>
+                      <a:picLocks noChangeAspect="1" noChangeArrowheads="1"/>
+                    </pic:cNvPicPr>
+                  </pic:nvPicPr>
+                  <pic:blipFill>
+                    <a:blip r:embed="rId14" cstate="print">
+                      <a:extLst>
+                        <a:ext uri="{28A0092B-C50C-407E-A947-70E740481C1C}">
+                          <a14:useLocalDpi xmlns:a14="http://schemas.microsoft.com/office/drawing/2010/main" val="0"/>
+                        </a:ext>
+                      </a:extLst>
+                    </a:blip>
+                    <a:srcRect/>
+                    <a:stretch>
+                      <a:fillRect/>
+                    </a:stretch>
+                  </pic:blipFill>
+                  <pic:spPr bwMode="auto">
+                    <a:xfrm>
+                      <a:off x="0" y="0"/>
+                      <a:ext cx="2028825" cy="2028825"/>
+                    </a:xfrm>
+                    <a:prstGeom prst="rect">
+                      <a:avLst/>
+                    </a:prstGeom>
+                    <a:noFill/>
+                    <a:ln>
+                      <a:noFill/>
+                    </a:ln>
+                  </pic:spPr>
+                </pic:pic>
+              </a:graphicData>
+            </a:graphic>
+            <wp14:sizeRelH relativeFrom="margin">
+              <wp14:pctWidth>0</wp14:pctWidth>
+            </wp14:sizeRelH>
+            <wp14:sizeRelV relativeFrom="margin">
+              <wp14:pctHeight>0</wp14:pctHeight>
+            </wp14:sizeRelV>
+          </wp:anchor>
+        </w:drawing>
+      </w:r>
+      <w:r>
+        <w:t>Bilder von den Komponenten:</w:t>
+      </w:r>
+      <w:r>
+        <w:t xml:space="preserve"> </w:t>
+      </w:r>
+    </w:p>
+    <w:p/>
+    <w:p/>
+    <w:p>
+      <w:r>
+        <w:t xml:space="preserve">Hier ist der Link zu Arduino IDE: </w:t>
+      </w:r>
+      <w:hyperlink r:id="rId15" w:history="1">
+        <w:r>
+          <w:rPr>
+            <w:rStyle w:val="Hyperlink"/>
+          </w:rPr>
+          <w:t>https://www.arduino.cc/en/software</w:t>
+        </w:r>
+      </w:hyperlink>
+      <w:r>
+        <w:t xml:space="preserve"> </w:t>
+      </w:r>
+    </w:p>
+    <w:p>
+      <w:r>
+        <w:t>Man muss Special Libraries für das Arduino IDE installieren mit mindesten Version:</w:t>
+      </w:r>
+    </w:p>
+    <w:p>
+      <w:pPr>
+        <w:pStyle w:val="ListParagraph"/>
+        <w:numPr>
+          <w:ilvl w:val="2"/>
+          <w:numId w:val="11"/>
+        </w:numPr>
+      </w:pPr>
+      <w:proofErr w:type="spellStart"/>
+      <w:r>
+        <w:t>PubSubClient</w:t>
+      </w:r>
+      <w:proofErr w:type="spellEnd"/>
+      <w:r>
+        <w:t xml:space="preserve"> von Nick O’Leary ver. 2.8.0</w:t>
+      </w:r>
+    </w:p>
+    <w:p>
+      <w:pPr>
+        <w:pStyle w:val="ListParagraph"/>
+        <w:numPr>
+          <w:ilvl w:val="2"/>
+          <w:numId w:val="11"/>
+        </w:numPr>
+      </w:pPr>
+      <w:r>
+        <w:t xml:space="preserve">ServoESP32 von Jaroslav </w:t>
+      </w:r>
+      <w:proofErr w:type="spellStart"/>
+      <w:r>
+        <w:t>Paral</w:t>
+      </w:r>
+      <w:proofErr w:type="spellEnd"/>
+      <w:r>
+        <w:t xml:space="preserve"> ver. 1.0.2</w:t>
+      </w:r>
+    </w:p>
+    <w:p>
+      <w:r>
+        <w:t xml:space="preserve">Die Erwartung ist, das du ein MQTT </w:t>
+      </w:r>
+      <w:proofErr w:type="spellStart"/>
+      <w:r>
+        <w:t>server</w:t>
+      </w:r>
+      <w:proofErr w:type="spellEnd"/>
+      <w:r>
+        <w:t xml:space="preserve"> hast und ein </w:t>
+      </w:r>
+      <w:proofErr w:type="spellStart"/>
+      <w:r>
+        <w:t>Node-Red</w:t>
+      </w:r>
+      <w:proofErr w:type="spellEnd"/>
+      <w:r>
+        <w:t xml:space="preserve"> Server hast.</w:t>
+      </w:r>
+    </w:p>
+    <w:p>
+      <w:r>
+        <w:rPr>
+          <w:noProof/>
+        </w:rPr>
+        <w:drawing>
+          <wp:anchor distT="0" distB="0" distL="114300" distR="114300" simplePos="0" relativeHeight="251662336" behindDoc="0" locked="0" layoutInCell="1" allowOverlap="1" wp14:anchorId="6EAA6611" wp14:editId="0326C191">
             <wp:simplePos x="0" y="0"/>
             <wp:positionH relativeFrom="column">
               <wp:posOffset>3324225</wp:posOffset>
@@ -5051,7 +5995,7 @@
                     </pic:cNvPicPr>
                   </pic:nvPicPr>
                   <pic:blipFill>
-                    <a:blip r:embed="rId11" cstate="print">
+                    <a:blip r:embed="rId16" cstate="print">
                       <a:extLst>
                         <a:ext uri="{28A0092B-C50C-407E-A947-70E740481C1C}">
                           <a14:useLocalDpi xmlns:a14="http://schemas.microsoft.com/office/drawing/2010/main" val="0"/>
@@ -5118,7 +6062,7 @@
                     </pic:cNvPicPr>
                   </pic:nvPicPr>
                   <pic:blipFill>
-                    <a:blip r:embed="rId12" cstate="print">
+                    <a:blip r:embed="rId17" cstate="print">
                       <a:extLst>
                         <a:ext uri="{28A0092B-C50C-407E-A947-70E740481C1C}">
                           <a14:useLocalDpi xmlns:a14="http://schemas.microsoft.com/office/drawing/2010/main" val="0"/>
@@ -5160,14 +6104,31 @@
       </w:r>
     </w:p>
     <w:p/>
+    <w:p/>
     <w:p>
       <w:r>
         <w:t>Das Code für die Beiden ESP-32 findet man im Repo mit den Name:</w:t>
+      </w:r>
+      <w:r>
+        <w:t xml:space="preserve"> </w:t>
       </w:r>
     </w:p>
     <w:p>
-      <w:pPr>
-        <w:pStyle w:val="Listenabsatz"/>
+      <w:hyperlink r:id="rId18" w:history="1">
+        <w:r>
+          <w:rPr>
+            <w:rStyle w:val="Hyperlink"/>
+          </w:rPr>
+          <w:t>https://github.com/Timofey-Makhankov/BLJ2022_uek216_lift</w:t>
+        </w:r>
+      </w:hyperlink>
+      <w:r>
+        <w:t xml:space="preserve"> </w:t>
+      </w:r>
+    </w:p>
+    <w:p>
+      <w:pPr>
+        <w:pStyle w:val="ListParagraph"/>
         <w:numPr>
           <w:ilvl w:val="2"/>
           <w:numId w:val="11"/>
@@ -5192,7 +6153,7 @@
     </w:p>
     <w:p>
       <w:pPr>
-        <w:pStyle w:val="Listenabsatz"/>
+        <w:pStyle w:val="ListParagraph"/>
         <w:numPr>
           <w:ilvl w:val="2"/>
           <w:numId w:val="11"/>
@@ -5231,18 +6192,95 @@
       <w:proofErr w:type="spellEnd"/>
     </w:p>
     <w:p>
+      <w:pPr>
+        <w:rPr>
+          <w:lang w:val="en-US"/>
+        </w:rPr>
+      </w:pPr>
+      <w:proofErr w:type="spellStart"/>
+      <w:r>
+        <w:rPr>
+          <w:lang w:val="en-US"/>
+        </w:rPr>
+        <w:t>Mit</w:t>
+      </w:r>
+      <w:proofErr w:type="spellEnd"/>
+      <w:r>
+        <w:rPr>
+          <w:lang w:val="en-US"/>
+        </w:rPr>
+        <w:t xml:space="preserve"> dem Computer </w:t>
+      </w:r>
+      <w:proofErr w:type="spellStart"/>
+      <w:r>
+        <w:rPr>
+          <w:lang w:val="en-US"/>
+        </w:rPr>
+        <w:t>verbinden</w:t>
+      </w:r>
+      <w:proofErr w:type="spellEnd"/>
+      <w:r>
+        <w:rPr>
+          <w:lang w:val="en-US"/>
+        </w:rPr>
+        <w:t xml:space="preserve"> und </w:t>
+      </w:r>
+      <w:proofErr w:type="spellStart"/>
+      <w:r>
+        <w:rPr>
+          <w:lang w:val="en-US"/>
+        </w:rPr>
+        <w:t>beide</w:t>
+      </w:r>
+      <w:proofErr w:type="spellEnd"/>
+      <w:r>
+        <w:rPr>
+          <w:lang w:val="en-US"/>
+        </w:rPr>
+        <w:t xml:space="preserve"> </w:t>
+      </w:r>
+      <w:proofErr w:type="spellStart"/>
+      <w:r>
+        <w:rPr>
+          <w:lang w:val="en-US"/>
+        </w:rPr>
+        <w:t>Mikrocontroller</w:t>
+      </w:r>
+      <w:proofErr w:type="spellEnd"/>
+      <w:r>
+        <w:rPr>
+          <w:lang w:val="en-US"/>
+        </w:rPr>
+        <w:t xml:space="preserve"> </w:t>
+      </w:r>
+      <w:proofErr w:type="spellStart"/>
+      <w:r>
+        <w:rPr>
+          <w:lang w:val="en-US"/>
+        </w:rPr>
+        <w:t>programmieren</w:t>
+      </w:r>
+      <w:proofErr w:type="spellEnd"/>
+      <w:r>
+        <w:rPr>
+          <w:lang w:val="en-US"/>
+        </w:rPr>
+        <w:t>.</w:t>
+      </w:r>
+    </w:p>
+    <w:p>
       <w:r>
         <w:rPr>
           <w:noProof/>
         </w:rPr>
         <w:drawing>
-          <wp:anchor distT="0" distB="0" distL="114300" distR="114300" simplePos="0" relativeHeight="251663360" behindDoc="0" locked="0" layoutInCell="1" allowOverlap="1" wp14:anchorId="00086C60" wp14:editId="06B3D675">
+          <wp:anchor distT="0" distB="0" distL="114300" distR="114300" simplePos="0" relativeHeight="251663360" behindDoc="0" locked="0" layoutInCell="1" allowOverlap="1" wp14:anchorId="00086C60" wp14:editId="07085352">
             <wp:simplePos x="0" y="0"/>
             <wp:positionH relativeFrom="column">
               <wp:posOffset>0</wp:posOffset>
             </wp:positionH>
             <wp:positionV relativeFrom="paragraph">
-              <wp:posOffset>214630</wp:posOffset>
+              <wp:posOffset>357505</wp:posOffset>
             </wp:positionV>
             <wp:extent cx="5734050" cy="1981200"/>
             <wp:effectExtent l="0" t="0" r="0" b="0"/>
@@ -5261,7 +6299,7 @@
                     </pic:cNvPicPr>
                   </pic:nvPicPr>
                   <pic:blipFill>
-                    <a:blip r:embed="rId13">
+                    <a:blip r:embed="rId19">
                       <a:extLst>
                         <a:ext uri="{28A0092B-C50C-407E-A947-70E740481C1C}">
                           <a14:useLocalDpi xmlns:a14="http://schemas.microsoft.com/office/drawing/2010/main" val="0"/>
@@ -5301,12 +6339,184 @@
       </w:r>
       <w:proofErr w:type="spellEnd"/>
       <w:r>
-        <w:t xml:space="preserve"> kann man unter das Repo zu finden. Es Sollte so aussehen:</w:t>
+        <w:t xml:space="preserve"> kann man unter </w:t>
+      </w:r>
+      <w:proofErr w:type="spellStart"/>
+      <w:r>
+        <w:t>Node-Red</w:t>
+      </w:r>
+      <w:proofErr w:type="spellEnd"/>
+      <w:r>
+        <w:t xml:space="preserve"> </w:t>
+      </w:r>
+      <w:proofErr w:type="spellStart"/>
+      <w:r>
+        <w:t>Flows</w:t>
+      </w:r>
+      <w:proofErr w:type="spellEnd"/>
+      <w:r>
+        <w:t xml:space="preserve"> Folder im Repo </w:t>
+      </w:r>
+      <w:r>
+        <w:t>zu finden. Es Sollte so aussehen:</w:t>
+      </w:r>
+    </w:p>
+    <w:p>
+      <w:r>
+        <w:t xml:space="preserve">Es sollte auch so montieren wie beim </w:t>
+      </w:r>
+      <w:proofErr w:type="spellStart"/>
+      <w:r>
+        <w:t>Realisierungs</w:t>
+      </w:r>
+      <w:proofErr w:type="spellEnd"/>
+      <w:r>
+        <w:t xml:space="preserve"> </w:t>
+      </w:r>
+      <w:proofErr w:type="spellStart"/>
+      <w:r>
+        <w:t>bilder</w:t>
+      </w:r>
+      <w:proofErr w:type="spellEnd"/>
+      <w:r>
+        <w:t>.</w:t>
+      </w:r>
+    </w:p>
+    <w:p>
+      <w:pPr>
+        <w:pStyle w:val="Heading1"/>
+      </w:pPr>
+      <w:bookmarkStart w:id="12" w:name="_Toc120282042"/>
+      <w:r>
+        <w:lastRenderedPageBreak/>
+        <w:t>Quellen</w:t>
+      </w:r>
+      <w:bookmarkEnd w:id="12"/>
+    </w:p>
+    <w:p>
+      <w:pPr>
+        <w:pStyle w:val="ListParagraph"/>
+        <w:numPr>
+          <w:ilvl w:val="2"/>
+          <w:numId w:val="11"/>
+        </w:numPr>
+      </w:pPr>
+      <w:r>
+        <w:t xml:space="preserve">ESP-32 -&gt; </w:t>
+      </w:r>
+      <w:hyperlink r:id="rId20" w:history="1">
+        <w:r>
+          <w:rPr>
+            <w:rStyle w:val="Hyperlink"/>
+          </w:rPr>
+          <w:t>https://www.amazon.co.uk/AZDelivery-NodeMCU-CP2102-Development-Parent/dp/B07ZZFXRTY</w:t>
+        </w:r>
+      </w:hyperlink>
+      <w:r>
+        <w:t xml:space="preserve"> </w:t>
+      </w:r>
+    </w:p>
+    <w:p>
+      <w:pPr>
+        <w:pStyle w:val="ListParagraph"/>
+        <w:numPr>
+          <w:ilvl w:val="2"/>
+          <w:numId w:val="11"/>
+        </w:numPr>
+        <w:jc w:val="left"/>
+      </w:pPr>
+      <w:r>
+        <w:t>TEMT-6000</w:t>
+      </w:r>
+      <w:r>
+        <w:t xml:space="preserve"> </w:t>
+      </w:r>
+      <w:r>
+        <w:t>-&gt;</w:t>
+      </w:r>
+      <w:r>
+        <w:t xml:space="preserve"> </w:t>
+      </w:r>
+      <w:hyperlink r:id="rId21" w:history="1">
+        <w:r>
+          <w:rPr>
+            <w:rStyle w:val="Hyperlink"/>
+          </w:rPr>
+          <w:t>https://cdn.sparkfun.com/r/500-500/assets/parts/1/8/5/9/08688-01.jpg</w:t>
+        </w:r>
+      </w:hyperlink>
+      <w:r>
+        <w:t xml:space="preserve"> </w:t>
+      </w:r>
+    </w:p>
+    <w:p>
+      <w:pPr>
+        <w:pStyle w:val="ListParagraph"/>
+        <w:numPr>
+          <w:ilvl w:val="2"/>
+          <w:numId w:val="11"/>
+        </w:numPr>
+      </w:pPr>
+      <w:r>
+        <w:t xml:space="preserve">SG-90 </w:t>
+      </w:r>
+      <w:proofErr w:type="spellStart"/>
+      <w:r>
+        <w:t>Servo</w:t>
+      </w:r>
+      <w:proofErr w:type="spellEnd"/>
+      <w:r>
+        <w:t xml:space="preserve"> -&gt;</w:t>
+      </w:r>
+      <w:r>
+        <w:t xml:space="preserve"> </w:t>
+      </w:r>
+      <w:hyperlink r:id="rId22" w:history="1">
+        <w:r>
+          <w:rPr>
+            <w:rStyle w:val="Hyperlink"/>
+          </w:rPr>
+          <w:t>https://www.robotistan.com/tower-pro-sg90-rc-mini-servo-motor-eng</w:t>
+        </w:r>
+      </w:hyperlink>
+      <w:r>
+        <w:t xml:space="preserve"> </w:t>
+      </w:r>
+    </w:p>
+    <w:p>
+      <w:pPr>
+        <w:pStyle w:val="ListParagraph"/>
+        <w:numPr>
+          <w:ilvl w:val="2"/>
+          <w:numId w:val="11"/>
+        </w:numPr>
+      </w:pPr>
+      <w:r>
+        <w:t xml:space="preserve"> </w:t>
+      </w:r>
+      <w:proofErr w:type="spellStart"/>
+      <w:r>
+        <w:t>Breadbboard</w:t>
+      </w:r>
+      <w:proofErr w:type="spellEnd"/>
+      <w:r>
+        <w:t xml:space="preserve"> -&gt; </w:t>
+      </w:r>
+      <w:hyperlink r:id="rId23" w:history="1">
+        <w:r>
+          <w:rPr>
+            <w:rStyle w:val="Hyperlink"/>
+          </w:rPr>
+          <w:t>https://learn.sparkfun.com/tutorials/how-to-use-a-breadboard/all</w:t>
+        </w:r>
+      </w:hyperlink>
+      <w:r>
+        <w:t xml:space="preserve"> </w:t>
       </w:r>
     </w:p>
     <w:sectPr>
-      <w:headerReference w:type="default" r:id="rId14"/>
-      <w:footerReference w:type="default" r:id="rId15"/>
+      <w:headerReference w:type="default" r:id="rId24"/>
+      <w:footerReference w:type="default" r:id="rId25"/>
       <w:pgSz w:w="11906" w:h="16838"/>
       <w:pgMar w:top="1440" w:right="1440" w:bottom="1440" w:left="1440" w:header="708" w:footer="708" w:gutter="0"/>
       <w:pgNumType w:start="0"/>
@@ -5356,7 +6566,7 @@
     <w:sdtContent>
       <w:p>
         <w:pPr>
-          <w:pStyle w:val="Fuzeile"/>
+          <w:pStyle w:val="Footer"/>
           <w:jc w:val="right"/>
         </w:pPr>
         <w:r>
@@ -5382,7 +6592,7 @@
   </w:sdt>
   <w:p>
     <w:pPr>
-      <w:pStyle w:val="Fuzeile"/>
+      <w:pStyle w:val="Footer"/>
     </w:pPr>
   </w:p>
 </w:ftr>
@@ -5417,7 +6627,7 @@
 <w:hdr xmlns:wpc="http://schemas.microsoft.com/office/word/2010/wordprocessingCanvas" xmlns:cx="http://schemas.microsoft.com/office/drawing/2014/chartex" xmlns:cx1="http://schemas.microsoft.com/office/drawing/2015/9/8/chartex" xmlns:cx2="http://schemas.microsoft.com/office/drawing/2015/10/21/chartex" xmlns:cx3="http://schemas.microsoft.com/office/drawing/2016/5/9/chartex" xmlns:cx4="http://schemas.microsoft.com/office/drawing/2016/5/10/chartex" xmlns:cx5="http://schemas.microsoft.com/office/drawing/2016/5/11/chartex" xmlns:cx6="http://schemas.microsoft.com/office/drawing/2016/5/12/chartex" xmlns:cx7="http://schemas.microsoft.com/office/drawing/2016/5/13/chartex" xmlns:cx8="http://schemas.microsoft.com/office/drawing/2016/5/14/chartex" xmlns:mc="http://schemas.openxmlformats.org/markup-compatibility/2006" xmlns:aink="http://schemas.microsoft.com/office/drawing/2016/ink" xmlns:am3d="http://schemas.microsoft.com/office/drawing/2017/model3d" xmlns:o="urn:schemas-microsoft-com:office:office" xmlns:oel="http://schemas.microsoft.com/office/2019/extlst" xmlns:r="http://schemas.openxmlformats.org/officeDocument/2006/relationships" xmlns:m="http://schemas.openxmlformats.org/officeDocument/2006/math" xmlns:v="urn:schemas-microsoft-com:vml" xmlns:wp14="http://schemas.microsoft.com/office/word/2010/wordprocessingDrawing" xmlns:wp="http://schemas.openxmlformats.org/drawingml/2006/wordprocessingDrawing" xmlns:w10="urn:schemas-microsoft-com:office:word" xmlns:w="http://schemas.openxmlformats.org/wordprocessingml/2006/main" xmlns:w14="http://schemas.microsoft.com/office/word/2010/wordml" xmlns:w15="http://schemas.microsoft.com/office/word/2012/wordml" xmlns:w16cex="http://schemas.microsoft.com/office/word/2018/wordml/cex" xmlns:w16cid="http://schemas.microsoft.com/office/word/2016/wordml/cid" xmlns:w16="http://schemas.microsoft.com/office/word/2018/wordml" xmlns:w16sdtdh="http://schemas.microsoft.com/office/word/2020/wordml/sdtdatahash" xmlns:w16se="http://schemas.microsoft.com/office/word/2015/wordml/symex" xmlns:wpg="http://schemas.microsoft.com/office/word/2010/wordprocessingGroup" xmlns:wpi="http://schemas.microsoft.com/office/word/2010/wordprocessingInk" xmlns:wne="http://schemas.microsoft.com/office/word/2006/wordml" xmlns:wps="http://schemas.microsoft.com/office/word/2010/wordprocessingShape" mc:Ignorable="w14 w15 w16se w16cid w16 w16cex w16sdtdh wp14">
   <w:p>
     <w:pPr>
-      <w:pStyle w:val="Kopfzeile"/>
+      <w:pStyle w:val="Header"/>
       <w:tabs>
         <w:tab w:val="clear" w:pos="4513"/>
         <w:tab w:val="clear" w:pos="9026"/>
@@ -7803,7 +9013,7 @@
     <w:lsdException w:name="Unresolved Mention" w:semiHidden="1" w:unhideWhenUsed="1"/>
     <w:lsdException w:name="Smart Link" w:semiHidden="1" w:unhideWhenUsed="1"/>
   </w:latentStyles>
-  <w:style w:type="paragraph" w:default="1" w:styleId="Standard">
+  <w:style w:type="paragraph" w:default="1" w:styleId="Normal">
     <w:name w:val="Normal"/>
     <w:qFormat/>
     <w:rsid w:val="00B236AF"/>
@@ -7816,11 +9026,11 @@
       <w:lang w:eastAsia="de-CH"/>
     </w:rPr>
   </w:style>
-  <w:style w:type="paragraph" w:styleId="berschrift1">
+  <w:style w:type="paragraph" w:styleId="Heading1">
     <w:name w:val="heading 1"/>
-    <w:basedOn w:val="Standard"/>
-    <w:next w:val="Standard"/>
-    <w:link w:val="berschrift1Zchn"/>
+    <w:basedOn w:val="Normal"/>
+    <w:next w:val="Normal"/>
+    <w:link w:val="Heading1Char"/>
     <w:uiPriority w:val="9"/>
     <w:qFormat/>
     <w:rsid w:val="000A4C48"/>
@@ -7837,11 +9047,11 @@
       <w:szCs w:val="32"/>
     </w:rPr>
   </w:style>
-  <w:style w:type="paragraph" w:styleId="berschrift2">
+  <w:style w:type="paragraph" w:styleId="Heading2">
     <w:name w:val="heading 2"/>
-    <w:basedOn w:val="Standard"/>
-    <w:next w:val="Standard"/>
-    <w:link w:val="berschrift2Zchn"/>
+    <w:basedOn w:val="Normal"/>
+    <w:next w:val="Normal"/>
+    <w:link w:val="Heading2Char"/>
     <w:uiPriority w:val="9"/>
     <w:unhideWhenUsed/>
     <w:qFormat/>
@@ -7858,13 +9068,13 @@
       <w:szCs w:val="26"/>
     </w:rPr>
   </w:style>
-  <w:style w:type="character" w:default="1" w:styleId="Absatz-Standardschriftart">
+  <w:style w:type="character" w:default="1" w:styleId="DefaultParagraphFont">
     <w:name w:val="Default Paragraph Font"/>
     <w:uiPriority w:val="1"/>
     <w:semiHidden/>
     <w:unhideWhenUsed/>
   </w:style>
-  <w:style w:type="table" w:default="1" w:styleId="NormaleTabelle">
+  <w:style w:type="table" w:default="1" w:styleId="TableNormal">
     <w:name w:val="Normal Table"/>
     <w:uiPriority w:val="99"/>
     <w:semiHidden/>
@@ -7879,17 +9089,17 @@
       </w:tblCellMar>
     </w:tblPr>
   </w:style>
-  <w:style w:type="numbering" w:default="1" w:styleId="KeineListe">
+  <w:style w:type="numbering" w:default="1" w:styleId="NoList">
     <w:name w:val="No List"/>
     <w:uiPriority w:val="99"/>
     <w:semiHidden/>
     <w:unhideWhenUsed/>
   </w:style>
-  <w:style w:type="paragraph" w:styleId="Titel">
+  <w:style w:type="paragraph" w:styleId="Title">
     <w:name w:val="Title"/>
-    <w:basedOn w:val="Standard"/>
-    <w:next w:val="Standard"/>
-    <w:link w:val="TitelZchn"/>
+    <w:basedOn w:val="Normal"/>
+    <w:next w:val="Normal"/>
+    <w:link w:val="TitleChar"/>
     <w:uiPriority w:val="10"/>
     <w:qFormat/>
     <w:rsid w:val="00B236AF"/>
@@ -7906,10 +9116,10 @@
       <w:szCs w:val="52"/>
     </w:rPr>
   </w:style>
-  <w:style w:type="character" w:customStyle="1" w:styleId="TitelZchn">
-    <w:name w:val="Titel Zchn"/>
-    <w:basedOn w:val="Absatz-Standardschriftart"/>
-    <w:link w:val="Titel"/>
+  <w:style w:type="character" w:customStyle="1" w:styleId="TitleChar">
+    <w:name w:val="Title Char"/>
+    <w:basedOn w:val="DefaultParagraphFont"/>
+    <w:link w:val="Title"/>
     <w:uiPriority w:val="10"/>
     <w:rsid w:val="00B236AF"/>
     <w:rPr>
@@ -7922,9 +9132,9 @@
       <w:lang w:val="de-CH" w:eastAsia="de-CH"/>
     </w:rPr>
   </w:style>
-  <w:style w:type="paragraph" w:styleId="KeinLeerraum">
+  <w:style w:type="paragraph" w:styleId="NoSpacing">
     <w:name w:val="No Spacing"/>
-    <w:link w:val="KeinLeerraumZchn"/>
+    <w:link w:val="NoSpacingChar"/>
     <w:uiPriority w:val="1"/>
     <w:qFormat/>
     <w:rsid w:val="00B236AF"/>
@@ -7941,7 +9151,7 @@
   </w:style>
   <w:style w:type="paragraph" w:customStyle="1" w:styleId="UntertitelnichtIndexiert">
     <w:name w:val="Untertitel nicht Indexiert"/>
-    <w:basedOn w:val="Verzeichnis1"/>
+    <w:basedOn w:val="TOC1"/>
     <w:autoRedefine/>
     <w:qFormat/>
     <w:rsid w:val="00B236AF"/>
@@ -7959,10 +9169,10 @@
       <w:sz w:val="24"/>
     </w:rPr>
   </w:style>
-  <w:style w:type="paragraph" w:styleId="Verzeichnis1">
+  <w:style w:type="paragraph" w:styleId="TOC1">
     <w:name w:val="toc 1"/>
-    <w:basedOn w:val="Standard"/>
-    <w:next w:val="Standard"/>
+    <w:basedOn w:val="Normal"/>
+    <w:next w:val="Normal"/>
     <w:autoRedefine/>
     <w:uiPriority w:val="39"/>
     <w:unhideWhenUsed/>
@@ -7971,9 +9181,9 @@
       <w:spacing w:after="100"/>
     </w:pPr>
   </w:style>
-  <w:style w:type="character" w:styleId="Platzhaltertext">
+  <w:style w:type="character" w:styleId="PlaceholderText">
     <w:name w:val="Placeholder Text"/>
-    <w:basedOn w:val="Absatz-Standardschriftart"/>
+    <w:basedOn w:val="DefaultParagraphFont"/>
     <w:uiPriority w:val="99"/>
     <w:semiHidden/>
     <w:rsid w:val="00B236AF"/>
@@ -7981,10 +9191,10 @@
       <w:color w:val="808080"/>
     </w:rPr>
   </w:style>
-  <w:style w:type="character" w:customStyle="1" w:styleId="berschrift1Zchn">
-    <w:name w:val="Überschrift 1 Zchn"/>
-    <w:basedOn w:val="Absatz-Standardschriftart"/>
-    <w:link w:val="berschrift1"/>
+  <w:style w:type="character" w:customStyle="1" w:styleId="Heading1Char">
+    <w:name w:val="Heading 1 Char"/>
+    <w:basedOn w:val="DefaultParagraphFont"/>
+    <w:link w:val="Heading1"/>
     <w:uiPriority w:val="9"/>
     <w:rsid w:val="000A4C48"/>
     <w:rPr>
@@ -7995,10 +9205,10 @@
       <w:lang w:val="de-CH" w:eastAsia="de-CH"/>
     </w:rPr>
   </w:style>
-  <w:style w:type="character" w:customStyle="1" w:styleId="KeinLeerraumZchn">
-    <w:name w:val="Kein Leerraum Zchn"/>
-    <w:basedOn w:val="Absatz-Standardschriftart"/>
-    <w:link w:val="KeinLeerraum"/>
+  <w:style w:type="character" w:customStyle="1" w:styleId="NoSpacingChar">
+    <w:name w:val="No Spacing Char"/>
+    <w:basedOn w:val="DefaultParagraphFont"/>
+    <w:link w:val="NoSpacing"/>
     <w:uiPriority w:val="1"/>
     <w:rsid w:val="00BA681A"/>
     <w:rPr>
@@ -8007,10 +9217,10 @@
       <w:lang w:val="de-CH" w:eastAsia="de-CH"/>
     </w:rPr>
   </w:style>
-  <w:style w:type="paragraph" w:styleId="Kopfzeile">
+  <w:style w:type="paragraph" w:styleId="Header">
     <w:name w:val="header"/>
-    <w:basedOn w:val="Standard"/>
-    <w:link w:val="KopfzeileZchn"/>
+    <w:basedOn w:val="Normal"/>
+    <w:link w:val="HeaderChar"/>
     <w:uiPriority w:val="99"/>
     <w:unhideWhenUsed/>
     <w:rsid w:val="00FA70C9"/>
@@ -8022,10 +9232,10 @@
       <w:spacing w:after="0"/>
     </w:pPr>
   </w:style>
-  <w:style w:type="character" w:customStyle="1" w:styleId="KopfzeileZchn">
-    <w:name w:val="Kopfzeile Zchn"/>
-    <w:basedOn w:val="Absatz-Standardschriftart"/>
-    <w:link w:val="Kopfzeile"/>
+  <w:style w:type="character" w:customStyle="1" w:styleId="HeaderChar">
+    <w:name w:val="Header Char"/>
+    <w:basedOn w:val="DefaultParagraphFont"/>
+    <w:link w:val="Header"/>
     <w:uiPriority w:val="99"/>
     <w:rsid w:val="00FA70C9"/>
     <w:rPr>
@@ -8033,10 +9243,10 @@
       <w:lang w:val="de-CH" w:eastAsia="de-CH"/>
     </w:rPr>
   </w:style>
-  <w:style w:type="paragraph" w:styleId="Fuzeile">
+  <w:style w:type="paragraph" w:styleId="Footer">
     <w:name w:val="footer"/>
-    <w:basedOn w:val="Standard"/>
-    <w:link w:val="FuzeileZchn"/>
+    <w:basedOn w:val="Normal"/>
+    <w:link w:val="FooterChar"/>
     <w:uiPriority w:val="99"/>
     <w:unhideWhenUsed/>
     <w:rsid w:val="00FA70C9"/>
@@ -8048,10 +9258,10 @@
       <w:spacing w:after="0"/>
     </w:pPr>
   </w:style>
-  <w:style w:type="character" w:customStyle="1" w:styleId="FuzeileZchn">
-    <w:name w:val="Fußzeile Zchn"/>
-    <w:basedOn w:val="Absatz-Standardschriftart"/>
-    <w:link w:val="Fuzeile"/>
+  <w:style w:type="character" w:customStyle="1" w:styleId="FooterChar">
+    <w:name w:val="Footer Char"/>
+    <w:basedOn w:val="DefaultParagraphFont"/>
+    <w:link w:val="Footer"/>
     <w:uiPriority w:val="99"/>
     <w:rsid w:val="00FA70C9"/>
     <w:rPr>
@@ -8059,10 +9269,10 @@
       <w:lang w:val="de-CH" w:eastAsia="de-CH"/>
     </w:rPr>
   </w:style>
-  <w:style w:type="character" w:customStyle="1" w:styleId="berschrift2Zchn">
-    <w:name w:val="Überschrift 2 Zchn"/>
-    <w:basedOn w:val="Absatz-Standardschriftart"/>
-    <w:link w:val="berschrift2"/>
+  <w:style w:type="character" w:customStyle="1" w:styleId="Heading2Char">
+    <w:name w:val="Heading 2 Char"/>
+    <w:basedOn w:val="DefaultParagraphFont"/>
+    <w:link w:val="Heading2"/>
     <w:uiPriority w:val="9"/>
     <w:rsid w:val="000A4C48"/>
     <w:rPr>
@@ -8072,9 +9282,9 @@
       <w:lang w:val="de-CH" w:eastAsia="de-CH"/>
     </w:rPr>
   </w:style>
-  <w:style w:type="paragraph" w:styleId="Listenabsatz">
+  <w:style w:type="paragraph" w:styleId="ListParagraph">
     <w:name w:val="List Paragraph"/>
-    <w:basedOn w:val="Standard"/>
+    <w:basedOn w:val="Normal"/>
     <w:uiPriority w:val="34"/>
     <w:qFormat/>
     <w:rsid w:val="006C7A39"/>
@@ -8083,10 +9293,10 @@
       <w:contextualSpacing/>
     </w:pPr>
   </w:style>
-  <w:style w:type="paragraph" w:styleId="Inhaltsverzeichnisberschrift">
+  <w:style w:type="paragraph" w:styleId="TOCHeading">
     <w:name w:val="TOC Heading"/>
-    <w:basedOn w:val="berschrift1"/>
-    <w:next w:val="Standard"/>
+    <w:basedOn w:val="Heading1"/>
+    <w:next w:val="Normal"/>
     <w:uiPriority w:val="39"/>
     <w:unhideWhenUsed/>
     <w:qFormat/>
@@ -8100,10 +9310,10 @@
       <w:lang w:val="en-US" w:eastAsia="en-US"/>
     </w:rPr>
   </w:style>
-  <w:style w:type="paragraph" w:styleId="Verzeichnis2">
+  <w:style w:type="paragraph" w:styleId="TOC2">
     <w:name w:val="toc 2"/>
-    <w:basedOn w:val="Standard"/>
-    <w:next w:val="Standard"/>
+    <w:basedOn w:val="Normal"/>
+    <w:next w:val="Normal"/>
     <w:autoRedefine/>
     <w:uiPriority w:val="39"/>
     <w:unhideWhenUsed/>
@@ -8115,13 +9325,25 @@
   </w:style>
   <w:style w:type="character" w:styleId="Hyperlink">
     <w:name w:val="Hyperlink"/>
-    <w:basedOn w:val="Absatz-Standardschriftart"/>
+    <w:basedOn w:val="DefaultParagraphFont"/>
     <w:uiPriority w:val="99"/>
     <w:unhideWhenUsed/>
     <w:rsid w:val="0006498B"/>
     <w:rPr>
       <w:color w:val="0563C1" w:themeColor="hyperlink"/>
       <w:u w:val="single"/>
+    </w:rPr>
+  </w:style>
+  <w:style w:type="character" w:styleId="UnresolvedMention">
+    <w:name w:val="Unresolved Mention"/>
+    <w:basedOn w:val="DefaultParagraphFont"/>
+    <w:uiPriority w:val="99"/>
+    <w:semiHidden/>
+    <w:unhideWhenUsed/>
+    <w:rsid w:val="00A2515C"/>
+    <w:rPr>
+      <w:color w:val="605E5C"/>
+      <w:shd w:val="clear" w:color="auto" w:fill="E1DFDD"/>
     </w:rPr>
   </w:style>
 </w:styles>
@@ -8152,7 +9374,7 @@
           </w:pPr>
           <w:r>
             <w:rPr>
-              <w:rStyle w:val="Platzhaltertext"/>
+              <w:rStyle w:val="PlaceholderText"/>
             </w:rPr>
             <w:t>[Betreff]</w:t>
           </w:r>
@@ -8181,7 +9403,7 @@
           </w:pPr>
           <w:r>
             <w:rPr>
-              <w:rStyle w:val="Platzhaltertext"/>
+              <w:rStyle w:val="PlaceholderText"/>
             </w:rPr>
             <w:t>[Autor]</w:t>
           </w:r>
@@ -8210,7 +9432,7 @@
           </w:pPr>
           <w:r>
             <w:rPr>
-              <w:rStyle w:val="Platzhaltertext"/>
+              <w:rStyle w:val="PlaceholderText"/>
             </w:rPr>
             <w:t>[Titel]</w:t>
           </w:r>
@@ -8263,14 +9485,14 @@
     <w:charset w:val="00"/>
     <w:family w:val="swiss"/>
     <w:pitch w:val="variable"/>
-    <w:sig w:usb0="E4002EFF" w:usb1="C000247B" w:usb2="00000009" w:usb3="00000000" w:csb0="000001FF" w:csb1="00000000"/>
+    <w:sig w:usb0="E4002EFF" w:usb1="C200247B" w:usb2="00000009" w:usb3="00000000" w:csb0="000001FF" w:csb1="00000000"/>
   </w:font>
   <w:font w:name="Calibri Light">
     <w:panose1 w:val="020F0302020204030204"/>
     <w:charset w:val="00"/>
     <w:family w:val="swiss"/>
     <w:pitch w:val="variable"/>
-    <w:sig w:usb0="E4002EFF" w:usb1="C000247B" w:usb2="00000009" w:usb3="00000000" w:csb0="000001FF" w:csb1="00000000"/>
+    <w:sig w:usb0="E4002EFF" w:usb1="C200247B" w:usb2="00000009" w:usb3="00000000" w:csb0="000001FF" w:csb1="00000000"/>
   </w:font>
 </w:fonts>
 </file>
@@ -8292,11 +9514,13 @@
   </w:compat>
   <w:rsids>
     <w:rsidRoot w:val="00D86973"/>
+    <w:rsid w:val="000E2DD3"/>
     <w:rsid w:val="0015105F"/>
     <w:rsid w:val="001E2AD6"/>
     <w:rsid w:val="00597933"/>
     <w:rsid w:val="007253CA"/>
     <w:rsid w:val="009B2503"/>
+    <w:rsid w:val="009D1BB7"/>
     <w:rsid w:val="00D86973"/>
     <w:rsid w:val="00F03D60"/>
   </w:rsids>
@@ -8316,7 +9540,7 @@
   <w:themeFontLang w:val="de-CH"/>
   <w:clrSchemeMapping w:bg1="light1" w:t1="dark1" w:bg2="light2" w:t2="dark2" w:accent1="accent1" w:accent2="accent2" w:accent3="accent3" w:accent4="accent4" w:accent5="accent5" w:accent6="accent6" w:hyperlink="hyperlink" w:followedHyperlink="followedHyperlink"/>
   <w:decimalSymbol w:val="."/>
-  <w:listSeparator w:val=";"/>
+  <w:listSeparator w:val=","/>
   <w15:chartTrackingRefBased/>
 </w:settings>
 </file>
@@ -8716,17 +9940,17 @@
     <w:lsdException w:name="Unresolved Mention" w:semiHidden="1" w:unhideWhenUsed="1"/>
     <w:lsdException w:name="Smart Link" w:semiHidden="1" w:unhideWhenUsed="1"/>
   </w:latentStyles>
-  <w:style w:type="paragraph" w:default="1" w:styleId="Standard">
+  <w:style w:type="paragraph" w:default="1" w:styleId="Normal">
     <w:name w:val="Normal"/>
     <w:qFormat/>
   </w:style>
-  <w:style w:type="character" w:default="1" w:styleId="Absatz-Standardschriftart">
+  <w:style w:type="character" w:default="1" w:styleId="DefaultParagraphFont">
     <w:name w:val="Default Paragraph Font"/>
     <w:uiPriority w:val="1"/>
     <w:semiHidden/>
     <w:unhideWhenUsed/>
   </w:style>
-  <w:style w:type="table" w:default="1" w:styleId="NormaleTabelle">
+  <w:style w:type="table" w:default="1" w:styleId="TableNormal">
     <w:name w:val="Normal Table"/>
     <w:uiPriority w:val="99"/>
     <w:semiHidden/>
@@ -8741,15 +9965,15 @@
       </w:tblCellMar>
     </w:tblPr>
   </w:style>
-  <w:style w:type="numbering" w:default="1" w:styleId="KeineListe">
+  <w:style w:type="numbering" w:default="1" w:styleId="NoList">
     <w:name w:val="No List"/>
     <w:uiPriority w:val="99"/>
     <w:semiHidden/>
     <w:unhideWhenUsed/>
   </w:style>
-  <w:style w:type="character" w:styleId="Platzhaltertext">
+  <w:style w:type="character" w:styleId="PlaceholderText">
     <w:name w:val="Placeholder Text"/>
-    <w:basedOn w:val="Absatz-Standardschriftart"/>
+    <w:basedOn w:val="DefaultParagraphFont"/>
     <w:uiPriority w:val="99"/>
     <w:semiHidden/>
     <w:rsid w:val="007253CA"/>

</xml_diff>